<commit_message>
geringfügige übersetzung und projektbericht erweitert
</commit_message>
<xml_diff>
--- a/Projektbericht_AI_200710.docx
+++ b/Projektbericht_AI_200710.docx
@@ -231,23 +231,7 @@
           <w:rFonts w:cstheme="minorHAnsi"/>
           <w:bCs/>
         </w:rPr>
-        <w:t xml:space="preserve"> geäussert. Neben Proponenten der AI gibt es auch sehr kritische Ansichten, die eine oft dystopische Zukunft voraussagen. Im Jahr 2015 verfassten Wissenschaftler des Institutes «Future </w:t>
-      </w:r>
-      <w:proofErr w:type="spellStart"/>
-      <w:r>
-        <w:rPr>
-          <w:rFonts w:cstheme="minorHAnsi"/>
-          <w:bCs/>
-        </w:rPr>
-        <w:t>of</w:t>
-      </w:r>
-      <w:proofErr w:type="spellEnd"/>
-      <w:r>
-        <w:rPr>
-          <w:rFonts w:cstheme="minorHAnsi"/>
-          <w:bCs/>
-        </w:rPr>
-        <w:t xml:space="preserve"> Life»</w:t>
+        <w:t xml:space="preserve"> geäussert. Neben Proponenten der AI gibt es auch sehr kritische Ansichten, die eine oft dystopische Zukunft voraussagen. Im Jahr 2015 verfassten Wissenschaftler des Institutes «Future of Life»</w:t>
       </w:r>
       <w:r>
         <w:rPr>
@@ -291,55 +275,7 @@
           <w:rFonts w:cstheme="minorHAnsi"/>
           <w:bCs/>
         </w:rPr>
-        <w:t xml:space="preserve"> «Research </w:t>
-      </w:r>
-      <w:proofErr w:type="spellStart"/>
-      <w:r>
-        <w:rPr>
-          <w:rFonts w:cstheme="minorHAnsi"/>
-          <w:bCs/>
-        </w:rPr>
-        <w:t>Priorities</w:t>
-      </w:r>
-      <w:proofErr w:type="spellEnd"/>
-      <w:r>
-        <w:rPr>
-          <w:rFonts w:cstheme="minorHAnsi"/>
-          <w:bCs/>
-        </w:rPr>
-        <w:t xml:space="preserve"> </w:t>
-      </w:r>
-      <w:proofErr w:type="spellStart"/>
-      <w:r>
-        <w:rPr>
-          <w:rFonts w:cstheme="minorHAnsi"/>
-          <w:bCs/>
-        </w:rPr>
-        <w:t>for</w:t>
-      </w:r>
-      <w:proofErr w:type="spellEnd"/>
-      <w:r>
-        <w:rPr>
-          <w:rFonts w:cstheme="minorHAnsi"/>
-          <w:bCs/>
-        </w:rPr>
-        <w:t xml:space="preserve"> Robust and </w:t>
-      </w:r>
-      <w:proofErr w:type="spellStart"/>
-      <w:r>
-        <w:rPr>
-          <w:rFonts w:cstheme="minorHAnsi"/>
-          <w:bCs/>
-        </w:rPr>
-        <w:t>Beneficial</w:t>
-      </w:r>
-      <w:proofErr w:type="spellEnd"/>
-      <w:r>
-        <w:rPr>
-          <w:rFonts w:cstheme="minorHAnsi"/>
-          <w:bCs/>
-        </w:rPr>
-        <w:t xml:space="preserve"> AI», welches auf die verschiedenen Gefahren und Chancen in der AI-Entwicklung hinweist. Dieses 10-seitige Dokument benutz</w:t>
+        <w:t xml:space="preserve"> «Research Priorities for Robust and Beneficial AI», welches auf die verschiedenen Gefahren und Chancen in der AI-Entwicklung hinweist. Dieses 10-seitige Dokument benutz</w:t>
       </w:r>
       <w:r>
         <w:rPr>
@@ -713,13 +649,7 @@
         <w:rPr>
           <w:rFonts w:cstheme="minorHAnsi"/>
         </w:rPr>
-        <w:t>Der erste Versuch war, e</w:t>
-      </w:r>
-      <w:r>
-        <w:rPr>
-          <w:rFonts w:cstheme="minorHAnsi"/>
-        </w:rPr>
-        <w:t>ine prominente Person</w:t>
+        <w:t>Der erste Versuch war, eine prominente Person</w:t>
       </w:r>
       <w:r>
         <w:rPr>
@@ -756,35 +686,7 @@
         <w:rPr>
           <w:rFonts w:cstheme="minorHAnsi"/>
         </w:rPr>
-        <w:t>. Durch seine Geschäftstätigkeiten in der autonomen Verkehrsführung mit «Tesla», der Gründung von «</w:t>
-      </w:r>
-      <w:proofErr w:type="spellStart"/>
-      <w:r>
-        <w:rPr>
-          <w:rFonts w:cstheme="minorHAnsi"/>
-        </w:rPr>
-        <w:t>OpenAI</w:t>
-      </w:r>
-      <w:proofErr w:type="spellEnd"/>
-      <w:r>
-        <w:rPr>
-          <w:rFonts w:cstheme="minorHAnsi"/>
-        </w:rPr>
-        <w:t>» (Entwicklung einer Open-Source-KI) und der Firma «</w:t>
-      </w:r>
-      <w:proofErr w:type="spellStart"/>
-      <w:r>
-        <w:rPr>
-          <w:rFonts w:cstheme="minorHAnsi"/>
-        </w:rPr>
-        <w:t>Neuralink</w:t>
-      </w:r>
-      <w:proofErr w:type="spellEnd"/>
-      <w:r>
-        <w:rPr>
-          <w:rFonts w:cstheme="minorHAnsi"/>
-        </w:rPr>
-        <w:t xml:space="preserve">» (Entwicklung einer Gehirn-Maschine-Schnittstelle), sowie seiner Präsenz in den Medien, </w:t>
+        <w:t xml:space="preserve">. Durch seine Geschäftstätigkeiten in der autonomen Verkehrsführung mit «Tesla», der Gründung von «OpenAI» (Entwicklung einer Open-Source-KI) und der Firma «Neuralink» (Entwicklung einer Gehirn-Maschine-Schnittstelle), sowie seiner Präsenz in den Medien, </w:t>
       </w:r>
       <w:r>
         <w:rPr>
@@ -814,21 +716,7 @@
         <w:rPr>
           <w:rFonts w:cstheme="minorHAnsi"/>
         </w:rPr>
-        <w:t xml:space="preserve"> Doch wurde nach eingehender Recherche festgestellt, dass Elon Musk nur sehr wenige Argumente vorträgt. Er beschränkt sich im Rahmen der Interviews und Symposien, welche wir untersucht haben, auf oberflächliche Aussagen und für Medien attraktive «Sound-</w:t>
-      </w:r>
-      <w:proofErr w:type="spellStart"/>
-      <w:r>
-        <w:rPr>
-          <w:rFonts w:cstheme="minorHAnsi"/>
-        </w:rPr>
-        <w:t>bites</w:t>
-      </w:r>
-      <w:proofErr w:type="spellEnd"/>
-      <w:r>
-        <w:rPr>
-          <w:rFonts w:cstheme="minorHAnsi"/>
-        </w:rPr>
-        <w:t>». Deshalb wurde bald klar, dass wir eine viel fundiertere Textgrundlage finden mussten.</w:t>
+        <w:t xml:space="preserve"> Doch wurde nach eingehender Recherche festgestellt, dass Elon Musk nur sehr wenige Argumente vorträgt. Er beschränkt sich im Rahmen der Interviews und Symposien, welche wir untersucht haben, auf oberflächliche Aussagen und für Medien attraktive «Sound-bites». Deshalb wurde bald klar, dass wir eine viel fundiertere Textgrundlage finden mussten.</w:t>
       </w:r>
     </w:p>
     <w:p>
@@ -862,21 +750,7 @@
         <w:rPr>
           <w:rFonts w:cstheme="minorHAnsi"/>
         </w:rPr>
-        <w:t xml:space="preserve">«Future </w:t>
-      </w:r>
-      <w:proofErr w:type="spellStart"/>
-      <w:r>
-        <w:rPr>
-          <w:rFonts w:cstheme="minorHAnsi"/>
-        </w:rPr>
-        <w:t>of</w:t>
-      </w:r>
-      <w:proofErr w:type="spellEnd"/>
-      <w:r>
-        <w:rPr>
-          <w:rFonts w:cstheme="minorHAnsi"/>
-        </w:rPr>
-        <w:t xml:space="preserve"> Life»-Institutes. </w:t>
+        <w:t xml:space="preserve">«Future of Life»-Institutes. </w:t>
       </w:r>
       <w:r>
         <w:rPr>
@@ -888,49 +762,7 @@
         <w:rPr>
           <w:rFonts w:cstheme="minorHAnsi"/>
         </w:rPr>
-        <w:t xml:space="preserve"> 10-seitige Bericht mit dem Titel «Research </w:t>
-      </w:r>
-      <w:proofErr w:type="spellStart"/>
-      <w:r>
-        <w:rPr>
-          <w:rFonts w:cstheme="minorHAnsi"/>
-        </w:rPr>
-        <w:t>Priorities</w:t>
-      </w:r>
-      <w:proofErr w:type="spellEnd"/>
-      <w:r>
-        <w:rPr>
-          <w:rFonts w:cstheme="minorHAnsi"/>
-        </w:rPr>
-        <w:t xml:space="preserve"> </w:t>
-      </w:r>
-      <w:proofErr w:type="spellStart"/>
-      <w:r>
-        <w:rPr>
-          <w:rFonts w:cstheme="minorHAnsi"/>
-        </w:rPr>
-        <w:t>for</w:t>
-      </w:r>
-      <w:proofErr w:type="spellEnd"/>
-      <w:r>
-        <w:rPr>
-          <w:rFonts w:cstheme="minorHAnsi"/>
-        </w:rPr>
-        <w:t xml:space="preserve"> Robust and </w:t>
-      </w:r>
-      <w:proofErr w:type="spellStart"/>
-      <w:r>
-        <w:rPr>
-          <w:rFonts w:cstheme="minorHAnsi"/>
-        </w:rPr>
-        <w:t>Beneficial</w:t>
-      </w:r>
-      <w:proofErr w:type="spellEnd"/>
-      <w:r>
-        <w:rPr>
-          <w:rFonts w:cstheme="minorHAnsi"/>
-        </w:rPr>
-        <w:t xml:space="preserve"> AI» bietet eine hervorragende Übersicht zur Thematik und enthält sehr viele Quellen zu wissenschaftlichen Artikeln, Bücher und Papieren</w:t>
+        <w:t xml:space="preserve"> 10-seitige Bericht mit dem Titel «Research Priorities for Robust and Beneficial AI» bietet eine hervorragende Übersicht zur Thematik und enthält sehr viele Quellen zu wissenschaftlichen Artikeln, Bücher und Papieren</w:t>
       </w:r>
       <w:r>
         <w:rPr>
@@ -961,7 +793,19 @@
         <w:rPr>
           <w:rFonts w:cstheme="minorHAnsi"/>
         </w:rPr>
-        <w:t xml:space="preserve">Wir haben diesen Bericht genau durchgearbeitet und die Quellen gesammelt, auf welche sich der Bericht stützt. Diese Quellen haben wir nach Thesen untersucht und nach Argumenten geprüft, welche sich für eine Rekonstruktion eignen. Der </w:t>
+        <w:t xml:space="preserve">Wir haben diesen Bericht genau durchgearbeitet und die Quellen gesammelt, auf welche sich der Bericht stützt. Diese Quellen </w:t>
+      </w:r>
+      <w:r>
+        <w:rPr>
+          <w:rFonts w:cstheme="minorHAnsi"/>
+        </w:rPr>
+        <w:t>wurden</w:t>
+      </w:r>
+      <w:r>
+        <w:rPr>
+          <w:rFonts w:cstheme="minorHAnsi"/>
+        </w:rPr>
+        <w:t xml:space="preserve"> nach Thesen untersucht und nach Argumenten geprüft, welche sich für eine Rekonstruktion eignen. Der </w:t>
       </w:r>
       <w:r>
         <w:rPr>
@@ -1090,21 +934,7 @@
           <w:rFonts w:cstheme="minorHAnsi"/>
           <w:bCs/>
         </w:rPr>
-        <w:t xml:space="preserve">Um die interne Kommunikation zu vereinfachen, das Material übersichtlich geordnet zu halten und unsere Zusammenarbeit und </w:t>
-      </w:r>
-      <w:r>
-        <w:rPr>
-          <w:rFonts w:cstheme="minorHAnsi"/>
-          <w:bCs/>
-        </w:rPr>
-        <w:t>Versionierungen</w:t>
-      </w:r>
-      <w:r>
-        <w:rPr>
-          <w:rFonts w:cstheme="minorHAnsi"/>
-          <w:bCs/>
-        </w:rPr>
-        <w:t xml:space="preserve"> effizient zu gestalten, </w:t>
+        <w:t xml:space="preserve">Um die interne Kommunikation zu vereinfachen, das Material übersichtlich geordnet zu halten und unsere Zusammenarbeit und Versionierungen effizient zu gestalten, </w:t>
       </w:r>
       <w:r>
         <w:rPr>
@@ -1127,7 +957,6 @@
         </w:rPr>
         <w:t>«</w:t>
       </w:r>
-      <w:proofErr w:type="spellStart"/>
       <w:r>
         <w:rPr>
           <w:rFonts w:cstheme="minorHAnsi"/>
@@ -1135,7 +964,6 @@
         </w:rPr>
         <w:t>Github</w:t>
       </w:r>
-      <w:proofErr w:type="spellEnd"/>
       <w:r>
         <w:rPr>
           <w:rFonts w:cstheme="minorHAnsi"/>
@@ -1228,9 +1056,15 @@
           <w:color w:val="auto"/>
           <w:u w:val="none"/>
         </w:rPr>
-        <w:t xml:space="preserve">Auf </w:t>
-      </w:r>
-      <w:proofErr w:type="spellStart"/>
+        <w:t>Auf Zotero</w:t>
+      </w:r>
+      <w:r>
+        <w:rPr>
+          <w:rStyle w:val="Funotenzeichen"/>
+          <w:rFonts w:cstheme="minorHAnsi"/>
+        </w:rPr>
+        <w:footnoteReference w:id="9"/>
+      </w:r>
       <w:r>
         <w:rPr>
           <w:rStyle w:val="Hyperlink"/>
@@ -1238,15 +1072,7 @@
           <w:color w:val="auto"/>
           <w:u w:val="none"/>
         </w:rPr>
-        <w:t>Zotero</w:t>
-      </w:r>
-      <w:proofErr w:type="spellEnd"/>
-      <w:r>
-        <w:rPr>
-          <w:rStyle w:val="Funotenzeichen"/>
-          <w:rFonts w:cstheme="minorHAnsi"/>
-        </w:rPr>
-        <w:footnoteReference w:id="9"/>
+        <w:t xml:space="preserve"> haben wir eine Bibliothek angelegt, um die Quellenverweise dynamisch verwalten zu können</w:t>
       </w:r>
       <w:r>
         <w:rPr>
@@ -1255,7 +1081,7 @@
           <w:color w:val="auto"/>
           <w:u w:val="none"/>
         </w:rPr>
-        <w:t xml:space="preserve"> haben wir eine Bibliothek angelegt, um die Quellenverweise dynamisch verwalten zu können</w:t>
+        <w:t>.</w:t>
       </w:r>
     </w:p>
     <w:p>
@@ -1284,36 +1110,30 @@
           <w:b/>
           <w:bCs/>
         </w:rPr>
-        <w:t>Arbeitsteilung und erste Schritte</w:t>
-      </w:r>
-    </w:p>
-    <w:p>
-      <w:pPr>
-        <w:spacing w:line="360" w:lineRule="auto"/>
-        <w:jc w:val="both"/>
-        <w:rPr>
-          <w:rFonts w:cstheme="minorHAnsi"/>
-        </w:rPr>
-      </w:pPr>
-      <w:r>
-        <w:rPr>
-          <w:rFonts w:cstheme="minorHAnsi"/>
-        </w:rPr>
-        <w:t>Im Team wurde die zu untersuchenden Artikel grob nach kurzfristigen und längerfristigen Gefahren aufgeteilt. Während Claude zuerst das Buch «</w:t>
-      </w:r>
-      <w:proofErr w:type="spellStart"/>
-      <w:r>
-        <w:rPr>
-          <w:rFonts w:cstheme="minorHAnsi"/>
-        </w:rPr>
-        <w:t>Superintelligence</w:t>
-      </w:r>
-      <w:proofErr w:type="spellEnd"/>
-      <w:r>
-        <w:rPr>
-          <w:rFonts w:cstheme="minorHAnsi"/>
-        </w:rPr>
-        <w:t>»</w:t>
+        <w:t xml:space="preserve">Arbeitsteilung </w:t>
+      </w:r>
+      <w:r>
+        <w:rPr>
+          <w:rFonts w:cstheme="minorHAnsi"/>
+          <w:b/>
+          <w:bCs/>
+        </w:rPr>
+        <w:t>und Herangehensweise and die Textgrundlage</w:t>
+      </w:r>
+    </w:p>
+    <w:p>
+      <w:pPr>
+        <w:spacing w:line="360" w:lineRule="auto"/>
+        <w:jc w:val="both"/>
+        <w:rPr>
+          <w:rFonts w:cstheme="minorHAnsi"/>
+        </w:rPr>
+      </w:pPr>
+      <w:r>
+        <w:rPr>
+          <w:rFonts w:cstheme="minorHAnsi"/>
+        </w:rPr>
+        <w:t>Im Team wurde die zu untersuchenden Artikel grob nach kurzfristigen und längerfristigen Gefahren aufgeteilt. Während Claude zuerst das Buch «Superintelligence»</w:t>
       </w:r>
       <w:r>
         <w:rPr>
@@ -1326,35 +1146,19 @@
         <w:rPr>
           <w:rFonts w:cstheme="minorHAnsi"/>
         </w:rPr>
-        <w:t xml:space="preserve"> des Philosophen und Futurologen Nick </w:t>
-      </w:r>
-      <w:proofErr w:type="spellStart"/>
-      <w:r>
-        <w:rPr>
-          <w:rFonts w:cstheme="minorHAnsi"/>
-        </w:rPr>
-        <w:t>Bostrom</w:t>
-      </w:r>
-      <w:proofErr w:type="spellEnd"/>
-      <w:r>
-        <w:rPr>
-          <w:rFonts w:cstheme="minorHAnsi"/>
-        </w:rPr>
-        <w:t xml:space="preserve"> untersuchte und sich somit in die längerfristigen Gefahren der AI-Entwicklung einarbeitete, recherchierte Sebastian das Buch «The Second </w:t>
-      </w:r>
-      <w:proofErr w:type="spellStart"/>
-      <w:r>
-        <w:rPr>
-          <w:rFonts w:cstheme="minorHAnsi"/>
-        </w:rPr>
-        <w:t>Machine</w:t>
-      </w:r>
-      <w:proofErr w:type="spellEnd"/>
-      <w:r>
-        <w:rPr>
-          <w:rFonts w:cstheme="minorHAnsi"/>
-        </w:rPr>
-        <w:t xml:space="preserve"> Age»</w:t>
+        <w:t xml:space="preserve"> des Philosophen und Futurologen Nick Bostrom untersuchte und sich somit in die längerfristigen Gefahren der AI-Entwicklung einarbeitete, </w:t>
+      </w:r>
+      <w:r>
+        <w:rPr>
+          <w:rFonts w:cstheme="minorHAnsi"/>
+        </w:rPr>
+        <w:t>analysierte</w:t>
+      </w:r>
+      <w:r>
+        <w:rPr>
+          <w:rFonts w:cstheme="minorHAnsi"/>
+        </w:rPr>
+        <w:t xml:space="preserve"> Sebastian das Buch «The Second Machine Age»</w:t>
       </w:r>
       <w:r>
         <w:rPr>
@@ -1367,21 +1171,7 @@
         <w:rPr>
           <w:rFonts w:cstheme="minorHAnsi"/>
         </w:rPr>
-        <w:t xml:space="preserve"> von Erik </w:t>
-      </w:r>
-      <w:proofErr w:type="spellStart"/>
-      <w:r>
-        <w:rPr>
-          <w:rFonts w:cstheme="minorHAnsi"/>
-        </w:rPr>
-        <w:t>Brynjolfsson</w:t>
-      </w:r>
-      <w:proofErr w:type="spellEnd"/>
-      <w:r>
-        <w:rPr>
-          <w:rFonts w:cstheme="minorHAnsi"/>
-        </w:rPr>
-        <w:t xml:space="preserve"> und Andrew McAfee</w:t>
+        <w:t xml:space="preserve"> von Erik Brynjolfsson und Andrew McAfee</w:t>
       </w:r>
       <w:r>
         <w:rPr>
@@ -1402,8 +1192,24 @@
         <w:jc w:val="both"/>
         <w:rPr>
           <w:rFonts w:cstheme="minorHAnsi"/>
+          <w:bCs/>
+        </w:rPr>
+      </w:pPr>
+      <w:r>
+        <w:rPr>
+          <w:rFonts w:cstheme="minorHAnsi"/>
+          <w:bCs/>
+        </w:rPr>
+        <w:t>Zudem haben wir verschiedene Themengebiete aus dem «Open Letter» gewählt, welche uns relevant erschienen. Es war klar, dass wir nicht auf alle Themen eingehen können, da dies den Rahmen der Arbeit gesprengt hätte. So entschieden wir uns, weitere selektive Artikel zu den Themen Militär, Wirtschaft, und Computer Science zu analysieren.</w:t>
+      </w:r>
+    </w:p>
+    <w:p>
+      <w:pPr>
+        <w:spacing w:line="360" w:lineRule="auto"/>
+        <w:jc w:val="both"/>
+        <w:rPr>
+          <w:rFonts w:cstheme="minorHAnsi"/>
           <w:b/>
-          <w:bCs/>
         </w:rPr>
       </w:pPr>
     </w:p>
@@ -1414,244 +1220,330 @@
         <w:rPr>
           <w:rFonts w:cstheme="minorHAnsi"/>
           <w:b/>
-          <w:bCs/>
         </w:rPr>
       </w:pPr>
       <w:r>
         <w:rPr>
           <w:rFonts w:cstheme="minorHAnsi"/>
           <w:b/>
-          <w:bCs/>
-        </w:rPr>
-        <w:t>Resultate der ersten Phase</w:t>
-      </w:r>
-    </w:p>
-    <w:p>
-      <w:pPr>
-        <w:spacing w:line="360" w:lineRule="auto"/>
-        <w:jc w:val="both"/>
-        <w:rPr>
-          <w:rFonts w:cstheme="minorHAnsi"/>
-        </w:rPr>
-      </w:pPr>
-      <w:r>
-        <w:rPr>
-          <w:rFonts w:cstheme="minorHAnsi"/>
-        </w:rPr>
-        <w:t xml:space="preserve">Die ersten Resultate waren vielversprechend. </w:t>
-      </w:r>
-    </w:p>
-    <w:p>
-      <w:pPr>
-        <w:spacing w:line="360" w:lineRule="auto"/>
-        <w:jc w:val="both"/>
-        <w:rPr>
-          <w:rFonts w:cstheme="minorHAnsi"/>
-        </w:rPr>
-      </w:pPr>
+        </w:rPr>
+        <w:t>Erste Erkenntnisse</w:t>
+      </w:r>
+    </w:p>
+    <w:p>
+      <w:pPr>
+        <w:spacing w:line="360" w:lineRule="auto"/>
+        <w:jc w:val="both"/>
+        <w:rPr>
+          <w:rFonts w:cstheme="minorHAnsi"/>
+        </w:rPr>
+      </w:pPr>
+      <w:r>
+        <w:rPr>
+          <w:rFonts w:cstheme="minorHAnsi"/>
+        </w:rPr>
+        <w:t xml:space="preserve">Wir haben durch die Auswahl der Texte, welche wir bearbeitet und Argumente daraus rekonstruiert haben, einen guten Überblick der Gefahren der AI-Entwicklung gewonnen. Die Kernaussagen der einzelnen Texte </w:t>
+      </w:r>
+      <w:r>
+        <w:rPr>
+          <w:rFonts w:cstheme="minorHAnsi"/>
+        </w:rPr>
+        <w:t>wurden</w:t>
+      </w:r>
+      <w:r>
+        <w:rPr>
+          <w:rFonts w:cstheme="minorHAnsi"/>
+        </w:rPr>
+        <w:t xml:space="preserve"> analysiert und als Argumente rekonstruiert</w:t>
+      </w:r>
+      <w:r>
+        <w:rPr>
+          <w:rFonts w:cstheme="minorHAnsi"/>
+        </w:rPr>
+        <w:t>.</w:t>
+      </w:r>
+    </w:p>
+    <w:p>
+      <w:pPr>
+        <w:spacing w:line="360" w:lineRule="auto"/>
+        <w:jc w:val="both"/>
+        <w:rPr>
+          <w:rFonts w:cstheme="minorHAnsi"/>
+        </w:rPr>
+      </w:pPr>
+      <w:r>
+        <w:rPr>
+          <w:rFonts w:cstheme="minorHAnsi"/>
+        </w:rPr>
+        <w:t xml:space="preserve">Die Rekonstruktion hat aber einige Schwierigkeiten aufgezeigt. So ist es oft nicht einfach ein komplettes Argument aus einer spezifischen Textstelle herauszukristallisieren. Die Argumente aus dem Buch «Superintelligence» strecken sich über mehrere Kapitel hinweg. Zudem ist es nicht ganz ersichtlich, welche Argumente in andere greifen. Der Einfachheit halber und um die Lesbarkeit der Karte nicht unnötig zu strapazieren, haben wir die Argumente möglichst isoliert gehalten. So unterstützt das Argument «Strategischer Vorteil» einer Superintelligenz zwar «Zukunft verändern» und «Globale Zerstörung», wir haben aber davon abgesehen, diesen strategischen Vorteil auch in weitere </w:t>
+      </w:r>
+      <w:r>
+        <w:rPr>
+          <w:rFonts w:cstheme="minorHAnsi"/>
+        </w:rPr>
+        <w:t>Argumente</w:t>
+      </w:r>
+      <w:r>
+        <w:rPr>
+          <w:rFonts w:cstheme="minorHAnsi"/>
+        </w:rPr>
+        <w:t xml:space="preserve"> </w:t>
+      </w:r>
+      <w:r>
+        <w:rPr>
+          <w:rFonts w:cstheme="minorHAnsi"/>
+        </w:rPr>
+        <w:t>einfliessen zu lassen.</w:t>
+      </w:r>
+    </w:p>
+    <w:p>
+      <w:pPr>
+        <w:spacing w:line="360" w:lineRule="auto"/>
+        <w:jc w:val="both"/>
+        <w:rPr>
+          <w:rFonts w:cstheme="minorHAnsi"/>
+        </w:rPr>
+      </w:pPr>
+      <w:r>
+        <w:rPr>
+          <w:rFonts w:cstheme="minorHAnsi"/>
+        </w:rPr>
+        <w:t xml:space="preserve">Unser Entscheid, die Arbeit auf Deutsch zu verfassen, führte dazu, dass einige Ausdrücke bei der Übersetzung die Gefahr mit sich </w:t>
+      </w:r>
+      <w:r>
+        <w:rPr>
+          <w:rFonts w:cstheme="minorHAnsi"/>
+        </w:rPr>
+        <w:t>brachten</w:t>
+      </w:r>
+      <w:r>
+        <w:rPr>
+          <w:rFonts w:cstheme="minorHAnsi"/>
+        </w:rPr>
+        <w:t xml:space="preserve">, nicht genau dasselbe </w:t>
+      </w:r>
+      <w:r>
+        <w:rPr>
+          <w:rFonts w:cstheme="minorHAnsi"/>
+        </w:rPr>
+        <w:t>a</w:t>
+      </w:r>
+      <w:r>
+        <w:rPr>
+          <w:rFonts w:cstheme="minorHAnsi"/>
+        </w:rPr>
+        <w:t>uszudrücken.</w:t>
+      </w:r>
+      <w:r>
+        <w:rPr>
+          <w:rFonts w:cstheme="minorHAnsi"/>
+        </w:rPr>
+        <w:t xml:space="preserve"> </w:t>
+      </w:r>
+      <w:r>
+        <w:rPr>
+          <w:rFonts w:cstheme="minorHAnsi"/>
+        </w:rPr>
+        <w:t xml:space="preserve">Durch die teilweise komplexe Formulierung mit vielen spezifischen Fachausdrücken in den Texten hat sich die Übersetzung als teilweise schwierig herausgestellt. Gewisse (Fach-) Ausdrücke lassen sich entweder gar nicht oder nur schwer übersetzen, ohne den Inhalt geringfügig zu verändern. </w:t>
+      </w:r>
+      <w:r>
+        <w:rPr>
+          <w:rFonts w:cstheme="minorHAnsi"/>
+        </w:rPr>
+        <w:t xml:space="preserve">Ein solches Wort war das englische «Emergence», welches nach Themengebiet (Botanik, Technologie, Philosophie des Geistes, etc.) verschieden aufgefasst werden kann. Wir haben uns auf den Ausdruck «Entstehen» geeinigt. Dies umfasst zwar nicht die ganze Definition des Wortes, aber </w:t>
+      </w:r>
+      <w:r>
+        <w:rPr>
+          <w:rFonts w:cstheme="minorHAnsi"/>
+        </w:rPr>
+        <w:t>ist</w:t>
+      </w:r>
+      <w:r>
+        <w:rPr>
+          <w:rFonts w:cstheme="minorHAnsi"/>
+        </w:rPr>
+        <w:t xml:space="preserve"> im Kontext des Argumentes </w:t>
+      </w:r>
+      <w:r>
+        <w:rPr>
+          <w:rFonts w:cstheme="minorHAnsi"/>
+        </w:rPr>
+        <w:t>verständlicher.</w:t>
+      </w:r>
+    </w:p>
+    <w:p>
+      <w:pPr>
+        <w:spacing w:line="360" w:lineRule="auto"/>
+        <w:jc w:val="both"/>
+        <w:rPr>
+          <w:rFonts w:cstheme="minorHAnsi"/>
+        </w:rPr>
+      </w:pPr>
+      <w:r>
+        <w:rPr>
+          <w:rFonts w:cstheme="minorHAnsi"/>
+        </w:rPr>
+        <w:t>Die Hauptherausforderung dieser ersten Phase war die logische Form der Argumente. Es war zum Teil nicht einfach, ein komplettes Argument aus den Textstellen herauszuziehen. Die Schwierigkeit ergab sich dann, aus den Texten genügend Informationen zu erkennen und in einem zweiten Schritt diese zu ergänzen, ohne die Aussage des Autors zu verändern und zu stark eingreifen zu wollen. Durch die Übersetzung von Englisch nach Deutsch amplifizierte sich dies</w:t>
+      </w:r>
+      <w:r>
+        <w:rPr>
+          <w:rFonts w:cstheme="minorHAnsi"/>
+        </w:rPr>
+        <w:t>e Gefahr,</w:t>
+      </w:r>
+      <w:r>
+        <w:rPr>
+          <w:rFonts w:cstheme="minorHAnsi"/>
+        </w:rPr>
+        <w:t xml:space="preserve"> aber gab uns </w:t>
+      </w:r>
+      <w:r>
+        <w:rPr>
+          <w:rFonts w:cstheme="minorHAnsi"/>
+        </w:rPr>
+        <w:t>auch</w:t>
+      </w:r>
+      <w:r>
+        <w:rPr>
+          <w:rFonts w:cstheme="minorHAnsi"/>
+        </w:rPr>
+        <w:t xml:space="preserve"> die Möglichkeit, </w:t>
+      </w:r>
+      <w:r>
+        <w:rPr>
+          <w:rFonts w:cstheme="minorHAnsi"/>
+        </w:rPr>
+        <w:t xml:space="preserve">mit den einzelnen Prämissen besser umgehen zu können. </w:t>
+      </w:r>
+      <w:r>
+        <w:rPr>
+          <w:rFonts w:cstheme="minorHAnsi"/>
+        </w:rPr>
+        <w:t>Es vereinfachte die Umformulierung, so dass die Argumente auch deduktiv gültig sind.</w:t>
+      </w:r>
+    </w:p>
+    <w:p>
+      <w:pPr>
+        <w:spacing w:line="360" w:lineRule="auto"/>
+        <w:jc w:val="both"/>
+        <w:rPr>
+          <w:rFonts w:cstheme="minorHAnsi"/>
+        </w:rPr>
+      </w:pPr>
+      <w:r>
+        <w:rPr>
+          <w:rFonts w:cstheme="minorHAnsi"/>
+        </w:rPr>
+        <w:t>Ein weiterer Punkt, welcher uns Schwierigkeiten bereitete, war die</w:t>
+      </w:r>
+      <w:r>
+        <w:rPr>
+          <w:rFonts w:cstheme="minorHAnsi"/>
+        </w:rPr>
+        <w:t xml:space="preserve"> Stärke der Argumente und der Umgang mit </w:t>
+      </w:r>
+      <w:r>
+        <w:rPr>
+          <w:rFonts w:cstheme="minorHAnsi"/>
+        </w:rPr>
+        <w:t xml:space="preserve">Konjunktiv und </w:t>
+      </w:r>
+      <w:r>
+        <w:rPr>
+          <w:rFonts w:cstheme="minorHAnsi"/>
+        </w:rPr>
+        <w:t xml:space="preserve">Hypothesen. Da sich die AI rapide entwickelt und besonders die in der </w:t>
+      </w:r>
       <w:r>
         <w:rPr>
           <w:rFonts w:cstheme="minorHAnsi"/>
         </w:rPr>
         <w:lastRenderedPageBreak/>
-        <w:t>…</w:t>
-      </w:r>
-    </w:p>
-    <w:p>
-      <w:pPr>
-        <w:spacing w:line="360" w:lineRule="auto"/>
-        <w:jc w:val="both"/>
-        <w:rPr>
-          <w:rFonts w:cstheme="minorHAnsi"/>
-        </w:rPr>
-      </w:pPr>
-      <w:r>
-        <w:rPr>
-          <w:rFonts w:cstheme="minorHAnsi"/>
-        </w:rPr>
-        <w:t xml:space="preserve">(erste </w:t>
-      </w:r>
-      <w:proofErr w:type="spellStart"/>
-      <w:r>
-        <w:rPr>
-          <w:rFonts w:cstheme="minorHAnsi"/>
-        </w:rPr>
-        <w:t>karten</w:t>
-      </w:r>
-      <w:proofErr w:type="spellEnd"/>
-      <w:r>
-        <w:rPr>
-          <w:rFonts w:cstheme="minorHAnsi"/>
-        </w:rPr>
-        <w:t>)</w:t>
-      </w:r>
-    </w:p>
-    <w:p>
-      <w:pPr>
-        <w:spacing w:line="360" w:lineRule="auto"/>
-        <w:jc w:val="both"/>
-        <w:rPr>
-          <w:rFonts w:cstheme="minorHAnsi"/>
-        </w:rPr>
-      </w:pPr>
-      <w:r>
-        <w:rPr>
-          <w:rFonts w:cstheme="minorHAnsi"/>
-        </w:rPr>
-        <w:t xml:space="preserve">(erste </w:t>
-      </w:r>
-      <w:proofErr w:type="spellStart"/>
-      <w:r>
-        <w:rPr>
-          <w:rFonts w:cstheme="minorHAnsi"/>
-        </w:rPr>
-        <w:t>erkenntnisse</w:t>
-      </w:r>
-      <w:proofErr w:type="spellEnd"/>
-      <w:r>
-        <w:rPr>
-          <w:rFonts w:cstheme="minorHAnsi"/>
-        </w:rPr>
-        <w:t>)</w:t>
-      </w:r>
-    </w:p>
-    <w:p>
-      <w:pPr>
-        <w:spacing w:line="360" w:lineRule="auto"/>
-        <w:jc w:val="both"/>
-        <w:rPr>
-          <w:rFonts w:cstheme="minorHAnsi"/>
-        </w:rPr>
-      </w:pPr>
-      <w:r>
-        <w:rPr>
-          <w:rFonts w:cstheme="minorHAnsi"/>
-        </w:rPr>
-        <w:t xml:space="preserve">(erste </w:t>
-      </w:r>
-      <w:proofErr w:type="spellStart"/>
-      <w:r>
-        <w:rPr>
-          <w:rFonts w:cstheme="minorHAnsi"/>
-        </w:rPr>
-        <w:t>probleme</w:t>
-      </w:r>
-      <w:proofErr w:type="spellEnd"/>
-      <w:r>
-        <w:rPr>
-          <w:rFonts w:cstheme="minorHAnsi"/>
-        </w:rPr>
-        <w:t>)</w:t>
-      </w:r>
-    </w:p>
-    <w:p>
-      <w:pPr>
-        <w:spacing w:line="360" w:lineRule="auto"/>
-        <w:jc w:val="both"/>
-        <w:rPr>
-          <w:rFonts w:cstheme="minorHAnsi"/>
-        </w:rPr>
-      </w:pPr>
-    </w:p>
-    <w:p>
-      <w:pPr>
-        <w:spacing w:line="360" w:lineRule="auto"/>
-        <w:jc w:val="both"/>
-        <w:rPr>
-          <w:rFonts w:cstheme="minorHAnsi"/>
-        </w:rPr>
-      </w:pPr>
-      <w:r>
-        <w:rPr>
-          <w:rFonts w:cstheme="minorHAnsi"/>
-        </w:rPr>
-        <w:t>(weitere quellen)</w:t>
-      </w:r>
-    </w:p>
-    <w:p>
-      <w:pPr>
-        <w:spacing w:line="360" w:lineRule="auto"/>
-        <w:jc w:val="both"/>
-        <w:rPr>
-          <w:rFonts w:cstheme="minorHAnsi"/>
-        </w:rPr>
-      </w:pPr>
-    </w:p>
-    <w:p>
-      <w:pPr>
-        <w:spacing w:line="360" w:lineRule="auto"/>
-        <w:jc w:val="both"/>
-        <w:rPr>
-          <w:rFonts w:cstheme="minorHAnsi"/>
-        </w:rPr>
-      </w:pPr>
-    </w:p>
-    <w:p>
-      <w:pPr>
-        <w:spacing w:line="360" w:lineRule="auto"/>
-        <w:jc w:val="both"/>
-        <w:rPr>
-          <w:rFonts w:cstheme="minorHAnsi"/>
-        </w:rPr>
-      </w:pPr>
-      <w:r>
-        <w:rPr>
-          <w:rFonts w:cstheme="minorHAnsi"/>
-        </w:rPr>
-        <w:t>(</w:t>
-      </w:r>
-      <w:proofErr w:type="spellStart"/>
-      <w:r>
-        <w:rPr>
-          <w:rFonts w:cstheme="minorHAnsi"/>
-        </w:rPr>
-        <w:t>strukturierungsphase</w:t>
-      </w:r>
-      <w:proofErr w:type="spellEnd"/>
-      <w:r>
-        <w:rPr>
-          <w:rFonts w:cstheme="minorHAnsi"/>
-        </w:rPr>
-        <w:t>)</w:t>
-      </w:r>
-    </w:p>
-    <w:p>
-      <w:pPr>
-        <w:spacing w:line="360" w:lineRule="auto"/>
-        <w:jc w:val="both"/>
-        <w:rPr>
-          <w:rFonts w:cstheme="minorHAnsi"/>
-        </w:rPr>
-      </w:pPr>
-    </w:p>
-    <w:p>
-      <w:pPr>
-        <w:spacing w:line="360" w:lineRule="auto"/>
-        <w:jc w:val="both"/>
-        <w:rPr>
-          <w:rFonts w:cstheme="minorHAnsi"/>
-        </w:rPr>
-      </w:pPr>
-      <w:r>
-        <w:rPr>
-          <w:rFonts w:cstheme="minorHAnsi"/>
-        </w:rPr>
-        <w:t>(</w:t>
-      </w:r>
-      <w:proofErr w:type="spellStart"/>
-      <w:r>
-        <w:rPr>
-          <w:rFonts w:cstheme="minorHAnsi"/>
-        </w:rPr>
-        <w:t>endprodukt</w:t>
-      </w:r>
-      <w:proofErr w:type="spellEnd"/>
-      <w:r>
-        <w:rPr>
-          <w:rFonts w:cstheme="minorHAnsi"/>
-        </w:rPr>
-        <w:t>)</w:t>
-      </w:r>
+        <w:t xml:space="preserve">Zukunft liegenden Gefahren nicht genau absehbar sind, wurden in den Texten vielfach «kann eine Gefahr sein» geschrieben. Dies konstant als «ist eine Gefahr» zu verwenden, wollten wir nicht. Dadurch </w:t>
+      </w:r>
+      <w:r>
+        <w:rPr>
+          <w:rFonts w:cstheme="minorHAnsi"/>
+        </w:rPr>
+        <w:t>ist</w:t>
+      </w:r>
+      <w:r>
+        <w:rPr>
+          <w:rFonts w:cstheme="minorHAnsi"/>
+        </w:rPr>
+        <w:t xml:space="preserve"> aber die Stärke verschiedener Argumente abgeschwächt worden. </w:t>
+      </w:r>
+    </w:p>
+    <w:p>
+      <w:pPr>
+        <w:spacing w:line="360" w:lineRule="auto"/>
+        <w:jc w:val="both"/>
+        <w:rPr>
+          <w:rFonts w:cstheme="minorHAnsi"/>
+        </w:rPr>
+      </w:pPr>
+      <w:r>
+        <w:rPr>
+          <w:rFonts w:cstheme="minorHAnsi"/>
+        </w:rPr>
+        <w:t xml:space="preserve">Die resultierende Karte zeigte auch ein weiteres Problem auf: </w:t>
+      </w:r>
+      <w:r>
+        <w:rPr>
+          <w:rFonts w:cstheme="minorHAnsi"/>
+        </w:rPr>
+        <w:t>Wir hatten nun eine sehr breite Karte mit verschiedenen Gruppen, welche alle auf eine einzelne Haupthese (AI ist gefährlich) zeigten. Wir haben zwar in den Argumenten eine Hierarchie, aber die Karte selbst war noch sehr flach.</w:t>
+      </w:r>
+    </w:p>
+    <w:p>
+      <w:pPr>
+        <w:spacing w:line="360" w:lineRule="auto"/>
+        <w:jc w:val="both"/>
+        <w:rPr>
+          <w:rFonts w:cstheme="minorHAnsi"/>
+        </w:rPr>
+      </w:pPr>
+    </w:p>
+    <w:p>
+      <w:pPr>
+        <w:spacing w:line="360" w:lineRule="auto"/>
+        <w:jc w:val="both"/>
+        <w:rPr>
+          <w:rFonts w:cstheme="minorHAnsi"/>
+          <w:b/>
+        </w:rPr>
+      </w:pPr>
+      <w:r>
+        <w:rPr>
+          <w:rFonts w:cstheme="minorHAnsi"/>
+          <w:b/>
+        </w:rPr>
+        <w:t>Präsentation und Feedback</w:t>
+      </w:r>
+    </w:p>
+    <w:p>
+      <w:pPr>
+        <w:spacing w:line="360" w:lineRule="auto"/>
+        <w:jc w:val="both"/>
+        <w:rPr>
+          <w:rFonts w:cstheme="minorHAnsi"/>
+        </w:rPr>
+      </w:pPr>
+      <w:r>
+        <w:rPr>
+          <w:rFonts w:cstheme="minorHAnsi"/>
+        </w:rPr>
+        <w:t>Das Feedback der Präsentation am 19 Mai 2020 spiegelte viele der Punkte wider, welche wir auch erkannt hatten. Die Menge der Argumente wurde als gut angesehen, doch die Struktur der Karte als mangelhaft. Die Lösung dazu lag in der Ausdifferenzierung der Hauptthese und der einzelnen Themen.</w:t>
+      </w:r>
+    </w:p>
+    <w:p>
+      <w:pPr>
+        <w:spacing w:line="360" w:lineRule="auto"/>
+        <w:jc w:val="both"/>
+        <w:rPr>
+          <w:rFonts w:cstheme="minorHAnsi"/>
+        </w:rPr>
+      </w:pPr>
     </w:p>
     <w:p>
       <w:pPr>
@@ -1754,49 +1646,7 @@
         <w:rPr>
           <w:rFonts w:cstheme="minorHAnsi"/>
         </w:rPr>
-        <w:t xml:space="preserve">Open Letter, «Research </w:t>
-      </w:r>
-      <w:proofErr w:type="spellStart"/>
-      <w:r>
-        <w:rPr>
-          <w:rFonts w:cstheme="minorHAnsi"/>
-        </w:rPr>
-        <w:t>Priorities</w:t>
-      </w:r>
-      <w:proofErr w:type="spellEnd"/>
-      <w:r>
-        <w:rPr>
-          <w:rFonts w:cstheme="minorHAnsi"/>
-        </w:rPr>
-        <w:t xml:space="preserve"> </w:t>
-      </w:r>
-      <w:proofErr w:type="spellStart"/>
-      <w:r>
-        <w:rPr>
-          <w:rFonts w:cstheme="minorHAnsi"/>
-        </w:rPr>
-        <w:t>for</w:t>
-      </w:r>
-      <w:proofErr w:type="spellEnd"/>
-      <w:r>
-        <w:rPr>
-          <w:rFonts w:cstheme="minorHAnsi"/>
-        </w:rPr>
-        <w:t xml:space="preserve"> Robust and </w:t>
-      </w:r>
-      <w:proofErr w:type="spellStart"/>
-      <w:r>
-        <w:rPr>
-          <w:rFonts w:cstheme="minorHAnsi"/>
-        </w:rPr>
-        <w:t>Beneficial</w:t>
-      </w:r>
-      <w:proofErr w:type="spellEnd"/>
-      <w:r>
-        <w:rPr>
-          <w:rFonts w:cstheme="minorHAnsi"/>
-        </w:rPr>
-        <w:t xml:space="preserve"> AI»</w:t>
+        <w:t>Open Letter, «Research Priorities for Robust and Beneficial AI»</w:t>
       </w:r>
       <w:r>
         <w:rPr>
@@ -1813,75 +1663,11 @@
           <w:rFonts w:cstheme="minorHAnsi"/>
         </w:rPr>
       </w:pPr>
-      <w:proofErr w:type="spellStart"/>
-      <w:r>
-        <w:rPr>
-          <w:rFonts w:cstheme="minorHAnsi"/>
-        </w:rPr>
-        <w:t>Bostrom</w:t>
-      </w:r>
-      <w:proofErr w:type="spellEnd"/>
-      <w:r>
-        <w:rPr>
-          <w:rFonts w:cstheme="minorHAnsi"/>
-        </w:rPr>
-        <w:t>, Nick, «</w:t>
-      </w:r>
-      <w:proofErr w:type="spellStart"/>
-      <w:r>
-        <w:rPr>
-          <w:rFonts w:cstheme="minorHAnsi"/>
-        </w:rPr>
-        <w:t>Superintelligence</w:t>
-      </w:r>
-      <w:proofErr w:type="spellEnd"/>
-      <w:r>
-        <w:rPr>
-          <w:rFonts w:cstheme="minorHAnsi"/>
-        </w:rPr>
-        <w:t xml:space="preserve">: </w:t>
-      </w:r>
-      <w:proofErr w:type="spellStart"/>
-      <w:r>
-        <w:rPr>
-          <w:rFonts w:cstheme="minorHAnsi"/>
-        </w:rPr>
-        <w:t>Paths</w:t>
-      </w:r>
-      <w:proofErr w:type="spellEnd"/>
-      <w:r>
-        <w:rPr>
-          <w:rFonts w:cstheme="minorHAnsi"/>
-        </w:rPr>
-        <w:t xml:space="preserve">, </w:t>
-      </w:r>
-      <w:proofErr w:type="spellStart"/>
-      <w:r>
-        <w:rPr>
-          <w:rFonts w:cstheme="minorHAnsi"/>
-        </w:rPr>
-        <w:t>Dangers</w:t>
-      </w:r>
-      <w:proofErr w:type="spellEnd"/>
-      <w:r>
-        <w:rPr>
-          <w:rFonts w:cstheme="minorHAnsi"/>
-        </w:rPr>
-        <w:t xml:space="preserve">, </w:t>
-      </w:r>
-      <w:proofErr w:type="spellStart"/>
-      <w:r>
-        <w:rPr>
-          <w:rFonts w:cstheme="minorHAnsi"/>
-        </w:rPr>
-        <w:t>Strategies</w:t>
-      </w:r>
-      <w:proofErr w:type="spellEnd"/>
-      <w:r>
-        <w:rPr>
-          <w:rFonts w:cstheme="minorHAnsi"/>
-        </w:rPr>
-        <w:t>»</w:t>
+      <w:r>
+        <w:rPr>
+          <w:rFonts w:cstheme="minorHAnsi"/>
+        </w:rPr>
+        <w:t>Bostrom, Nick, «Superintelligence: Paths, Dangers, Strategies»</w:t>
       </w:r>
       <w:r>
         <w:rPr>
@@ -1898,84 +1684,26 @@
           <w:rFonts w:cstheme="minorHAnsi"/>
         </w:rPr>
       </w:pPr>
-      <w:proofErr w:type="spellStart"/>
-      <w:r>
-        <w:rPr>
-          <w:rFonts w:cstheme="minorHAnsi"/>
-        </w:rPr>
-        <w:t>Brynjolfsson</w:t>
-      </w:r>
-      <w:proofErr w:type="spellEnd"/>
-      <w:r>
-        <w:rPr>
-          <w:rFonts w:cstheme="minorHAnsi"/>
-        </w:rPr>
-        <w:t xml:space="preserve">, Erik and McAfee, Andrew, «The Second </w:t>
-      </w:r>
-      <w:proofErr w:type="spellStart"/>
-      <w:r>
-        <w:rPr>
-          <w:rFonts w:cstheme="minorHAnsi"/>
-        </w:rPr>
-        <w:t>Machine</w:t>
-      </w:r>
-      <w:proofErr w:type="spellEnd"/>
-      <w:r>
-        <w:rPr>
-          <w:rFonts w:cstheme="minorHAnsi"/>
-        </w:rPr>
-        <w:t xml:space="preserve"> Age», 2014.</w:t>
-      </w:r>
-    </w:p>
-    <w:p>
-      <w:pPr>
-        <w:spacing w:line="360" w:lineRule="auto"/>
-        <w:jc w:val="both"/>
-        <w:rPr>
-          <w:rFonts w:cstheme="minorHAnsi"/>
-        </w:rPr>
-      </w:pPr>
-      <w:proofErr w:type="spellStart"/>
-      <w:r>
-        <w:rPr>
-          <w:rFonts w:cstheme="minorHAnsi"/>
-        </w:rPr>
-        <w:t>Calo</w:t>
-      </w:r>
-      <w:proofErr w:type="spellEnd"/>
-      <w:r>
-        <w:rPr>
-          <w:rFonts w:cstheme="minorHAnsi"/>
-        </w:rPr>
-        <w:t xml:space="preserve">, Ryan, «The Case </w:t>
-      </w:r>
-      <w:proofErr w:type="spellStart"/>
-      <w:r>
-        <w:rPr>
-          <w:rFonts w:cstheme="minorHAnsi"/>
-        </w:rPr>
-        <w:t>for</w:t>
-      </w:r>
-      <w:proofErr w:type="spellEnd"/>
-      <w:r>
-        <w:rPr>
-          <w:rFonts w:cstheme="minorHAnsi"/>
-        </w:rPr>
-        <w:t xml:space="preserve"> a Federal Robotics </w:t>
-      </w:r>
-      <w:proofErr w:type="spellStart"/>
-      <w:r>
-        <w:rPr>
-          <w:rFonts w:cstheme="minorHAnsi"/>
-        </w:rPr>
-        <w:t>Commission</w:t>
-      </w:r>
-      <w:proofErr w:type="spellEnd"/>
-      <w:r>
-        <w:rPr>
-          <w:rFonts w:cstheme="minorHAnsi"/>
-        </w:rPr>
-        <w:t>»</w:t>
+      <w:r>
+        <w:rPr>
+          <w:rFonts w:cstheme="minorHAnsi"/>
+        </w:rPr>
+        <w:t>Brynjolfsson, Erik and McAfee, Andrew, «The Second Machine Age», 2014.</w:t>
+      </w:r>
+    </w:p>
+    <w:p>
+      <w:pPr>
+        <w:spacing w:line="360" w:lineRule="auto"/>
+        <w:jc w:val="both"/>
+        <w:rPr>
+          <w:rFonts w:cstheme="minorHAnsi"/>
+        </w:rPr>
+      </w:pPr>
+      <w:r>
+        <w:rPr>
+          <w:rFonts w:cstheme="minorHAnsi"/>
+        </w:rPr>
+        <w:t>Calo, Ryan, «The Case for a Federal Robotics Commission»</w:t>
       </w:r>
       <w:r>
         <w:rPr>
@@ -1991,262 +1719,56 @@
           <w:rFonts w:cstheme="minorHAnsi"/>
         </w:rPr>
       </w:pPr>
-      <w:proofErr w:type="spellStart"/>
-      <w:r>
-        <w:rPr>
-          <w:rFonts w:cstheme="minorHAnsi"/>
-        </w:rPr>
-        <w:t>Docherty</w:t>
-      </w:r>
-      <w:proofErr w:type="spellEnd"/>
-      <w:r>
-        <w:rPr>
-          <w:rFonts w:cstheme="minorHAnsi"/>
-        </w:rPr>
-        <w:t>, Bonnie, «</w:t>
-      </w:r>
-      <w:proofErr w:type="spellStart"/>
-      <w:r>
-        <w:rPr>
-          <w:rFonts w:cstheme="minorHAnsi"/>
-        </w:rPr>
-        <w:t>Losing</w:t>
-      </w:r>
-      <w:proofErr w:type="spellEnd"/>
-      <w:r>
-        <w:rPr>
-          <w:rFonts w:cstheme="minorHAnsi"/>
-        </w:rPr>
-        <w:t xml:space="preserve"> </w:t>
-      </w:r>
-      <w:proofErr w:type="spellStart"/>
-      <w:r>
-        <w:rPr>
-          <w:rFonts w:cstheme="minorHAnsi"/>
-        </w:rPr>
-        <w:t>humanity</w:t>
-      </w:r>
-      <w:proofErr w:type="spellEnd"/>
-      <w:r>
-        <w:rPr>
-          <w:rFonts w:cstheme="minorHAnsi"/>
-        </w:rPr>
-        <w:t xml:space="preserve">: </w:t>
-      </w:r>
-      <w:proofErr w:type="spellStart"/>
-      <w:r>
-        <w:rPr>
-          <w:rFonts w:cstheme="minorHAnsi"/>
-        </w:rPr>
-        <w:t>the</w:t>
-      </w:r>
-      <w:proofErr w:type="spellEnd"/>
-      <w:r>
-        <w:rPr>
-          <w:rFonts w:cstheme="minorHAnsi"/>
-        </w:rPr>
-        <w:t xml:space="preserve"> </w:t>
-      </w:r>
-      <w:proofErr w:type="spellStart"/>
-      <w:r>
-        <w:rPr>
-          <w:rFonts w:cstheme="minorHAnsi"/>
-        </w:rPr>
-        <w:t>case</w:t>
-      </w:r>
-      <w:proofErr w:type="spellEnd"/>
-      <w:r>
-        <w:rPr>
-          <w:rFonts w:cstheme="minorHAnsi"/>
-        </w:rPr>
-        <w:t xml:space="preserve"> </w:t>
-      </w:r>
-      <w:proofErr w:type="spellStart"/>
-      <w:r>
-        <w:rPr>
-          <w:rFonts w:cstheme="minorHAnsi"/>
-        </w:rPr>
-        <w:t>against</w:t>
-      </w:r>
-      <w:proofErr w:type="spellEnd"/>
-      <w:r>
-        <w:rPr>
-          <w:rFonts w:cstheme="minorHAnsi"/>
-        </w:rPr>
-        <w:t xml:space="preserve"> </w:t>
-      </w:r>
-      <w:proofErr w:type="spellStart"/>
-      <w:r>
-        <w:rPr>
-          <w:rFonts w:cstheme="minorHAnsi"/>
-        </w:rPr>
-        <w:t>killer</w:t>
-      </w:r>
-      <w:proofErr w:type="spellEnd"/>
-      <w:r>
-        <w:rPr>
-          <w:rFonts w:cstheme="minorHAnsi"/>
-        </w:rPr>
-        <w:t xml:space="preserve"> </w:t>
-      </w:r>
-      <w:proofErr w:type="spellStart"/>
-      <w:r>
-        <w:rPr>
-          <w:rFonts w:cstheme="minorHAnsi"/>
-        </w:rPr>
-        <w:t>robots</w:t>
-      </w:r>
-      <w:proofErr w:type="spellEnd"/>
-      <w:r>
-        <w:rPr>
-          <w:rFonts w:cstheme="minorHAnsi"/>
-        </w:rPr>
-        <w:t>», 2012.</w:t>
-      </w:r>
-    </w:p>
-    <w:p>
-      <w:pPr>
-        <w:spacing w:line="360" w:lineRule="auto"/>
-        <w:jc w:val="both"/>
-        <w:rPr>
-          <w:rFonts w:cstheme="minorHAnsi"/>
-        </w:rPr>
-      </w:pPr>
-      <w:proofErr w:type="spellStart"/>
-      <w:r>
-        <w:rPr>
-          <w:rFonts w:cstheme="minorHAnsi"/>
-        </w:rPr>
-        <w:t>Mokyr</w:t>
-      </w:r>
-      <w:proofErr w:type="spellEnd"/>
-      <w:r>
-        <w:rPr>
-          <w:rFonts w:cstheme="minorHAnsi"/>
-        </w:rPr>
-        <w:t>, Joel, «</w:t>
-      </w:r>
-      <w:proofErr w:type="spellStart"/>
-      <w:r>
-        <w:rPr>
-          <w:rFonts w:cstheme="minorHAnsi"/>
-        </w:rPr>
-        <w:t>Secular</w:t>
-      </w:r>
-      <w:proofErr w:type="spellEnd"/>
-      <w:r>
-        <w:rPr>
-          <w:rFonts w:cstheme="minorHAnsi"/>
-        </w:rPr>
-        <w:t xml:space="preserve"> </w:t>
-      </w:r>
-      <w:proofErr w:type="spellStart"/>
-      <w:r>
-        <w:rPr>
-          <w:rFonts w:cstheme="minorHAnsi"/>
-        </w:rPr>
-        <w:t>stagnation</w:t>
-      </w:r>
-      <w:proofErr w:type="spellEnd"/>
-      <w:r>
-        <w:rPr>
-          <w:rFonts w:cstheme="minorHAnsi"/>
-        </w:rPr>
-        <w:t xml:space="preserve">? Not in </w:t>
-      </w:r>
-      <w:proofErr w:type="spellStart"/>
-      <w:r>
-        <w:rPr>
-          <w:rFonts w:cstheme="minorHAnsi"/>
-        </w:rPr>
-        <w:t>your</w:t>
-      </w:r>
-      <w:proofErr w:type="spellEnd"/>
-      <w:r>
-        <w:rPr>
-          <w:rFonts w:cstheme="minorHAnsi"/>
-        </w:rPr>
-        <w:t xml:space="preserve"> </w:t>
-      </w:r>
-      <w:proofErr w:type="spellStart"/>
-      <w:r>
-        <w:rPr>
-          <w:rFonts w:cstheme="minorHAnsi"/>
-        </w:rPr>
-        <w:t>life</w:t>
-      </w:r>
-      <w:proofErr w:type="spellEnd"/>
-      <w:r>
-        <w:rPr>
-          <w:rFonts w:cstheme="minorHAnsi"/>
-        </w:rPr>
-        <w:t>», 2014.</w:t>
-      </w:r>
-    </w:p>
-    <w:p>
-      <w:pPr>
-        <w:spacing w:line="360" w:lineRule="auto"/>
-        <w:rPr>
-          <w:rFonts w:cstheme="minorHAnsi"/>
-        </w:rPr>
-      </w:pPr>
-      <w:r>
-        <w:rPr>
-          <w:rFonts w:cstheme="minorHAnsi"/>
-        </w:rPr>
-        <w:t xml:space="preserve">Wallach, Wendell &amp; Allen, Colin, «Moral Machines: Teaching Robots Right </w:t>
-      </w:r>
-      <w:proofErr w:type="spellStart"/>
-      <w:r>
-        <w:rPr>
-          <w:rFonts w:cstheme="minorHAnsi"/>
-        </w:rPr>
-        <w:t>from</w:t>
-      </w:r>
-      <w:proofErr w:type="spellEnd"/>
-      <w:r>
-        <w:rPr>
-          <w:rFonts w:cstheme="minorHAnsi"/>
-        </w:rPr>
-        <w:t xml:space="preserve"> </w:t>
-      </w:r>
-      <w:proofErr w:type="spellStart"/>
-      <w:r>
-        <w:rPr>
-          <w:rFonts w:cstheme="minorHAnsi"/>
-        </w:rPr>
-        <w:t>Wrong</w:t>
-      </w:r>
-      <w:proofErr w:type="spellEnd"/>
-      <w:r>
-        <w:rPr>
-          <w:rFonts w:cstheme="minorHAnsi"/>
-        </w:rPr>
-        <w:t>», 2008.</w:t>
-      </w:r>
-    </w:p>
-    <w:p>
-      <w:pPr>
-        <w:spacing w:line="360" w:lineRule="auto"/>
-        <w:rPr>
-          <w:rFonts w:cstheme="minorHAnsi"/>
-        </w:rPr>
-      </w:pPr>
-    </w:p>
-    <w:p>
-      <w:pPr>
-        <w:spacing w:line="360" w:lineRule="auto"/>
-      </w:pPr>
-      <w:r>
-        <w:t xml:space="preserve">Future </w:t>
-      </w:r>
-      <w:proofErr w:type="spellStart"/>
-      <w:r>
-        <w:t>of</w:t>
-      </w:r>
-      <w:proofErr w:type="spellEnd"/>
-      <w:r>
-        <w:t xml:space="preserve"> Life-Institute</w:t>
+      <w:r>
+        <w:rPr>
+          <w:rFonts w:cstheme="minorHAnsi"/>
+        </w:rPr>
+        <w:t>Docherty, Bonnie, «Losing humanity: the case against killer robots», 2012.</w:t>
+      </w:r>
+    </w:p>
+    <w:p>
+      <w:pPr>
+        <w:spacing w:line="360" w:lineRule="auto"/>
+        <w:jc w:val="both"/>
+        <w:rPr>
+          <w:rFonts w:cstheme="minorHAnsi"/>
+        </w:rPr>
+      </w:pPr>
+      <w:r>
+        <w:rPr>
+          <w:rFonts w:cstheme="minorHAnsi"/>
+        </w:rPr>
+        <w:t>Mokyr, Joel, «Secular stagnation? Not in your life», 2014.</w:t>
+      </w:r>
+    </w:p>
+    <w:p>
+      <w:pPr>
+        <w:spacing w:line="360" w:lineRule="auto"/>
+        <w:rPr>
+          <w:rFonts w:cstheme="minorHAnsi"/>
+        </w:rPr>
+      </w:pPr>
+      <w:r>
+        <w:rPr>
+          <w:rFonts w:cstheme="minorHAnsi"/>
+        </w:rPr>
+        <w:t>Wallach, Wendell &amp; Allen, Colin, «Moral Machines: Teaching Robots Right from Wrong», 2008.</w:t>
+      </w:r>
+    </w:p>
+    <w:p>
+      <w:pPr>
+        <w:spacing w:line="360" w:lineRule="auto"/>
+        <w:rPr>
+          <w:rFonts w:cstheme="minorHAnsi"/>
+        </w:rPr>
+      </w:pPr>
+    </w:p>
+    <w:p>
+      <w:pPr>
+        <w:spacing w:line="360" w:lineRule="auto"/>
+      </w:pPr>
+      <w:r>
+        <w:t>Future of Life-Institute</w:t>
       </w:r>
       <w:r>
         <w:t>,</w:t>
@@ -2275,31 +1797,15 @@
         <w:t>griff</w:t>
       </w:r>
       <w:r>
-        <w:t>: 10.07.2020)</w:t>
-      </w:r>
-      <w:r>
-        <w:t>.</w:t>
-      </w:r>
-    </w:p>
-    <w:p>
-      <w:pPr>
-        <w:spacing w:line="360" w:lineRule="auto"/>
-      </w:pPr>
-      <w:proofErr w:type="spellStart"/>
-      <w:r>
-        <w:t>Github</w:t>
-      </w:r>
-      <w:proofErr w:type="spellEnd"/>
-      <w:r>
-        <w:t xml:space="preserve"> </w:t>
-      </w:r>
-      <w:proofErr w:type="spellStart"/>
-      <w:r>
-        <w:t>repository</w:t>
-      </w:r>
-      <w:proofErr w:type="spellEnd"/>
-      <w:r>
-        <w:t xml:space="preserve">, online unter: </w:t>
+        <w:t>: 10.07.2020).</w:t>
+      </w:r>
+    </w:p>
+    <w:p>
+      <w:pPr>
+        <w:spacing w:line="360" w:lineRule="auto"/>
+      </w:pPr>
+      <w:r>
+        <w:t xml:space="preserve">Github repository, online unter: </w:t>
       </w:r>
       <w:hyperlink r:id="rId9" w:history="1">
         <w:r>
@@ -2320,13 +1826,8 @@
           <w:rFonts w:cstheme="minorHAnsi"/>
         </w:rPr>
       </w:pPr>
-      <w:proofErr w:type="spellStart"/>
-      <w:r>
-        <w:t>Zotero</w:t>
-      </w:r>
-      <w:proofErr w:type="spellEnd"/>
-      <w:r>
-        <w:t xml:space="preserve">, online unter: </w:t>
+      <w:r>
+        <w:t xml:space="preserve">Zotero, online unter: </w:t>
       </w:r>
       <w:hyperlink r:id="rId10" w:history="1">
         <w:r>
@@ -2376,21 +1877,7 @@
         <w:rPr>
           <w:rFonts w:cstheme="minorHAnsi"/>
         </w:rPr>
-        <w:t xml:space="preserve">Alle Texte sind auf </w:t>
-      </w:r>
-      <w:proofErr w:type="spellStart"/>
-      <w:r>
-        <w:rPr>
-          <w:rFonts w:cstheme="minorHAnsi"/>
-        </w:rPr>
-        <w:t>Github</w:t>
-      </w:r>
-      <w:proofErr w:type="spellEnd"/>
-      <w:r>
-        <w:rPr>
-          <w:rFonts w:cstheme="minorHAnsi"/>
-        </w:rPr>
-        <w:t xml:space="preserve"> verfügbar:</w:t>
+        <w:t>Alle Texte sind auf Github verfügbar:</w:t>
       </w:r>
     </w:p>
     <w:p>
@@ -2450,7 +1937,6 @@
           <w:u w:val="none"/>
         </w:rPr>
       </w:pPr>
-      <w:proofErr w:type="spellStart"/>
       <w:r>
         <w:rPr>
           <w:rStyle w:val="Hyperlink"/>
@@ -2458,37 +1944,7 @@
           <w:color w:val="auto"/>
           <w:u w:val="none"/>
         </w:rPr>
-        <w:t>Zotero</w:t>
-      </w:r>
-      <w:proofErr w:type="spellEnd"/>
-      <w:r>
-        <w:rPr>
-          <w:rStyle w:val="Hyperlink"/>
-          <w:rFonts w:cstheme="minorHAnsi"/>
-          <w:color w:val="auto"/>
-          <w:u w:val="none"/>
-        </w:rPr>
-        <w:t xml:space="preserve">: Auf </w:t>
-      </w:r>
-      <w:proofErr w:type="spellStart"/>
-      <w:r>
-        <w:rPr>
-          <w:rStyle w:val="Hyperlink"/>
-          <w:rFonts w:cstheme="minorHAnsi"/>
-          <w:color w:val="auto"/>
-          <w:u w:val="none"/>
-        </w:rPr>
-        <w:t>Zotero</w:t>
-      </w:r>
-      <w:proofErr w:type="spellEnd"/>
-      <w:r>
-        <w:rPr>
-          <w:rStyle w:val="Hyperlink"/>
-          <w:rFonts w:cstheme="minorHAnsi"/>
-          <w:color w:val="auto"/>
-          <w:u w:val="none"/>
-        </w:rPr>
-        <w:t xml:space="preserve"> haben wir eine Bibliothek angelegt, um die Quellenverweise dynamisch verwalten zu können:</w:t>
+        <w:t>Zotero: Auf Zotero haben wir eine Bibliothek angelegt, um die Quellenverweise dynamisch verwalten zu können:</w:t>
       </w:r>
     </w:p>
     <w:p>
@@ -2528,30 +1984,20 @@
           <w:bCs/>
         </w:rPr>
       </w:pPr>
-      <w:proofErr w:type="spellStart"/>
       <w:r>
         <w:rPr>
           <w:rFonts w:cstheme="minorHAnsi"/>
           <w:b/>
           <w:bCs/>
         </w:rPr>
-        <w:t>Argdown</w:t>
-      </w:r>
-      <w:proofErr w:type="spellEnd"/>
+        <w:t>Argdown-Karte</w:t>
+      </w:r>
       <w:r>
         <w:rPr>
           <w:rFonts w:cstheme="minorHAnsi"/>
           <w:b/>
           <w:bCs/>
         </w:rPr>
-        <w:t>-Karte</w:t>
-      </w:r>
-      <w:r>
-        <w:rPr>
-          <w:rFonts w:cstheme="minorHAnsi"/>
-          <w:b/>
-          <w:bCs/>
-        </w:rPr>
         <w:t>:</w:t>
       </w:r>
     </w:p>
@@ -2568,35 +2014,7 @@
           <w:rFonts w:cstheme="minorHAnsi"/>
         </w:rPr>
         <w:lastRenderedPageBreak/>
-        <w:t xml:space="preserve">Die </w:t>
-      </w:r>
-      <w:proofErr w:type="spellStart"/>
-      <w:r>
-        <w:rPr>
-          <w:rFonts w:cstheme="minorHAnsi"/>
-        </w:rPr>
-        <w:t>Argdown</w:t>
-      </w:r>
-      <w:proofErr w:type="spellEnd"/>
-      <w:r>
-        <w:rPr>
-          <w:rFonts w:cstheme="minorHAnsi"/>
-        </w:rPr>
-        <w:t xml:space="preserve">-Karte ist auf </w:t>
-      </w:r>
-      <w:proofErr w:type="spellStart"/>
-      <w:r>
-        <w:rPr>
-          <w:rFonts w:cstheme="minorHAnsi"/>
-        </w:rPr>
-        <w:t>Github</w:t>
-      </w:r>
-      <w:proofErr w:type="spellEnd"/>
-      <w:r>
-        <w:rPr>
-          <w:rFonts w:cstheme="minorHAnsi"/>
-        </w:rPr>
-        <w:t xml:space="preserve"> verfügbar:</w:t>
+        <w:t>Die Argdown-Karte ist auf Github verfügbar:</w:t>
       </w:r>
     </w:p>
     <w:p>
@@ -2635,21 +2053,7 @@
         <w:rPr>
           <w:rFonts w:cstheme="minorHAnsi"/>
         </w:rPr>
-        <w:t xml:space="preserve">Einzelne </w:t>
-      </w:r>
-      <w:proofErr w:type="spellStart"/>
-      <w:r>
-        <w:rPr>
-          <w:rFonts w:cstheme="minorHAnsi"/>
-        </w:rPr>
-        <w:t>Argdown</w:t>
-      </w:r>
-      <w:proofErr w:type="spellEnd"/>
-      <w:r>
-        <w:rPr>
-          <w:rFonts w:cstheme="minorHAnsi"/>
-        </w:rPr>
-        <w:t>-Dateien:</w:t>
+        <w:t>Einzelne Argdown-Dateien:</w:t>
       </w:r>
     </w:p>
     <w:p>
@@ -2731,21 +2135,7 @@
         <w:rPr>
           <w:rFonts w:cstheme="minorHAnsi"/>
         </w:rPr>
-        <w:t xml:space="preserve">ist auf </w:t>
-      </w:r>
-      <w:proofErr w:type="spellStart"/>
-      <w:r>
-        <w:rPr>
-          <w:rFonts w:cstheme="minorHAnsi"/>
-        </w:rPr>
-        <w:t>Github</w:t>
-      </w:r>
-      <w:proofErr w:type="spellEnd"/>
-      <w:r>
-        <w:rPr>
-          <w:rFonts w:cstheme="minorHAnsi"/>
-        </w:rPr>
-        <w:t xml:space="preserve"> verfügbar</w:t>
+        <w:t>ist auf Github verfügbar</w:t>
       </w:r>
       <w:r>
         <w:rPr>
@@ -2780,481 +2170,6 @@
           <w:rFonts w:cstheme="minorHAnsi"/>
         </w:rPr>
       </w:pPr>
-    </w:p>
-    <w:p>
-      <w:pPr>
-        <w:spacing w:line="360" w:lineRule="auto"/>
-        <w:jc w:val="both"/>
-        <w:rPr>
-          <w:rFonts w:cstheme="minorHAnsi"/>
-        </w:rPr>
-      </w:pPr>
-    </w:p>
-    <w:p>
-      <w:pPr>
-        <w:spacing w:line="360" w:lineRule="auto"/>
-        <w:jc w:val="both"/>
-        <w:rPr>
-          <w:rFonts w:cstheme="minorHAnsi"/>
-        </w:rPr>
-      </w:pPr>
-    </w:p>
-    <w:p>
-      <w:pPr>
-        <w:spacing w:line="360" w:lineRule="auto"/>
-        <w:jc w:val="both"/>
-        <w:rPr>
-          <w:rFonts w:cstheme="minorHAnsi"/>
-        </w:rPr>
-      </w:pPr>
-      <w:r>
-        <w:rPr>
-          <w:rFonts w:cstheme="minorHAnsi"/>
-          <w:b/>
-          <w:bCs/>
-        </w:rPr>
-        <w:t>Projektstatus</w:t>
-      </w:r>
-      <w:r>
-        <w:rPr>
-          <w:rFonts w:cstheme="minorHAnsi"/>
-          <w:b/>
-          <w:bCs/>
-        </w:rPr>
-        <w:t xml:space="preserve"> 14.05.2020:</w:t>
-      </w:r>
-    </w:p>
-    <w:p>
-      <w:pPr>
-        <w:spacing w:line="360" w:lineRule="auto"/>
-        <w:jc w:val="both"/>
-        <w:rPr>
-          <w:rFonts w:cstheme="minorHAnsi"/>
-        </w:rPr>
-      </w:pPr>
-      <w:r>
-        <w:rPr>
-          <w:rFonts w:cstheme="minorHAnsi"/>
-        </w:rPr>
-        <w:t>Wir haben durch die Auswahl der Texte, welche wir bearbeitet und Argumente daraus rekonstruiert haben, einen guten Überblick der Gefahren der AI-Entwicklung gewonnen. Die Kernaussagen der einzelnen Texte sind analysiert und als Argumente</w:t>
-      </w:r>
-      <w:r>
-        <w:rPr>
-          <w:rFonts w:cstheme="minorHAnsi"/>
-        </w:rPr>
-        <w:t xml:space="preserve"> soweit</w:t>
-      </w:r>
-      <w:r>
-        <w:rPr>
-          <w:rFonts w:cstheme="minorHAnsi"/>
-        </w:rPr>
-        <w:t xml:space="preserve"> rekonstruiert worden</w:t>
-      </w:r>
-      <w:r>
-        <w:rPr>
-          <w:rFonts w:cstheme="minorHAnsi"/>
-        </w:rPr>
-        <w:t xml:space="preserve">, dass die meisten Argumente an der Sitzung vom 19.05.2020 präsentiert werden können. </w:t>
-      </w:r>
-      <w:r>
-        <w:rPr>
-          <w:rFonts w:cstheme="minorHAnsi"/>
-        </w:rPr>
-        <w:t xml:space="preserve">Durch die breite Natur der Thematik lassen sich eine Vielzahl an weiteren Artikeln und </w:t>
-      </w:r>
-      <w:proofErr w:type="spellStart"/>
-      <w:r>
-        <w:rPr>
-          <w:rFonts w:cstheme="minorHAnsi"/>
-        </w:rPr>
-        <w:t>Papern</w:t>
-      </w:r>
-      <w:proofErr w:type="spellEnd"/>
-      <w:r>
-        <w:rPr>
-          <w:rFonts w:cstheme="minorHAnsi"/>
-        </w:rPr>
-        <w:t xml:space="preserve"> finden, doch mussten wir die Recherche dem Zeitaufwand im Rahmen dieses Projektes anzupassen. </w:t>
-      </w:r>
-      <w:r>
-        <w:rPr>
-          <w:rFonts w:cstheme="minorHAnsi"/>
-        </w:rPr>
-        <w:t>So erachten wir das Spektrum der Texte als nahezu komplett. Die Argumente im Einzelnen werden iterativ weiter verbessert</w:t>
-      </w:r>
-      <w:r>
-        <w:rPr>
-          <w:rFonts w:cstheme="minorHAnsi"/>
-        </w:rPr>
-        <w:t xml:space="preserve"> und ergänzt</w:t>
-      </w:r>
-      <w:r>
-        <w:rPr>
-          <w:rFonts w:cstheme="minorHAnsi"/>
-        </w:rPr>
-        <w:t>. Die Erkenntnisse aus der Sitzung werden zu weiteren Anpassungen führen.</w:t>
-      </w:r>
-      <w:r>
-        <w:rPr>
-          <w:rFonts w:cstheme="minorHAnsi"/>
-        </w:rPr>
-        <w:t xml:space="preserve"> </w:t>
-      </w:r>
-    </w:p>
-    <w:p>
-      <w:pPr>
-        <w:spacing w:line="360" w:lineRule="auto"/>
-        <w:jc w:val="both"/>
-        <w:rPr>
-          <w:rFonts w:cstheme="minorHAnsi"/>
-        </w:rPr>
-      </w:pPr>
-    </w:p>
-    <w:p>
-      <w:pPr>
-        <w:spacing w:line="360" w:lineRule="auto"/>
-        <w:jc w:val="both"/>
-        <w:rPr>
-          <w:rFonts w:cstheme="minorHAnsi"/>
-        </w:rPr>
-      </w:pPr>
-      <w:r>
-        <w:rPr>
-          <w:rFonts w:cstheme="minorHAnsi"/>
-        </w:rPr>
-        <w:t>Als momentane Schwierigkeiten im Projekt haben sich drei Punkte herauskristallisiert:</w:t>
-      </w:r>
-    </w:p>
-    <w:p>
-      <w:pPr>
-        <w:pStyle w:val="Listenabsatz"/>
-        <w:numPr>
-          <w:ilvl w:val="0"/>
-          <w:numId w:val="10"/>
-        </w:numPr>
-        <w:spacing w:line="360" w:lineRule="auto"/>
-        <w:jc w:val="both"/>
-        <w:rPr>
-          <w:rFonts w:cstheme="minorHAnsi"/>
-        </w:rPr>
-      </w:pPr>
-      <w:r>
-        <w:rPr>
-          <w:rFonts w:cstheme="minorHAnsi"/>
-        </w:rPr>
-        <w:t>Übersetzung aus dem Englischen</w:t>
-      </w:r>
-      <w:r>
-        <w:rPr>
-          <w:rFonts w:cstheme="minorHAnsi"/>
-        </w:rPr>
-        <w:t>:</w:t>
-      </w:r>
-      <w:r>
-        <w:rPr>
-          <w:rFonts w:cstheme="minorHAnsi"/>
-        </w:rPr>
-        <w:t xml:space="preserve"> </w:t>
-      </w:r>
-      <w:r>
-        <w:rPr>
-          <w:rFonts w:cstheme="minorHAnsi"/>
-        </w:rPr>
-        <w:t xml:space="preserve">Wir haben uns entschieden, alle Argumente zu übersetzen. Durch die teilweise komplexe Formulierung mit vielen spezifischen </w:t>
-      </w:r>
-      <w:r>
-        <w:rPr>
-          <w:rFonts w:cstheme="minorHAnsi"/>
-        </w:rPr>
-        <w:t>Facha</w:t>
-      </w:r>
-      <w:r>
-        <w:rPr>
-          <w:rFonts w:cstheme="minorHAnsi"/>
-        </w:rPr>
-        <w:t xml:space="preserve">usdrücken in den Texten hat sich die Übersetzung als </w:t>
-      </w:r>
-      <w:r>
-        <w:rPr>
-          <w:rFonts w:cstheme="minorHAnsi"/>
-        </w:rPr>
-        <w:t xml:space="preserve">teilweise </w:t>
-      </w:r>
-      <w:r>
-        <w:rPr>
-          <w:rFonts w:cstheme="minorHAnsi"/>
-        </w:rPr>
-        <w:t xml:space="preserve">schwierig herausgestellt. Gewisse (Fach-) Ausdrücke lassen sich entweder gar nicht oder nur schwer übersetzen, ohne den Inhalt geringfügig zu verändern. </w:t>
-      </w:r>
-    </w:p>
-    <w:p>
-      <w:pPr>
-        <w:pStyle w:val="Listenabsatz"/>
-        <w:numPr>
-          <w:ilvl w:val="0"/>
-          <w:numId w:val="10"/>
-        </w:numPr>
-        <w:spacing w:line="360" w:lineRule="auto"/>
-        <w:jc w:val="both"/>
-        <w:rPr>
-          <w:rFonts w:cstheme="minorHAnsi"/>
-        </w:rPr>
-      </w:pPr>
-      <w:r>
-        <w:rPr>
-          <w:rFonts w:cstheme="minorHAnsi"/>
-        </w:rPr>
-        <w:lastRenderedPageBreak/>
-        <w:t>Konjunktiv und Stärke der Argumentation: Teilweise werden Argumente aufgestellt, welche auf Auswirkungen in der Zukunft abzielen. Dies führt dazu, dass viele Texte auf «es könnte sein», «es kann Gefahren beinhalten», «die Zukunft kann so aussehen», etc. aufgebaut sind.</w:t>
-      </w:r>
-    </w:p>
-    <w:p>
-      <w:pPr>
-        <w:pStyle w:val="Listenabsatz"/>
-        <w:numPr>
-          <w:ilvl w:val="0"/>
-          <w:numId w:val="10"/>
-        </w:numPr>
-        <w:spacing w:line="360" w:lineRule="auto"/>
-        <w:jc w:val="both"/>
-        <w:rPr>
-          <w:rFonts w:cstheme="minorHAnsi"/>
-        </w:rPr>
-      </w:pPr>
-      <w:r>
-        <w:rPr>
-          <w:rFonts w:cstheme="minorHAnsi"/>
-        </w:rPr>
-        <w:t xml:space="preserve">Verknüpfung der einzelnen Argumente und Darstellung als </w:t>
-      </w:r>
-      <w:proofErr w:type="spellStart"/>
-      <w:r>
-        <w:rPr>
-          <w:rFonts w:cstheme="minorHAnsi"/>
-        </w:rPr>
-        <w:t>Argdown</w:t>
-      </w:r>
-      <w:proofErr w:type="spellEnd"/>
-      <w:r>
-        <w:rPr>
-          <w:rFonts w:cstheme="minorHAnsi"/>
-        </w:rPr>
-        <w:t xml:space="preserve">-Karte. Es gibt verschiedene Möglichkeiten, die Argumente zu gruppieren und miteinander zu verknüpfen. Auch hier wird kontinuierlich daran gearbeitet, um die beste </w:t>
-      </w:r>
-      <w:r>
-        <w:rPr>
-          <w:rFonts w:cstheme="minorHAnsi"/>
-        </w:rPr>
-        <w:t xml:space="preserve">Balance zwischen Information und Übersichtlichkeit in der </w:t>
-      </w:r>
-      <w:r>
-        <w:rPr>
-          <w:rFonts w:cstheme="minorHAnsi"/>
-        </w:rPr>
-        <w:t>Darstellungsweise zu erlangen.</w:t>
-      </w:r>
-      <w:r>
-        <w:rPr>
-          <w:rFonts w:cstheme="minorHAnsi"/>
-        </w:rPr>
-        <w:t xml:space="preserve"> </w:t>
-      </w:r>
-    </w:p>
-    <w:p>
-      <w:pPr>
-        <w:pStyle w:val="Listenabsatz"/>
-        <w:numPr>
-          <w:ilvl w:val="0"/>
-          <w:numId w:val="10"/>
-        </w:numPr>
-        <w:spacing w:line="360" w:lineRule="auto"/>
-        <w:jc w:val="both"/>
-        <w:rPr>
-          <w:rFonts w:cstheme="minorHAnsi"/>
-        </w:rPr>
-      </w:pPr>
-      <w:r>
-        <w:rPr>
-          <w:rFonts w:cstheme="minorHAnsi"/>
-        </w:rPr>
-        <w:t>Manipulation einzelner Nodes, z.B. des Hauptargumentes.</w:t>
-      </w:r>
-    </w:p>
-    <w:p>
-      <w:pPr>
-        <w:spacing w:line="360" w:lineRule="auto"/>
-        <w:jc w:val="both"/>
-        <w:rPr>
-          <w:rFonts w:cstheme="minorHAnsi"/>
-        </w:rPr>
-      </w:pPr>
-    </w:p>
-    <w:p>
-      <w:pPr>
-        <w:spacing w:line="360" w:lineRule="auto"/>
-        <w:jc w:val="both"/>
-        <w:rPr>
-          <w:rFonts w:cstheme="minorHAnsi"/>
-          <w:b/>
-          <w:bCs/>
-        </w:rPr>
-      </w:pPr>
-      <w:r>
-        <w:rPr>
-          <w:rFonts w:cstheme="minorHAnsi"/>
-          <w:b/>
-          <w:bCs/>
-        </w:rPr>
-        <w:t>Schritte nach dem 19.05.20</w:t>
-      </w:r>
-      <w:r>
-        <w:rPr>
-          <w:rFonts w:cstheme="minorHAnsi"/>
-          <w:b/>
-          <w:bCs/>
-        </w:rPr>
-        <w:t>20</w:t>
-      </w:r>
-      <w:r>
-        <w:rPr>
-          <w:rFonts w:cstheme="minorHAnsi"/>
-          <w:b/>
-          <w:bCs/>
-        </w:rPr>
-        <w:t>:</w:t>
-      </w:r>
-    </w:p>
-    <w:p>
-      <w:pPr>
-        <w:pStyle w:val="Listenabsatz"/>
-        <w:numPr>
-          <w:ilvl w:val="0"/>
-          <w:numId w:val="12"/>
-        </w:numPr>
-        <w:spacing w:line="360" w:lineRule="auto"/>
-        <w:jc w:val="both"/>
-        <w:rPr>
-          <w:rFonts w:cstheme="minorHAnsi"/>
-        </w:rPr>
-      </w:pPr>
-      <w:r>
-        <w:rPr>
-          <w:rFonts w:cstheme="minorHAnsi"/>
-        </w:rPr>
-        <w:t>Die Formulierung weiter verbessern.</w:t>
-      </w:r>
-    </w:p>
-    <w:p>
-      <w:pPr>
-        <w:pStyle w:val="Listenabsatz"/>
-        <w:numPr>
-          <w:ilvl w:val="0"/>
-          <w:numId w:val="12"/>
-        </w:numPr>
-        <w:spacing w:line="360" w:lineRule="auto"/>
-        <w:jc w:val="both"/>
-        <w:rPr>
-          <w:rFonts w:cstheme="minorHAnsi"/>
-        </w:rPr>
-      </w:pPr>
-      <w:r>
-        <w:rPr>
-          <w:rFonts w:cstheme="minorHAnsi"/>
-        </w:rPr>
-        <w:t>Die Argumente finalisieren</w:t>
-      </w:r>
-      <w:r>
-        <w:rPr>
-          <w:rFonts w:cstheme="minorHAnsi"/>
-        </w:rPr>
-        <w:t>, dass alle deduktiv gültig sind</w:t>
-      </w:r>
-      <w:r>
-        <w:rPr>
-          <w:rFonts w:cstheme="minorHAnsi"/>
-        </w:rPr>
-        <w:t>.</w:t>
-      </w:r>
-    </w:p>
-    <w:p>
-      <w:pPr>
-        <w:pStyle w:val="Listenabsatz"/>
-        <w:numPr>
-          <w:ilvl w:val="0"/>
-          <w:numId w:val="12"/>
-        </w:numPr>
-        <w:spacing w:line="360" w:lineRule="auto"/>
-        <w:jc w:val="both"/>
-        <w:rPr>
-          <w:rFonts w:cstheme="minorHAnsi"/>
-        </w:rPr>
-      </w:pPr>
-      <w:r>
-        <w:rPr>
-          <w:rFonts w:cstheme="minorHAnsi"/>
-        </w:rPr>
-        <w:t>Fehlende oder ergänzende Argumente implementieren.</w:t>
-      </w:r>
-    </w:p>
-    <w:p>
-      <w:pPr>
-        <w:pStyle w:val="Listenabsatz"/>
-        <w:numPr>
-          <w:ilvl w:val="0"/>
-          <w:numId w:val="12"/>
-        </w:numPr>
-        <w:spacing w:line="360" w:lineRule="auto"/>
-        <w:jc w:val="both"/>
-        <w:rPr>
-          <w:rFonts w:cstheme="minorHAnsi"/>
-        </w:rPr>
-      </w:pPr>
-      <w:r>
-        <w:rPr>
-          <w:rFonts w:cstheme="minorHAnsi"/>
-        </w:rPr>
-        <w:t>Die Struktur der Karte festigen.</w:t>
-      </w:r>
-    </w:p>
-    <w:p>
-      <w:pPr>
-        <w:pStyle w:val="Listenabsatz"/>
-        <w:numPr>
-          <w:ilvl w:val="0"/>
-          <w:numId w:val="12"/>
-        </w:numPr>
-        <w:spacing w:line="360" w:lineRule="auto"/>
-        <w:jc w:val="both"/>
-        <w:rPr>
-          <w:rFonts w:cstheme="minorHAnsi"/>
-        </w:rPr>
-      </w:pPr>
-      <w:r>
-        <w:rPr>
-          <w:rFonts w:cstheme="minorHAnsi"/>
-        </w:rPr>
-        <w:t>Projektbericht erstellen, und somit</w:t>
-      </w:r>
-    </w:p>
-    <w:p>
-      <w:pPr>
-        <w:pStyle w:val="Listenabsatz"/>
-        <w:numPr>
-          <w:ilvl w:val="0"/>
-          <w:numId w:val="12"/>
-        </w:numPr>
-        <w:spacing w:line="360" w:lineRule="auto"/>
-        <w:jc w:val="both"/>
-        <w:rPr>
-          <w:rFonts w:cstheme="minorHAnsi"/>
-        </w:rPr>
-      </w:pPr>
-      <w:r>
-        <w:rPr>
-          <w:rFonts w:cstheme="minorHAnsi"/>
-        </w:rPr>
-        <w:t>Projekt abschliessen.</w:t>
-      </w:r>
     </w:p>
     <w:sectPr>
       <w:headerReference w:type="default" r:id="rId18"/>
@@ -3420,15 +2335,7 @@
         <w:t xml:space="preserve"> </w:t>
       </w:r>
       <w:r>
-        <w:t xml:space="preserve">Future </w:t>
-      </w:r>
-      <w:proofErr w:type="spellStart"/>
-      <w:r>
-        <w:t>of</w:t>
-      </w:r>
-      <w:proofErr w:type="spellEnd"/>
-      <w:r>
-        <w:t xml:space="preserve"> Life-Institute: Online unter: </w:t>
+        <w:t xml:space="preserve">Future of Life-Institute: Online unter: </w:t>
       </w:r>
       <w:hyperlink r:id="rId1" w:history="1">
         <w:r>
@@ -3483,13 +2390,7 @@
         <w:rPr>
           <w:rFonts w:cstheme="minorHAnsi"/>
         </w:rPr>
-        <w:t>Ein Zeitpunkt, ab dem Maschinen sich selbst verbessern können, den technischen Fortschritt massiv beschleunigen und so unkontrollierbare und irreversible Folgen mit sich bringt</w:t>
-      </w:r>
-      <w:r>
-        <w:rPr>
-          <w:rFonts w:cstheme="minorHAnsi"/>
-        </w:rPr>
-        <w:t>.</w:t>
+        <w:t>Ein Zeitpunkt, ab dem Maschinen sich selbst verbessern können, den technischen Fortschritt massiv beschleunigen und so unkontrollierbare und irreversible Folgen mit sich bringt.</w:t>
       </w:r>
     </w:p>
   </w:footnote>
@@ -3548,21 +2449,8 @@
       <w:r>
         <w:t xml:space="preserve"> </w:t>
       </w:r>
-      <w:proofErr w:type="spellStart"/>
-      <w:r>
-        <w:t>Github</w:t>
-      </w:r>
-      <w:proofErr w:type="spellEnd"/>
-      <w:r>
-        <w:t xml:space="preserve"> </w:t>
-      </w:r>
-      <w:proofErr w:type="spellStart"/>
-      <w:r>
-        <w:t>repository</w:t>
-      </w:r>
-      <w:proofErr w:type="spellEnd"/>
-      <w:r>
-        <w:t xml:space="preserve">, online unter: </w:t>
+      <w:r>
+        <w:t xml:space="preserve">Github repository, online unter: </w:t>
       </w:r>
       <w:hyperlink r:id="rId2" w:history="1">
         <w:r>
@@ -3594,13 +2482,8 @@
       <w:r>
         <w:t xml:space="preserve"> </w:t>
       </w:r>
-      <w:proofErr w:type="spellStart"/>
-      <w:r>
-        <w:t>Zotero</w:t>
-      </w:r>
-      <w:proofErr w:type="spellEnd"/>
-      <w:r>
-        <w:t>, online unter: https://www.zotero.org/groups/2463181/musk_argumentationsanalyse/collections/2VWWS9ZF (Zugriff: 10.07.2020).</w:t>
+      <w:r>
+        <w:t>Zotero, online unter: https://www.zotero.org/groups/2463181/musk_argumentationsanalyse/collections/2VWWS9ZF (Zugriff: 10.07.2020).</w:t>
       </w:r>
     </w:p>
   </w:footnote>
@@ -3802,23 +2685,7 @@
         <w:rFonts w:cs="Arial"/>
         <w:lang w:val="en-GB"/>
       </w:rPr>
-      <w:t xml:space="preserve">Prof. </w:t>
-    </w:r>
-    <w:proofErr w:type="spellStart"/>
-    <w:r>
-      <w:rPr>
-        <w:rFonts w:cs="Arial"/>
-        <w:lang w:val="en-GB"/>
-      </w:rPr>
-      <w:t>Dr.</w:t>
-    </w:r>
-    <w:proofErr w:type="spellEnd"/>
-    <w:r>
-      <w:rPr>
-        <w:rFonts w:cs="Arial"/>
-        <w:lang w:val="en-GB"/>
-      </w:rPr>
-      <w:t xml:space="preserve"> Georg Brun</w:t>
+      <w:t>Prof. Dr. Georg Brun</w:t>
     </w:r>
     <w:r>
       <w:rPr>
@@ -4482,6 +3349,118 @@
     </w:lvl>
   </w:abstractNum>
   <w:abstractNum w:abstractNumId="6" w15:restartNumberingAfterBreak="0">
+    <w:nsid w:val="37725CC8"/>
+    <w:multiLevelType w:val="hybridMultilevel"/>
+    <w:tmpl w:val="02781D30"/>
+    <w:lvl w:ilvl="0" w:tplc="85569E08">
+      <w:numFmt w:val="bullet"/>
+      <w:lvlText w:val="-"/>
+      <w:lvlJc w:val="left"/>
+      <w:pPr>
+        <w:ind w:left="1068" w:hanging="360"/>
+      </w:pPr>
+      <w:rPr>
+        <w:rFonts w:ascii="Calibri" w:eastAsiaTheme="minorHAnsi" w:hAnsi="Calibri" w:cs="Calibri" w:hint="default"/>
+      </w:rPr>
+    </w:lvl>
+    <w:lvl w:ilvl="1" w:tplc="08070003" w:tentative="1">
+      <w:start w:val="1"/>
+      <w:numFmt w:val="bullet"/>
+      <w:lvlText w:val="o"/>
+      <w:lvlJc w:val="left"/>
+      <w:pPr>
+        <w:ind w:left="1788" w:hanging="360"/>
+      </w:pPr>
+      <w:rPr>
+        <w:rFonts w:ascii="Courier New" w:hAnsi="Courier New" w:cs="Courier New" w:hint="default"/>
+      </w:rPr>
+    </w:lvl>
+    <w:lvl w:ilvl="2" w:tplc="08070005" w:tentative="1">
+      <w:start w:val="1"/>
+      <w:numFmt w:val="bullet"/>
+      <w:lvlText w:val=""/>
+      <w:lvlJc w:val="left"/>
+      <w:pPr>
+        <w:ind w:left="2508" w:hanging="360"/>
+      </w:pPr>
+      <w:rPr>
+        <w:rFonts w:ascii="Wingdings" w:hAnsi="Wingdings" w:hint="default"/>
+      </w:rPr>
+    </w:lvl>
+    <w:lvl w:ilvl="3" w:tplc="08070001" w:tentative="1">
+      <w:start w:val="1"/>
+      <w:numFmt w:val="bullet"/>
+      <w:lvlText w:val=""/>
+      <w:lvlJc w:val="left"/>
+      <w:pPr>
+        <w:ind w:left="3228" w:hanging="360"/>
+      </w:pPr>
+      <w:rPr>
+        <w:rFonts w:ascii="Symbol" w:hAnsi="Symbol" w:hint="default"/>
+      </w:rPr>
+    </w:lvl>
+    <w:lvl w:ilvl="4" w:tplc="08070003" w:tentative="1">
+      <w:start w:val="1"/>
+      <w:numFmt w:val="bullet"/>
+      <w:lvlText w:val="o"/>
+      <w:lvlJc w:val="left"/>
+      <w:pPr>
+        <w:ind w:left="3948" w:hanging="360"/>
+      </w:pPr>
+      <w:rPr>
+        <w:rFonts w:ascii="Courier New" w:hAnsi="Courier New" w:cs="Courier New" w:hint="default"/>
+      </w:rPr>
+    </w:lvl>
+    <w:lvl w:ilvl="5" w:tplc="08070005" w:tentative="1">
+      <w:start w:val="1"/>
+      <w:numFmt w:val="bullet"/>
+      <w:lvlText w:val=""/>
+      <w:lvlJc w:val="left"/>
+      <w:pPr>
+        <w:ind w:left="4668" w:hanging="360"/>
+      </w:pPr>
+      <w:rPr>
+        <w:rFonts w:ascii="Wingdings" w:hAnsi="Wingdings" w:hint="default"/>
+      </w:rPr>
+    </w:lvl>
+    <w:lvl w:ilvl="6" w:tplc="08070001" w:tentative="1">
+      <w:start w:val="1"/>
+      <w:numFmt w:val="bullet"/>
+      <w:lvlText w:val=""/>
+      <w:lvlJc w:val="left"/>
+      <w:pPr>
+        <w:ind w:left="5388" w:hanging="360"/>
+      </w:pPr>
+      <w:rPr>
+        <w:rFonts w:ascii="Symbol" w:hAnsi="Symbol" w:hint="default"/>
+      </w:rPr>
+    </w:lvl>
+    <w:lvl w:ilvl="7" w:tplc="08070003" w:tentative="1">
+      <w:start w:val="1"/>
+      <w:numFmt w:val="bullet"/>
+      <w:lvlText w:val="o"/>
+      <w:lvlJc w:val="left"/>
+      <w:pPr>
+        <w:ind w:left="6108" w:hanging="360"/>
+      </w:pPr>
+      <w:rPr>
+        <w:rFonts w:ascii="Courier New" w:hAnsi="Courier New" w:cs="Courier New" w:hint="default"/>
+      </w:rPr>
+    </w:lvl>
+    <w:lvl w:ilvl="8" w:tplc="08070005" w:tentative="1">
+      <w:start w:val="1"/>
+      <w:numFmt w:val="bullet"/>
+      <w:lvlText w:val=""/>
+      <w:lvlJc w:val="left"/>
+      <w:pPr>
+        <w:ind w:left="6828" w:hanging="360"/>
+      </w:pPr>
+      <w:rPr>
+        <w:rFonts w:ascii="Wingdings" w:hAnsi="Wingdings" w:hint="default"/>
+      </w:rPr>
+    </w:lvl>
+  </w:abstractNum>
+  <w:abstractNum w:abstractNumId="7" w15:restartNumberingAfterBreak="0">
     <w:nsid w:val="3C961792"/>
     <w:multiLevelType w:val="hybridMultilevel"/>
     <w:tmpl w:val="E2EE424A"/>
@@ -4594,7 +3573,7 @@
       </w:rPr>
     </w:lvl>
   </w:abstractNum>
-  <w:abstractNum w:abstractNumId="7" w15:restartNumberingAfterBreak="0">
+  <w:abstractNum w:abstractNumId="8" w15:restartNumberingAfterBreak="0">
     <w:nsid w:val="405B1988"/>
     <w:multiLevelType w:val="hybridMultilevel"/>
     <w:tmpl w:val="5B9034B0"/>
@@ -4707,7 +3686,7 @@
       </w:rPr>
     </w:lvl>
   </w:abstractNum>
-  <w:abstractNum w:abstractNumId="8" w15:restartNumberingAfterBreak="0">
+  <w:abstractNum w:abstractNumId="9" w15:restartNumberingAfterBreak="0">
     <w:nsid w:val="4E960A13"/>
     <w:multiLevelType w:val="hybridMultilevel"/>
     <w:tmpl w:val="4A1699DE"/>
@@ -4796,7 +3775,7 @@
       </w:pPr>
     </w:lvl>
   </w:abstractNum>
-  <w:abstractNum w:abstractNumId="9" w15:restartNumberingAfterBreak="0">
+  <w:abstractNum w:abstractNumId="10" w15:restartNumberingAfterBreak="0">
     <w:nsid w:val="4F232930"/>
     <w:multiLevelType w:val="hybridMultilevel"/>
     <w:tmpl w:val="CEDA3C06"/>
@@ -4885,7 +3864,7 @@
       </w:pPr>
     </w:lvl>
   </w:abstractNum>
-  <w:abstractNum w:abstractNumId="10" w15:restartNumberingAfterBreak="0">
+  <w:abstractNum w:abstractNumId="11" w15:restartNumberingAfterBreak="0">
     <w:nsid w:val="5B43677F"/>
     <w:multiLevelType w:val="hybridMultilevel"/>
     <w:tmpl w:val="5434DE06"/>
@@ -4997,7 +3976,7 @@
       </w:rPr>
     </w:lvl>
   </w:abstractNum>
-  <w:abstractNum w:abstractNumId="11" w15:restartNumberingAfterBreak="0">
+  <w:abstractNum w:abstractNumId="12" w15:restartNumberingAfterBreak="0">
     <w:nsid w:val="6362775F"/>
     <w:multiLevelType w:val="hybridMultilevel"/>
     <w:tmpl w:val="C5A044C0"/>
@@ -5122,16 +4101,16 @@
     <w:abstractNumId w:val="0"/>
   </w:num>
   <w:num w:numId="5">
+    <w:abstractNumId w:val="9"/>
+  </w:num>
+  <w:num w:numId="6">
+    <w:abstractNumId w:val="10"/>
+  </w:num>
+  <w:num w:numId="7">
     <w:abstractNumId w:val="8"/>
   </w:num>
-  <w:num w:numId="6">
-    <w:abstractNumId w:val="9"/>
-  </w:num>
-  <w:num w:numId="7">
-    <w:abstractNumId w:val="7"/>
-  </w:num>
   <w:num w:numId="8">
-    <w:abstractNumId w:val="10"/>
+    <w:abstractNumId w:val="11"/>
   </w:num>
   <w:num w:numId="9">
     <w:abstractNumId w:val="2"/>
@@ -5140,9 +4119,12 @@
     <w:abstractNumId w:val="3"/>
   </w:num>
   <w:num w:numId="11">
-    <w:abstractNumId w:val="11"/>
+    <w:abstractNumId w:val="12"/>
   </w:num>
   <w:num w:numId="12">
+    <w:abstractNumId w:val="7"/>
+  </w:num>
+  <w:num w:numId="13">
     <w:abstractNumId w:val="6"/>
   </w:num>
 </w:numbering>

</xml_diff>

<commit_message>
comments and a bit of content
</commit_message>
<xml_diff>
--- a/Projektbericht_AI_200710.docx
+++ b/Projektbericht_AI_200710.docx
@@ -1,78 +1,123 @@
 
 <file path=word/document.xml><?xml version="1.0" encoding="utf-8"?>
-<w:document xmlns:wpc="http://schemas.microsoft.com/office/word/2010/wordprocessingCanvas" xmlns:cx="http://schemas.microsoft.com/office/drawing/2014/chartex" xmlns:cx1="http://schemas.microsoft.com/office/drawing/2015/9/8/chartex" xmlns:cx2="http://schemas.microsoft.com/office/drawing/2015/10/21/chartex" xmlns:cx3="http://schemas.microsoft.com/office/drawing/2016/5/9/chartex" xmlns:cx4="http://schemas.microsoft.com/office/drawing/2016/5/10/chartex" xmlns:cx5="http://schemas.microsoft.com/office/drawing/2016/5/11/chartex" xmlns:cx6="http://schemas.microsoft.com/office/drawing/2016/5/12/chartex" xmlns:cx7="http://schemas.microsoft.com/office/drawing/2016/5/13/chartex" xmlns:cx8="http://schemas.microsoft.com/office/drawing/2016/5/14/chartex" xmlns:mc="http://schemas.openxmlformats.org/markup-compatibility/2006" xmlns:aink="http://schemas.microsoft.com/office/drawing/2016/ink" xmlns:am3d="http://schemas.microsoft.com/office/drawing/2017/model3d" xmlns:o="urn:schemas-microsoft-com:office:office" xmlns:r="http://schemas.openxmlformats.org/officeDocument/2006/relationships" xmlns:m="http://schemas.openxmlformats.org/officeDocument/2006/math" xmlns:v="urn:schemas-microsoft-com:vml" xmlns:wp14="http://schemas.microsoft.com/office/word/2010/wordprocessingDrawing" xmlns:wp="http://schemas.openxmlformats.org/drawingml/2006/wordprocessingDrawing" xmlns:w10="urn:schemas-microsoft-com:office:word" xmlns:w="http://schemas.openxmlformats.org/wordprocessingml/2006/main" xmlns:w14="http://schemas.microsoft.com/office/word/2010/wordml" xmlns:w15="http://schemas.microsoft.com/office/word/2012/wordml" xmlns:w16cex="http://schemas.microsoft.com/office/word/2018/wordml/cex" xmlns:w16cid="http://schemas.microsoft.com/office/word/2016/wordml/cid" xmlns:w16="http://schemas.microsoft.com/office/word/2018/wordml" xmlns:w16se="http://schemas.microsoft.com/office/word/2015/wordml/symex" xmlns:wpg="http://schemas.microsoft.com/office/word/2010/wordprocessingGroup" xmlns:wpi="http://schemas.microsoft.com/office/word/2010/wordprocessingInk" xmlns:wne="http://schemas.microsoft.com/office/word/2006/wordml" xmlns:wps="http://schemas.microsoft.com/office/word/2010/wordprocessingShape" mc:Ignorable="w14 w15 w16se w16cid w16 w16cex wp14">
+<w:document xmlns:wpc="http://schemas.microsoft.com/office/word/2010/wordprocessingCanvas" xmlns:cx="http://schemas.microsoft.com/office/drawing/2014/chartex" xmlns:cx1="http://schemas.microsoft.com/office/drawing/2015/9/8/chartex" xmlns:cx2="http://schemas.microsoft.com/office/drawing/2015/10/21/chartex" xmlns:cx3="http://schemas.microsoft.com/office/drawing/2016/5/9/chartex" xmlns:cx4="http://schemas.microsoft.com/office/drawing/2016/5/10/chartex" xmlns:cx5="http://schemas.microsoft.com/office/drawing/2016/5/11/chartex" xmlns:cx6="http://schemas.microsoft.com/office/drawing/2016/5/12/chartex" xmlns:cx7="http://schemas.microsoft.com/office/drawing/2016/5/13/chartex" xmlns:cx8="http://schemas.microsoft.com/office/drawing/2016/5/14/chartex" xmlns:mc="http://schemas.openxmlformats.org/markup-compatibility/2006" xmlns:aink="http://schemas.microsoft.com/office/drawing/2016/ink" xmlns:am3d="http://schemas.microsoft.com/office/drawing/2017/model3d" xmlns:o="urn:schemas-microsoft-com:office:office" xmlns:r="http://schemas.openxmlformats.org/officeDocument/2006/relationships" xmlns:m="http://schemas.openxmlformats.org/officeDocument/2006/math" xmlns:v="urn:schemas-microsoft-com:vml" xmlns:wp14="http://schemas.microsoft.com/office/word/2010/wordprocessingDrawing" xmlns:wp="http://schemas.openxmlformats.org/drawingml/2006/wordprocessingDrawing" xmlns:w10="urn:schemas-microsoft-com:office:word" xmlns:w="http://schemas.openxmlformats.org/wordprocessingml/2006/main" xmlns:w14="http://schemas.microsoft.com/office/word/2010/wordml" xmlns:w15="http://schemas.microsoft.com/office/word/2012/wordml" xmlns:w16cid="http://schemas.microsoft.com/office/word/2016/wordml/cid" xmlns:w16se="http://schemas.microsoft.com/office/word/2015/wordml/symex" xmlns:wpg="http://schemas.microsoft.com/office/word/2010/wordprocessingGroup" xmlns:wpi="http://schemas.microsoft.com/office/word/2010/wordprocessingInk" xmlns:wne="http://schemas.microsoft.com/office/word/2006/wordml" xmlns:wps="http://schemas.microsoft.com/office/word/2010/wordprocessingShape" mc:Ignorable="w14 w15 w16se w16cid wp14">
   <w:body>
     <w:p>
       <w:pPr>
+        <w:pStyle w:val="berschrift1"/>
+      </w:pPr>
+      <w:r>
+        <w:t>Projektb</w:t>
+      </w:r>
+      <w:r>
+        <w:t>ericht</w:t>
+      </w:r>
+      <w:r>
+        <w:t xml:space="preserve"> </w:t>
+      </w:r>
+      <w:r>
+        <w:t>«</w:t>
+      </w:r>
+      <w:r>
+        <w:t>Gefahren der AI-Entwicklung</w:t>
+      </w:r>
+      <w:r>
+        <w:t>»</w:t>
+      </w:r>
+    </w:p>
+    <w:p>
+      <w:pPr>
+        <w:pStyle w:val="berschrift2"/>
+      </w:pPr>
+      <w:r>
+        <w:t>Einleitung</w:t>
+      </w:r>
+    </w:p>
+    <w:p>
+      <w:pPr>
         <w:spacing w:line="360" w:lineRule="auto"/>
         <w:jc w:val="both"/>
         <w:rPr>
           <w:rFonts w:cstheme="minorHAnsi"/>
-          <w:b/>
-          <w:bCs/>
-          <w:sz w:val="28"/>
-          <w:szCs w:val="28"/>
-        </w:rPr>
-      </w:pPr>
-      <w:r>
-        <w:rPr>
-          <w:rFonts w:cstheme="minorHAnsi"/>
-          <w:b/>
-          <w:bCs/>
-          <w:sz w:val="28"/>
-          <w:szCs w:val="28"/>
-        </w:rPr>
-        <w:t>Projektb</w:t>
-      </w:r>
-      <w:r>
-        <w:rPr>
-          <w:rFonts w:cstheme="minorHAnsi"/>
-          <w:b/>
-          <w:bCs/>
-          <w:sz w:val="28"/>
-          <w:szCs w:val="28"/>
-        </w:rPr>
-        <w:t>ericht</w:t>
-      </w:r>
-      <w:r>
-        <w:rPr>
-          <w:rFonts w:cstheme="minorHAnsi"/>
-          <w:b/>
-          <w:bCs/>
-          <w:sz w:val="28"/>
-          <w:szCs w:val="28"/>
-        </w:rPr>
-        <w:t xml:space="preserve"> </w:t>
-      </w:r>
-      <w:r>
-        <w:rPr>
-          <w:rFonts w:cstheme="minorHAnsi"/>
-          <w:b/>
-          <w:bCs/>
-          <w:sz w:val="28"/>
-          <w:szCs w:val="28"/>
-        </w:rPr>
-        <w:t>«</w:t>
-      </w:r>
-      <w:r>
-        <w:rPr>
-          <w:rFonts w:cstheme="minorHAnsi"/>
-          <w:b/>
-          <w:bCs/>
-          <w:sz w:val="28"/>
-          <w:szCs w:val="28"/>
-        </w:rPr>
-        <w:t>Gefahren der AI-Entwicklung</w:t>
-      </w:r>
-      <w:r>
-        <w:rPr>
-          <w:rFonts w:cstheme="minorHAnsi"/>
-          <w:b/>
-          <w:bCs/>
-          <w:sz w:val="28"/>
-          <w:szCs w:val="28"/>
-        </w:rPr>
-        <w:t>»</w:t>
+          <w:bCs/>
+        </w:rPr>
+      </w:pPr>
+      <w:r>
+        <w:rPr>
+          <w:rFonts w:cstheme="minorHAnsi"/>
+          <w:bCs/>
+        </w:rPr>
+        <w:t xml:space="preserve">Die </w:t>
+      </w:r>
+      <w:r>
+        <w:rPr>
+          <w:rFonts w:cstheme="minorHAnsi"/>
+          <w:bCs/>
+        </w:rPr>
+        <w:t>Künstliche Intelligenz</w:t>
+      </w:r>
+      <w:r>
+        <w:rPr>
+          <w:rFonts w:cstheme="minorHAnsi"/>
+          <w:bCs/>
+        </w:rPr>
+        <w:t xml:space="preserve"> (</w:t>
+      </w:r>
+      <w:r>
+        <w:rPr>
+          <w:rFonts w:cstheme="minorHAnsi"/>
+          <w:bCs/>
+        </w:rPr>
+        <w:t>Im Projekt</w:t>
+      </w:r>
+      <w:r>
+        <w:rPr>
+          <w:rFonts w:cstheme="minorHAnsi"/>
+          <w:bCs/>
+        </w:rPr>
+        <w:t xml:space="preserve"> und Bericht wird im Folgenden</w:t>
+      </w:r>
+      <w:r>
+        <w:rPr>
+          <w:rFonts w:cstheme="minorHAnsi"/>
+          <w:bCs/>
+        </w:rPr>
+        <w:t xml:space="preserve"> die Abkürzung «</w:t>
+      </w:r>
+      <w:r>
+        <w:rPr>
+          <w:rFonts w:cstheme="minorHAnsi"/>
+          <w:bCs/>
+        </w:rPr>
+        <w:t>AI</w:t>
+      </w:r>
+      <w:r>
+        <w:rPr>
+          <w:rFonts w:cstheme="minorHAnsi"/>
+          <w:bCs/>
+        </w:rPr>
+        <w:t>» verwendet</w:t>
+      </w:r>
+      <w:r>
+        <w:rPr>
+          <w:rFonts w:cstheme="minorHAnsi"/>
+          <w:bCs/>
+        </w:rPr>
+        <w:t xml:space="preserve">) gewinnt zunehmend an Wichtigkeit in unserer Gesellschaft. Obschon die Forschung bezüglich AI schon in den 50er-Jahren begonnen hatte, ist das Thema erst in den letzten Jahren hochaktuell geworden. Gründe dafür sind technologischer Fortschritt, aber auch Notwendigkeit in Industrie, Kommerz, Militär und Gesellschaft. Das positive Ertragspotential solcher Technologie ist immens. Und so sind auch die Gefahren. Es lässt sich nur schwer prognostizieren, wie sich die Menschheit mit der Verwendung von AI entwickeln wird. Klar ist aber, dass sich AI schon in der heutigen Welt nicht mehr wegdenken lässt. Zukünftige Generationen der AI-Technologien werden wirtschaftlich effizienter und </w:t>
+      </w:r>
+      <w:r>
+        <w:rPr>
+          <w:rFonts w:cstheme="minorHAnsi"/>
+          <w:bCs/>
+        </w:rPr>
+        <w:t>fähiger</w:t>
+      </w:r>
+      <w:r>
+        <w:rPr>
+          <w:rFonts w:cstheme="minorHAnsi"/>
+          <w:bCs/>
+        </w:rPr>
+        <w:t xml:space="preserve"> werden.</w:t>
       </w:r>
     </w:p>
     <w:p>
@@ -81,98 +126,6 @@
         <w:jc w:val="both"/>
         <w:rPr>
           <w:rFonts w:cstheme="minorHAnsi"/>
-          <w:b/>
-          <w:bCs/>
-        </w:rPr>
-      </w:pPr>
-      <w:r>
-        <w:rPr>
-          <w:rFonts w:cstheme="minorHAnsi"/>
-          <w:b/>
-          <w:bCs/>
-        </w:rPr>
-        <w:t>Einleitung</w:t>
-      </w:r>
-    </w:p>
-    <w:p>
-      <w:pPr>
-        <w:spacing w:line="360" w:lineRule="auto"/>
-        <w:jc w:val="both"/>
-        <w:rPr>
-          <w:rFonts w:cstheme="minorHAnsi"/>
-          <w:bCs/>
-        </w:rPr>
-      </w:pPr>
-      <w:r>
-        <w:rPr>
-          <w:rFonts w:cstheme="minorHAnsi"/>
-          <w:bCs/>
-        </w:rPr>
-        <w:t xml:space="preserve">Die </w:t>
-      </w:r>
-      <w:r>
-        <w:rPr>
-          <w:rFonts w:cstheme="minorHAnsi"/>
-          <w:bCs/>
-        </w:rPr>
-        <w:t>Künstliche Intelligenz</w:t>
-      </w:r>
-      <w:r>
-        <w:rPr>
-          <w:rFonts w:cstheme="minorHAnsi"/>
-          <w:bCs/>
-        </w:rPr>
-        <w:t xml:space="preserve"> (</w:t>
-      </w:r>
-      <w:r>
-        <w:rPr>
-          <w:rFonts w:cstheme="minorHAnsi"/>
-          <w:bCs/>
-        </w:rPr>
-        <w:t>Im Projekt</w:t>
-      </w:r>
-      <w:r>
-        <w:rPr>
-          <w:rFonts w:cstheme="minorHAnsi"/>
-          <w:bCs/>
-        </w:rPr>
-        <w:t xml:space="preserve"> und Bericht wird im Folgenden</w:t>
-      </w:r>
-      <w:r>
-        <w:rPr>
-          <w:rFonts w:cstheme="minorHAnsi"/>
-          <w:bCs/>
-        </w:rPr>
-        <w:t xml:space="preserve"> die Abkürzung «</w:t>
-      </w:r>
-      <w:r>
-        <w:rPr>
-          <w:rFonts w:cstheme="minorHAnsi"/>
-          <w:bCs/>
-        </w:rPr>
-        <w:t>AI</w:t>
-      </w:r>
-      <w:r>
-        <w:rPr>
-          <w:rFonts w:cstheme="minorHAnsi"/>
-          <w:bCs/>
-        </w:rPr>
-        <w:t>» verwendet</w:t>
-      </w:r>
-      <w:r>
-        <w:rPr>
-          <w:rFonts w:cstheme="minorHAnsi"/>
-          <w:bCs/>
-        </w:rPr>
-        <w:t>) gewinnt zunehmend an Wichtigkeit in unserer Gesellschaft. Obschon die Forschung bezüglich AI schon in den 50er-Jahren begonnen hatte, ist das Thema erst in den letzten Jahren hochaktuell geworden. Gründe dafür sind technologischer Fortschritt, aber auch Notwendigkeit in Industrie, Kommerz, Militär und Gesellschaft. Das positive Ertragspotential solcher Technologie ist immens. Und so sind auch die Gefahren. Es lässt sich nur schwer prognostizieren, wie sich die Menschheit mit der Verwendung von AI entwickeln wird. Klar ist aber, dass sich die AI schon in der heutigen Welt nicht mehr wegdenken lässt. Zukünftige Generationen der AI-Technologien werden wirtschaftlich effizienter und mächtiger werden.</w:t>
-      </w:r>
-    </w:p>
-    <w:p>
-      <w:pPr>
-        <w:spacing w:line="360" w:lineRule="auto"/>
-        <w:jc w:val="both"/>
-        <w:rPr>
-          <w:rFonts w:cstheme="minorHAnsi"/>
           <w:bCs/>
         </w:rPr>
       </w:pPr>
@@ -195,7 +148,7 @@
           <w:rFonts w:cstheme="minorHAnsi"/>
           <w:bCs/>
         </w:rPr>
-        <w:t>Akademie</w:t>
+        <w:t>Wissenschaft</w:t>
       </w:r>
       <w:r>
         <w:rPr>
@@ -231,23 +184,7 @@
           <w:rFonts w:cstheme="minorHAnsi"/>
           <w:bCs/>
         </w:rPr>
-        <w:t xml:space="preserve"> geäussert. Neben Proponenten der AI gibt es auch sehr kritische Ansichten, die eine oft dystopische Zukunft voraussagen. Im Jahr 2015 verfassten Wissenschaftler des Institutes «Future </w:t>
-      </w:r>
-      <w:proofErr w:type="spellStart"/>
-      <w:r>
-        <w:rPr>
-          <w:rFonts w:cstheme="minorHAnsi"/>
-          <w:bCs/>
-        </w:rPr>
-        <w:t>of</w:t>
-      </w:r>
-      <w:proofErr w:type="spellEnd"/>
-      <w:r>
-        <w:rPr>
-          <w:rFonts w:cstheme="minorHAnsi"/>
-          <w:bCs/>
-        </w:rPr>
-        <w:t xml:space="preserve"> Life»</w:t>
+        <w:t xml:space="preserve"> geäussert. Neben Proponenten der AI gibt es auch sehr kritische Ansichten, die eine oft dystopische Zukunft voraussagen. Im Jahr 2015 verfassten Wissenschaftler des Institutes «Future of Life»</w:t>
       </w:r>
       <w:r>
         <w:rPr>
@@ -291,55 +228,7 @@
           <w:rFonts w:cstheme="minorHAnsi"/>
           <w:bCs/>
         </w:rPr>
-        <w:t xml:space="preserve"> «Research </w:t>
-      </w:r>
-      <w:proofErr w:type="spellStart"/>
-      <w:r>
-        <w:rPr>
-          <w:rFonts w:cstheme="minorHAnsi"/>
-          <w:bCs/>
-        </w:rPr>
-        <w:t>Priorities</w:t>
-      </w:r>
-      <w:proofErr w:type="spellEnd"/>
-      <w:r>
-        <w:rPr>
-          <w:rFonts w:cstheme="minorHAnsi"/>
-          <w:bCs/>
-        </w:rPr>
-        <w:t xml:space="preserve"> </w:t>
-      </w:r>
-      <w:proofErr w:type="spellStart"/>
-      <w:r>
-        <w:rPr>
-          <w:rFonts w:cstheme="minorHAnsi"/>
-          <w:bCs/>
-        </w:rPr>
-        <w:t>for</w:t>
-      </w:r>
-      <w:proofErr w:type="spellEnd"/>
-      <w:r>
-        <w:rPr>
-          <w:rFonts w:cstheme="minorHAnsi"/>
-          <w:bCs/>
-        </w:rPr>
-        <w:t xml:space="preserve"> Robust and </w:t>
-      </w:r>
-      <w:proofErr w:type="spellStart"/>
-      <w:r>
-        <w:rPr>
-          <w:rFonts w:cstheme="minorHAnsi"/>
-          <w:bCs/>
-        </w:rPr>
-        <w:t>Beneficial</w:t>
-      </w:r>
-      <w:proofErr w:type="spellEnd"/>
-      <w:r>
-        <w:rPr>
-          <w:rFonts w:cstheme="minorHAnsi"/>
-          <w:bCs/>
-        </w:rPr>
-        <w:t xml:space="preserve"> AI», welches auf die verschiedenen Gefahren und Chancen in der AI-Entwicklung hinweist. Dieses 10-seitige Dokument benutz</w:t>
+        <w:t xml:space="preserve"> «Research Priorities for Robust and Beneficial AI», welches auf die verschiedenen Gefahren und Chancen in der AI-Entwicklung hinweist. Dieses 10-seitige Dokument benutz</w:t>
       </w:r>
       <w:r>
         <w:rPr>
@@ -395,7 +284,7 @@
           <w:rFonts w:cstheme="minorHAnsi"/>
           <w:bCs/>
         </w:rPr>
-        <w:t xml:space="preserve">en wir die verschiedenen Argumente rekonstruieren. Wir </w:t>
+        <w:t xml:space="preserve">en wir verschiedene Argumente rekonstruieren. Wir </w:t>
       </w:r>
       <w:r>
         <w:rPr>
@@ -540,6 +429,7 @@
           <w:rFonts w:cstheme="minorHAnsi"/>
         </w:rPr>
       </w:pPr>
+      <w:commentRangeStart w:id="0"/>
       <w:r>
         <w:rPr>
           <w:rFonts w:cstheme="minorHAnsi"/>
@@ -579,38 +469,82 @@
         </w:rPr>
         <w:t xml:space="preserve"> Stellt diese Entwicklung ein existenzielles Risiko für die Menschheit dar?</w:t>
       </w:r>
-    </w:p>
-    <w:p>
-      <w:pPr>
+      <w:commentRangeEnd w:id="0"/>
+      <w:r>
+        <w:rPr>
+          <w:rStyle w:val="Kommentarzeichen"/>
+        </w:rPr>
+        <w:commentReference w:id="0"/>
+      </w:r>
+    </w:p>
+    <w:p>
+      <w:pPr>
+        <w:pStyle w:val="Listenabsatz"/>
+        <w:numPr>
+          <w:ilvl w:val="0"/>
+          <w:numId w:val="9"/>
+        </w:numPr>
         <w:spacing w:line="360" w:lineRule="auto"/>
         <w:jc w:val="both"/>
         <w:rPr>
           <w:rFonts w:cstheme="minorHAnsi"/>
-          <w:b/>
-        </w:rPr>
-      </w:pPr>
-    </w:p>
-    <w:p>
-      <w:pPr>
+        </w:rPr>
+      </w:pPr>
+      <w:r>
+        <w:rPr>
+          <w:rFonts w:cstheme="minorHAnsi"/>
+        </w:rPr>
+        <w:t>Es ging uns darum zu erfahren, ob die Argumente der Kritiker von AI miteinander verknüpft sind und ob sie auf gemeinsame Punkte zulaufen.</w:t>
+      </w:r>
+    </w:p>
+    <w:p>
+      <w:pPr>
+        <w:pStyle w:val="Listenabsatz"/>
+        <w:numPr>
+          <w:ilvl w:val="0"/>
+          <w:numId w:val="9"/>
+        </w:numPr>
         <w:spacing w:line="360" w:lineRule="auto"/>
         <w:jc w:val="both"/>
         <w:rPr>
           <w:rFonts w:cstheme="minorHAnsi"/>
-          <w:b/>
-        </w:rPr>
-      </w:pPr>
-      <w:r>
-        <w:rPr>
-          <w:rFonts w:cstheme="minorHAnsi"/>
-          <w:b/>
-        </w:rPr>
+        </w:rPr>
+      </w:pPr>
+      <w:r>
+        <w:rPr>
+          <w:rFonts w:cstheme="minorHAnsi"/>
+        </w:rPr>
+        <w:t>Des Weiteren wollten wir lernen wie eine Argumentationsanalyse das Verständnis von komplexen Zusammenhängen verbessern kann.</w:t>
+      </w:r>
+    </w:p>
+    <w:p>
+      <w:pPr>
+        <w:pStyle w:val="Listenabsatz"/>
+        <w:numPr>
+          <w:ilvl w:val="0"/>
+          <w:numId w:val="9"/>
+        </w:numPr>
+        <w:spacing w:line="360" w:lineRule="auto"/>
+        <w:jc w:val="both"/>
+        <w:rPr>
+          <w:rFonts w:cstheme="minorHAnsi"/>
+        </w:rPr>
+      </w:pPr>
+      <w:r>
+        <w:rPr>
+          <w:rFonts w:cstheme="minorHAnsi"/>
+        </w:rPr>
+        <w:t>Der Umgang mit der Software und allgemein der Einsatz von Software in der Philosophie war von uns von grossem Interesse.</w:t>
+      </w:r>
+    </w:p>
+    <w:p>
+      <w:pPr>
+        <w:pStyle w:val="berschrift2"/>
+      </w:pPr>
+      <w:r>
         <w:t>Themenfindung</w:t>
       </w:r>
       <w:r>
-        <w:rPr>
-          <w:rFonts w:cstheme="minorHAnsi"/>
-          <w:b/>
-        </w:rPr>
         <w:t xml:space="preserve"> und Textgrundlage</w:t>
       </w:r>
     </w:p>
@@ -698,7 +632,49 @@
         <w:rPr>
           <w:rFonts w:cstheme="minorHAnsi"/>
         </w:rPr>
-        <w:t>rundlegende Fragen aus der Philosophie des Geistes bezüglich Bewusstseins, Identität und dem Turing-Test ausgeklammert.</w:t>
+        <w:t xml:space="preserve">rundlegende Fragen aus der Philosophie des Geistes bezüglich </w:t>
+      </w:r>
+      <w:r>
+        <w:rPr>
+          <w:rFonts w:cstheme="minorHAnsi"/>
+          <w:i/>
+          <w:iCs/>
+        </w:rPr>
+        <w:t>Bewusstsein</w:t>
+      </w:r>
+      <w:r>
+        <w:rPr>
+          <w:rFonts w:cstheme="minorHAnsi"/>
+        </w:rPr>
+        <w:t xml:space="preserve">, </w:t>
+      </w:r>
+      <w:r>
+        <w:rPr>
+          <w:rFonts w:cstheme="minorHAnsi"/>
+          <w:i/>
+          <w:iCs/>
+        </w:rPr>
+        <w:t xml:space="preserve">Identität </w:t>
+      </w:r>
+      <w:r>
+        <w:rPr>
+          <w:rFonts w:cstheme="minorHAnsi"/>
+        </w:rPr>
+        <w:t xml:space="preserve">und dem </w:t>
+      </w:r>
+      <w:r>
+        <w:rPr>
+          <w:rFonts w:cstheme="minorHAnsi"/>
+          <w:i/>
+          <w:iCs/>
+        </w:rPr>
+        <w:t>Turing-Test</w:t>
+      </w:r>
+      <w:r>
+        <w:rPr>
+          <w:rFonts w:cstheme="minorHAnsi"/>
+        </w:rPr>
+        <w:t xml:space="preserve"> ausgeklammert.</w:t>
       </w:r>
     </w:p>
     <w:p>
@@ -750,35 +726,49 @@
         <w:rPr>
           <w:rFonts w:cstheme="minorHAnsi"/>
         </w:rPr>
-        <w:t>. Durch seine Geschäftstätigkeiten in der autonomen Verkehrsführung mit «Tesla», der Gründung von «</w:t>
-      </w:r>
-      <w:proofErr w:type="spellStart"/>
-      <w:r>
-        <w:rPr>
-          <w:rFonts w:cstheme="minorHAnsi"/>
+        <w:t xml:space="preserve">. Durch seine Geschäftstätigkeiten in der autonomen Verkehrsführung mit </w:t>
+      </w:r>
+      <w:r>
+        <w:rPr>
+          <w:rFonts w:cstheme="minorHAnsi"/>
+          <w:i/>
+          <w:iCs/>
+        </w:rPr>
+        <w:t>Tesla</w:t>
+      </w:r>
+      <w:r>
+        <w:rPr>
+          <w:rFonts w:cstheme="minorHAnsi"/>
+        </w:rPr>
+        <w:t xml:space="preserve">, der Gründung von </w:t>
+      </w:r>
+      <w:r>
+        <w:rPr>
+          <w:rFonts w:cstheme="minorHAnsi"/>
+          <w:i/>
+          <w:iCs/>
         </w:rPr>
         <w:t>OpenAI</w:t>
       </w:r>
-      <w:proofErr w:type="spellEnd"/>
-      <w:r>
-        <w:rPr>
-          <w:rFonts w:cstheme="minorHAnsi"/>
-        </w:rPr>
-        <w:t>» (Entwicklung einer Open-Source-KI) und der Firma «</w:t>
-      </w:r>
-      <w:proofErr w:type="spellStart"/>
-      <w:r>
-        <w:rPr>
-          <w:rFonts w:cstheme="minorHAnsi"/>
+      <w:r>
+        <w:rPr>
+          <w:rFonts w:cstheme="minorHAnsi"/>
+        </w:rPr>
+        <w:t xml:space="preserve"> (Entwicklung einer Open-Source-KI) und der Firma </w:t>
+      </w:r>
+      <w:r>
+        <w:rPr>
+          <w:rFonts w:cstheme="minorHAnsi"/>
+          <w:i/>
+          <w:iCs/>
         </w:rPr>
         <w:t>Neuralink</w:t>
       </w:r>
-      <w:proofErr w:type="spellEnd"/>
-      <w:r>
-        <w:rPr>
-          <w:rFonts w:cstheme="minorHAnsi"/>
-        </w:rPr>
-        <w:t xml:space="preserve">» (Entwicklung einer Gehirn-Maschine-Schnittstelle), sowie seiner Präsenz in den Medien, </w:t>
+      <w:r>
+        <w:rPr>
+          <w:rFonts w:cstheme="minorHAnsi"/>
+        </w:rPr>
+        <w:t xml:space="preserve"> (Entwicklung einer Gehirn-Maschine-Schnittstelle), sowie seiner Präsenz in den Medien, </w:t>
       </w:r>
       <w:r>
         <w:rPr>
@@ -808,21 +798,19 @@
         <w:rPr>
           <w:rFonts w:cstheme="minorHAnsi"/>
         </w:rPr>
-        <w:t xml:space="preserve"> Doch wurde nach eingehender Recherche festgestellt, dass Elon Musk nur sehr wenige Argumente vorträgt. Er beschränkt sich im Rahmen der Interviews und Symposien, welche wir untersucht haben, auf oberflächliche Aussagen und für Medien attraktive «Sound-</w:t>
-      </w:r>
-      <w:proofErr w:type="spellStart"/>
-      <w:r>
-        <w:rPr>
-          <w:rFonts w:cstheme="minorHAnsi"/>
-        </w:rPr>
-        <w:t>bites</w:t>
-      </w:r>
-      <w:proofErr w:type="spellEnd"/>
-      <w:r>
-        <w:rPr>
-          <w:rFonts w:cstheme="minorHAnsi"/>
-        </w:rPr>
-        <w:t>». Deshalb wurde bald klar, dass wir eine viel fundiertere Textgrundlage finden mussten.</w:t>
+        <w:t xml:space="preserve"> Doch wurde nach eingehender Recherche festgestellt, dass Elon Musk nur sehr wenige Argumente vorträgt. Er beschränkt sich im Rahmen der Interviews und Symposien, welche wir untersucht haben, auf oberflächliche Aussagen und für Medien attraktive «Sound-bites». </w:t>
+      </w:r>
+      <w:r>
+        <w:rPr>
+          <w:rFonts w:cstheme="minorHAnsi"/>
+        </w:rPr>
+        <w:t xml:space="preserve">Ausserdem gibt es kaum schriftliche Quellen, die Musk selbst verfasst hat. </w:t>
+      </w:r>
+      <w:r>
+        <w:rPr>
+          <w:rFonts w:cstheme="minorHAnsi"/>
+        </w:rPr>
+        <w:t>Deshalb wurde bald klar, dass wir eine viel fundiertere Textgrundlage finden mussten.</w:t>
       </w:r>
     </w:p>
     <w:p>
@@ -837,6 +825,7 @@
         <w:rPr>
           <w:rFonts w:cstheme="minorHAnsi"/>
         </w:rPr>
+        <w:lastRenderedPageBreak/>
         <w:t>Durch weitere Recherche stiessen wir auf den «Open Letter»</w:t>
       </w:r>
       <w:r>
@@ -856,21 +845,19 @@
         <w:rPr>
           <w:rFonts w:cstheme="minorHAnsi"/>
         </w:rPr>
-        <w:t xml:space="preserve">«Future </w:t>
-      </w:r>
-      <w:proofErr w:type="spellStart"/>
-      <w:r>
-        <w:rPr>
-          <w:rFonts w:cstheme="minorHAnsi"/>
-        </w:rPr>
-        <w:t>of</w:t>
-      </w:r>
-      <w:proofErr w:type="spellEnd"/>
-      <w:r>
-        <w:rPr>
-          <w:rFonts w:cstheme="minorHAnsi"/>
-        </w:rPr>
-        <w:t xml:space="preserve"> Life»-Institutes. </w:t>
+        <w:t>«Future of Life»-Institutes</w:t>
+      </w:r>
+      <w:r>
+        <w:rPr>
+          <w:rFonts w:cstheme="minorHAnsi"/>
+        </w:rPr>
+        <w:t>, welchen von vielen Grössen der Branche, auch Elon Musk, unterzeichnet wurde</w:t>
+      </w:r>
+      <w:r>
+        <w:rPr>
+          <w:rFonts w:cstheme="minorHAnsi"/>
+        </w:rPr>
+        <w:t xml:space="preserve">. </w:t>
       </w:r>
       <w:r>
         <w:rPr>
@@ -882,75 +869,26 @@
         <w:rPr>
           <w:rFonts w:cstheme="minorHAnsi"/>
         </w:rPr>
-        <w:t xml:space="preserve"> 10-seitige Bericht mit dem Titel «Research </w:t>
-      </w:r>
-      <w:proofErr w:type="spellStart"/>
-      <w:r>
-        <w:rPr>
-          <w:rFonts w:cstheme="minorHAnsi"/>
-        </w:rPr>
-        <w:t>Priorities</w:t>
-      </w:r>
-      <w:proofErr w:type="spellEnd"/>
+        <w:t xml:space="preserve"> 10-seitige Bericht mit dem Titel «Research Priorities for Robust and Beneficial AI» bietet eine hervorragende Übersicht zur Thematik und enthält sehr viele Quellen zu wissenschaftlichen Artikeln, Bücher und Papieren</w:t>
+      </w:r>
+      <w:r>
+        <w:rPr>
+          <w:rFonts w:cstheme="minorHAnsi"/>
+        </w:rPr>
+        <w:t xml:space="preserve"> und fand grosse Unterstützung unter Wissenschaftlern, Politikern, den Medien und Technologieschaffenden</w:t>
+      </w:r>
+      <w:r>
+        <w:rPr>
+          <w:rFonts w:cstheme="minorHAnsi"/>
+        </w:rPr>
+        <w:t>.</w:t>
+      </w:r>
       <w:r>
         <w:rPr>
           <w:rFonts w:cstheme="minorHAnsi"/>
         </w:rPr>
         <w:t xml:space="preserve"> </w:t>
       </w:r>
-      <w:proofErr w:type="spellStart"/>
-      <w:r>
-        <w:rPr>
-          <w:rFonts w:cstheme="minorHAnsi"/>
-        </w:rPr>
-        <w:t>for</w:t>
-      </w:r>
-      <w:proofErr w:type="spellEnd"/>
-      <w:r>
-        <w:rPr>
-          <w:rFonts w:cstheme="minorHAnsi"/>
-        </w:rPr>
-        <w:t xml:space="preserve"> Robust and </w:t>
-      </w:r>
-      <w:proofErr w:type="spellStart"/>
-      <w:r>
-        <w:rPr>
-          <w:rFonts w:cstheme="minorHAnsi"/>
-        </w:rPr>
-        <w:t>Beneficial</w:t>
-      </w:r>
-      <w:proofErr w:type="spellEnd"/>
-      <w:r>
-        <w:rPr>
-          <w:rFonts w:cstheme="minorHAnsi"/>
-        </w:rPr>
-        <w:t xml:space="preserve"> AI» bietet eine hervorragende Übersicht zur Thematik und enthält sehr viele Quellen zu wissenschaftlichen Artikeln, Bücher und Papieren</w:t>
-      </w:r>
-      <w:r>
-        <w:rPr>
-          <w:rFonts w:cstheme="minorHAnsi"/>
-        </w:rPr>
-        <w:t xml:space="preserve"> und fand grosse Unterstützung unter Wissenschaftlern, Politikern, den Medien </w:t>
-      </w:r>
-      <w:r>
-        <w:rPr>
-          <w:rFonts w:cstheme="minorHAnsi"/>
-        </w:rPr>
-        <w:lastRenderedPageBreak/>
-        <w:t>und Technologieschaffenden</w:t>
-      </w:r>
-      <w:r>
-        <w:rPr>
-          <w:rFonts w:cstheme="minorHAnsi"/>
-        </w:rPr>
-        <w:t>.</w:t>
-      </w:r>
-      <w:r>
-        <w:rPr>
-          <w:rFonts w:cstheme="minorHAnsi"/>
-        </w:rPr>
-        <w:t xml:space="preserve"> </w:t>
-      </w:r>
       <w:r>
         <w:rPr>
           <w:rFonts w:cstheme="minorHAnsi"/>
@@ -1056,12 +994,26 @@
     </w:p>
     <w:p>
       <w:pPr>
+        <w:pStyle w:val="berschrift2"/>
+      </w:pPr>
+      <w:r>
+        <w:t>Quellen</w:t>
+      </w:r>
+    </w:p>
+    <w:p>
+      <w:pPr>
         <w:spacing w:line="360" w:lineRule="auto"/>
         <w:jc w:val="both"/>
         <w:rPr>
           <w:rFonts w:cstheme="minorHAnsi"/>
         </w:rPr>
       </w:pPr>
+      <w:r>
+        <w:rPr>
+          <w:rFonts w:cstheme="minorHAnsi"/>
+        </w:rPr>
+        <w:t>Verwendete Quellen in der Karte. Kurz beschreiben, um was es darin geht.</w:t>
+      </w:r>
     </w:p>
     <w:p>
       <w:pPr>
@@ -1069,16 +1021,8 @@
         <w:jc w:val="both"/>
         <w:rPr>
           <w:rFonts w:cstheme="minorHAnsi"/>
-          <w:b/>
-        </w:rPr>
-      </w:pPr>
-      <w:r>
-        <w:rPr>
-          <w:rFonts w:cstheme="minorHAnsi"/>
-          <w:b/>
-        </w:rPr>
-        <w:t>Quellen</w:t>
-      </w:r>
+        </w:rPr>
+      </w:pPr>
     </w:p>
     <w:p>
       <w:pPr>
@@ -1088,11 +1032,13 @@
           <w:rFonts w:cstheme="minorHAnsi"/>
         </w:rPr>
       </w:pPr>
-      <w:r>
-        <w:rPr>
-          <w:rFonts w:cstheme="minorHAnsi"/>
-        </w:rPr>
-        <w:t>Verwendete Quellen in der Karte. Kurz beschreiben, um was es darin geht.</w:t>
+    </w:p>
+    <w:p>
+      <w:pPr>
+        <w:pStyle w:val="berschrift2"/>
+      </w:pPr>
+      <w:r>
+        <w:t>Organisation</w:t>
       </w:r>
     </w:p>
     <w:p>
@@ -1101,43 +1047,6 @@
         <w:jc w:val="both"/>
         <w:rPr>
           <w:rFonts w:cstheme="minorHAnsi"/>
-        </w:rPr>
-      </w:pPr>
-    </w:p>
-    <w:p>
-      <w:pPr>
-        <w:spacing w:line="360" w:lineRule="auto"/>
-        <w:jc w:val="both"/>
-        <w:rPr>
-          <w:rFonts w:cstheme="minorHAnsi"/>
-        </w:rPr>
-      </w:pPr>
-    </w:p>
-    <w:p>
-      <w:pPr>
-        <w:spacing w:line="360" w:lineRule="auto"/>
-        <w:jc w:val="both"/>
-        <w:rPr>
-          <w:rFonts w:cstheme="minorHAnsi"/>
-          <w:b/>
-          <w:bCs/>
-        </w:rPr>
-      </w:pPr>
-      <w:r>
-        <w:rPr>
-          <w:rFonts w:cstheme="minorHAnsi"/>
-          <w:b/>
-          <w:bCs/>
-        </w:rPr>
-        <w:t>Organisation</w:t>
-      </w:r>
-    </w:p>
-    <w:p>
-      <w:pPr>
-        <w:spacing w:line="360" w:lineRule="auto"/>
-        <w:jc w:val="both"/>
-        <w:rPr>
-          <w:rFonts w:cstheme="minorHAnsi"/>
           <w:bCs/>
         </w:rPr>
       </w:pPr>
@@ -1166,24 +1075,10 @@
         <w:rPr>
           <w:rFonts w:cstheme="minorHAnsi"/>
           <w:bCs/>
-        </w:rPr>
-        <w:t>«</w:t>
-      </w:r>
-      <w:proofErr w:type="spellStart"/>
-      <w:r>
-        <w:rPr>
-          <w:rFonts w:cstheme="minorHAnsi"/>
-          <w:bCs/>
+          <w:i/>
+          <w:iCs/>
         </w:rPr>
         <w:t>Github</w:t>
-      </w:r>
-      <w:proofErr w:type="spellEnd"/>
-      <w:r>
-        <w:rPr>
-          <w:rFonts w:cstheme="minorHAnsi"/>
-          <w:bCs/>
-        </w:rPr>
-        <w:t>»</w:t>
       </w:r>
       <w:r>
         <w:rPr>
@@ -1272,17 +1167,17 @@
         </w:rPr>
         <w:t xml:space="preserve">Auf </w:t>
       </w:r>
-      <w:proofErr w:type="spellStart"/>
       <w:r>
         <w:rPr>
           <w:rStyle w:val="Hyperlink"/>
           <w:rFonts w:cstheme="minorHAnsi"/>
+          <w:i/>
+          <w:iCs/>
           <w:color w:val="auto"/>
           <w:u w:val="none"/>
         </w:rPr>
         <w:t>Zotero</w:t>
       </w:r>
-      <w:proofErr w:type="spellEnd"/>
       <w:r>
         <w:rPr>
           <w:rStyle w:val="Funotenzeichen"/>
@@ -1311,68 +1206,28 @@
     </w:p>
     <w:p>
       <w:pPr>
+        <w:pStyle w:val="berschrift2"/>
+      </w:pPr>
+      <w:r>
+        <w:t xml:space="preserve">Arbeitsteilung </w:t>
+      </w:r>
+      <w:r>
+        <w:t>und Herangehensweise and die Textgrundlage</w:t>
+      </w:r>
+    </w:p>
+    <w:p>
+      <w:pPr>
         <w:spacing w:line="360" w:lineRule="auto"/>
         <w:jc w:val="both"/>
         <w:rPr>
           <w:rFonts w:cstheme="minorHAnsi"/>
-          <w:bCs/>
-        </w:rPr>
-      </w:pPr>
-    </w:p>
-    <w:p>
-      <w:pPr>
-        <w:spacing w:line="360" w:lineRule="auto"/>
-        <w:jc w:val="both"/>
-        <w:rPr>
-          <w:rFonts w:cstheme="minorHAnsi"/>
-          <w:b/>
-          <w:bCs/>
-        </w:rPr>
-      </w:pPr>
-      <w:r>
-        <w:rPr>
-          <w:rFonts w:cstheme="minorHAnsi"/>
-          <w:b/>
-          <w:bCs/>
-        </w:rPr>
-        <w:t xml:space="preserve">Arbeitsteilung </w:t>
-      </w:r>
-      <w:r>
-        <w:rPr>
-          <w:rFonts w:cstheme="minorHAnsi"/>
-          <w:b/>
-          <w:bCs/>
-        </w:rPr>
-        <w:t>und Herangehensweise and die Textgrundlage</w:t>
-      </w:r>
-    </w:p>
-    <w:p>
-      <w:pPr>
-        <w:spacing w:line="360" w:lineRule="auto"/>
-        <w:jc w:val="both"/>
-        <w:rPr>
-          <w:rFonts w:cstheme="minorHAnsi"/>
-        </w:rPr>
-      </w:pPr>
-      <w:r>
-        <w:rPr>
-          <w:rFonts w:cstheme="minorHAnsi"/>
-        </w:rPr>
-        <w:t>Im Team wurde die zu untersuchenden Artikel grob nach kurzfristigen und längerfristigen Gefahren aufgeteilt. Während Claude zuerst das Buch «</w:t>
-      </w:r>
-      <w:proofErr w:type="spellStart"/>
-      <w:r>
-        <w:rPr>
-          <w:rFonts w:cstheme="minorHAnsi"/>
-        </w:rPr>
-        <w:t>Superintelligence</w:t>
-      </w:r>
-      <w:proofErr w:type="spellEnd"/>
-      <w:r>
-        <w:rPr>
-          <w:rFonts w:cstheme="minorHAnsi"/>
-        </w:rPr>
-        <w:t>»</w:t>
+        </w:rPr>
+      </w:pPr>
+      <w:r>
+        <w:rPr>
+          <w:rFonts w:cstheme="minorHAnsi"/>
+        </w:rPr>
+        <w:t>Im Team wurde die zu untersuchenden Artikel grob nach kurzfristigen und längerfristigen Gefahren aufgeteilt. Während Claude zuerst das Buch «Superintelligence»</w:t>
       </w:r>
       <w:r>
         <w:rPr>
@@ -1385,21 +1240,7 @@
         <w:rPr>
           <w:rFonts w:cstheme="minorHAnsi"/>
         </w:rPr>
-        <w:t xml:space="preserve"> des Philosophen und Futurologen Nick </w:t>
-      </w:r>
-      <w:proofErr w:type="spellStart"/>
-      <w:r>
-        <w:rPr>
-          <w:rFonts w:cstheme="minorHAnsi"/>
-        </w:rPr>
-        <w:t>Bostrom</w:t>
-      </w:r>
-      <w:proofErr w:type="spellEnd"/>
-      <w:r>
-        <w:rPr>
-          <w:rFonts w:cstheme="minorHAnsi"/>
-        </w:rPr>
-        <w:t xml:space="preserve"> untersuchte und sich somit in die längerfristigen Gefahren der AI-Entwicklung </w:t>
+        <w:t xml:space="preserve"> des Philosophen und Futurologen Nick Bostrom untersuchte und sich somit in die längerfristigen Gefahren der AI-Entwicklung </w:t>
       </w:r>
       <w:r>
         <w:rPr>
@@ -1418,21 +1259,7 @@
         <w:rPr>
           <w:rFonts w:cstheme="minorHAnsi"/>
         </w:rPr>
-        <w:t xml:space="preserve"> Sebastian das Buch «The Second </w:t>
-      </w:r>
-      <w:proofErr w:type="spellStart"/>
-      <w:r>
-        <w:rPr>
-          <w:rFonts w:cstheme="minorHAnsi"/>
-        </w:rPr>
-        <w:t>Machine</w:t>
-      </w:r>
-      <w:proofErr w:type="spellEnd"/>
-      <w:r>
-        <w:rPr>
-          <w:rFonts w:cstheme="minorHAnsi"/>
-        </w:rPr>
-        <w:t xml:space="preserve"> Age»</w:t>
+        <w:t xml:space="preserve"> Sebastian das Buch «The Second Machine Age»</w:t>
       </w:r>
       <w:r>
         <w:rPr>
@@ -1445,21 +1272,7 @@
         <w:rPr>
           <w:rFonts w:cstheme="minorHAnsi"/>
         </w:rPr>
-        <w:t xml:space="preserve"> von Erik </w:t>
-      </w:r>
-      <w:proofErr w:type="spellStart"/>
-      <w:r>
-        <w:rPr>
-          <w:rFonts w:cstheme="minorHAnsi"/>
-        </w:rPr>
-        <w:t>Brynjolfsson</w:t>
-      </w:r>
-      <w:proofErr w:type="spellEnd"/>
-      <w:r>
-        <w:rPr>
-          <w:rFonts w:cstheme="minorHAnsi"/>
-        </w:rPr>
-        <w:t xml:space="preserve"> und Andrew McAfee</w:t>
+        <w:t xml:space="preserve"> von Erik Brynjolfsson und Andrew McAfee</w:t>
       </w:r>
       <w:r>
         <w:rPr>
@@ -1493,13 +1306,457 @@
     </w:p>
     <w:p>
       <w:pPr>
+        <w:pStyle w:val="berschrift2"/>
+      </w:pPr>
+      <w:r>
+        <w:t>Erste Erkenntnisse</w:t>
+      </w:r>
+    </w:p>
+    <w:p>
+      <w:pPr>
         <w:spacing w:line="360" w:lineRule="auto"/>
         <w:jc w:val="both"/>
         <w:rPr>
           <w:rFonts w:cstheme="minorHAnsi"/>
+        </w:rPr>
+      </w:pPr>
+      <w:r>
+        <w:rPr>
+          <w:rFonts w:cstheme="minorHAnsi"/>
+        </w:rPr>
+        <w:t xml:space="preserve">Wir haben durch die Auswahl der Texte, welche wir bearbeitet und Argumente daraus rekonstruiert haben, einen guten Überblick der Gefahren der AI-Entwicklung gewonnen. Die Kernaussagen der einzelnen Texte </w:t>
+      </w:r>
+      <w:r>
+        <w:rPr>
+          <w:rFonts w:cstheme="minorHAnsi"/>
+        </w:rPr>
+        <w:t>wurden</w:t>
+      </w:r>
+      <w:r>
+        <w:rPr>
+          <w:rFonts w:cstheme="minorHAnsi"/>
+        </w:rPr>
+        <w:t xml:space="preserve"> analysiert und als Argumente rekonstruiert</w:t>
+      </w:r>
+      <w:r>
+        <w:rPr>
+          <w:rFonts w:cstheme="minorHAnsi"/>
+        </w:rPr>
+        <w:t>.</w:t>
+      </w:r>
+    </w:p>
+    <w:p>
+      <w:pPr>
+        <w:spacing w:line="360" w:lineRule="auto"/>
+        <w:jc w:val="both"/>
+        <w:rPr>
+          <w:rFonts w:cstheme="minorHAnsi"/>
+        </w:rPr>
+      </w:pPr>
+      <w:r>
+        <w:rPr>
+          <w:rFonts w:cstheme="minorHAnsi"/>
+        </w:rPr>
+        <w:t xml:space="preserve">Die Rekonstruktion hat aber einige Schwierigkeiten aufgezeigt. So ist es oft nicht einfach ein komplettes Argument aus einer spezifischen Textstelle herauszukristallisieren. Die Argumente aus dem Buch «Superintelligence» strecken sich über mehrere Kapitel hinweg. Zudem ist es nicht ganz ersichtlich, welche Argumente in andere greifen. </w:t>
+      </w:r>
+      <w:commentRangeStart w:id="1"/>
+      <w:r>
+        <w:rPr>
+          <w:rFonts w:cstheme="minorHAnsi"/>
+        </w:rPr>
+        <w:t xml:space="preserve">Der Einfachheit halber und um die Lesbarkeit der Karte nicht unnötig zu strapazieren, haben wir die Argumente möglichst isoliert gehalten. So unterstützt das Argument «Strategischer Vorteil» einer Superintelligenz zwar «Zukunft verändern» und «Globale Zerstörung», wir haben aber davon abgesehen, diesen strategischen Vorteil auch in weitere </w:t>
+      </w:r>
+      <w:r>
+        <w:rPr>
+          <w:rFonts w:cstheme="minorHAnsi"/>
+        </w:rPr>
+        <w:t>Argumente</w:t>
+      </w:r>
+      <w:r>
+        <w:rPr>
+          <w:rFonts w:cstheme="minorHAnsi"/>
+        </w:rPr>
+        <w:t xml:space="preserve"> </w:t>
+      </w:r>
+      <w:r>
+        <w:rPr>
+          <w:rFonts w:cstheme="minorHAnsi"/>
+        </w:rPr>
+        <w:t>einfliessen zu lassen.</w:t>
+      </w:r>
+      <w:commentRangeEnd w:id="1"/>
+      <w:r>
+        <w:rPr>
+          <w:rStyle w:val="Kommentarzeichen"/>
+        </w:rPr>
+        <w:commentReference w:id="1"/>
+      </w:r>
+    </w:p>
+    <w:p>
+      <w:pPr>
+        <w:spacing w:line="360" w:lineRule="auto"/>
+        <w:jc w:val="both"/>
+        <w:rPr>
+          <w:rFonts w:cstheme="minorHAnsi"/>
+        </w:rPr>
+      </w:pPr>
+      <w:r>
+        <w:rPr>
+          <w:rFonts w:cstheme="minorHAnsi"/>
+        </w:rPr>
+        <w:t xml:space="preserve">Unser Entscheid, die Arbeit auf Deutsch zu verfassen, führte dazu, dass einige Ausdrücke bei der Übersetzung die Gefahr mit sich </w:t>
+      </w:r>
+      <w:r>
+        <w:rPr>
+          <w:rFonts w:cstheme="minorHAnsi"/>
+        </w:rPr>
+        <w:t>brachten</w:t>
+      </w:r>
+      <w:r>
+        <w:rPr>
+          <w:rFonts w:cstheme="minorHAnsi"/>
+        </w:rPr>
+        <w:t xml:space="preserve">, nicht genau dasselbe </w:t>
+      </w:r>
+      <w:r>
+        <w:rPr>
+          <w:rFonts w:cstheme="minorHAnsi"/>
+        </w:rPr>
+        <w:t>a</w:t>
+      </w:r>
+      <w:r>
+        <w:rPr>
+          <w:rFonts w:cstheme="minorHAnsi"/>
+        </w:rPr>
+        <w:t>uszudrücken.</w:t>
+      </w:r>
+      <w:r>
+        <w:rPr>
+          <w:rFonts w:cstheme="minorHAnsi"/>
+        </w:rPr>
+        <w:t xml:space="preserve"> </w:t>
+      </w:r>
+      <w:r>
+        <w:rPr>
+          <w:rFonts w:cstheme="minorHAnsi"/>
+        </w:rPr>
+        <w:t xml:space="preserve">Durch die teilweise komplexe Formulierung mit vielen spezifischen Fachausdrücken in den Texten hat sich die Übersetzung als teilweise schwierig herausgestellt. Gewisse (Fach-) Ausdrücke lassen sich entweder gar nicht oder nur schwer übersetzen, ohne den Inhalt geringfügig zu verändern. </w:t>
+      </w:r>
+      <w:r>
+        <w:rPr>
+          <w:rFonts w:cstheme="minorHAnsi"/>
+        </w:rPr>
+        <w:t xml:space="preserve">Ein solches Wort war das englische «Emergence», welches </w:t>
+      </w:r>
+      <w:r>
+        <w:rPr>
+          <w:rFonts w:cstheme="minorHAnsi"/>
+        </w:rPr>
+        <w:t xml:space="preserve">je </w:t>
+      </w:r>
+      <w:r>
+        <w:rPr>
+          <w:rFonts w:cstheme="minorHAnsi"/>
+        </w:rPr>
+        <w:t xml:space="preserve">nach Themengebiet (Botanik, Technologie, Philosophie des Geistes, etc.) verschieden aufgefasst werden kann. Wir haben uns auf den Ausdruck «Entstehen» geeinigt. Dies umfasst zwar nicht die ganze Definition des Wortes, aber </w:t>
+      </w:r>
+      <w:r>
+        <w:rPr>
+          <w:rFonts w:cstheme="minorHAnsi"/>
+        </w:rPr>
+        <w:t>ist</w:t>
+      </w:r>
+      <w:r>
+        <w:rPr>
+          <w:rFonts w:cstheme="minorHAnsi"/>
+        </w:rPr>
+        <w:t xml:space="preserve"> im Kontext des Argumentes </w:t>
+      </w:r>
+      <w:r>
+        <w:rPr>
+          <w:rFonts w:cstheme="minorHAnsi"/>
+        </w:rPr>
+        <w:t>verständlicher.</w:t>
+      </w:r>
+    </w:p>
+    <w:p>
+      <w:pPr>
+        <w:spacing w:line="360" w:lineRule="auto"/>
+        <w:jc w:val="both"/>
+        <w:rPr>
+          <w:rFonts w:cstheme="minorHAnsi"/>
+        </w:rPr>
+      </w:pPr>
+      <w:r>
+        <w:rPr>
+          <w:rFonts w:cstheme="minorHAnsi"/>
+        </w:rPr>
+        <w:t>Die Hauptherausforderung dieser ersten Phase war die logische Form der Argumente. Es war zum Teil nicht einfach, ein</w:t>
+      </w:r>
+      <w:r>
+        <w:rPr>
+          <w:rFonts w:cstheme="minorHAnsi"/>
+        </w:rPr>
+        <w:t xml:space="preserve"> deduktiv gültiges</w:t>
+      </w:r>
+      <w:r>
+        <w:rPr>
+          <w:rFonts w:cstheme="minorHAnsi"/>
+        </w:rPr>
+        <w:t xml:space="preserve"> Argument aus den Textstellen herauszuziehen. Die Schwierigkeit ergab sich dann, aus den Texten genügend </w:t>
+      </w:r>
+      <w:r>
+        <w:rPr>
+          <w:rFonts w:cstheme="minorHAnsi"/>
+        </w:rPr>
+        <w:t>implizit angenommene Prämissen</w:t>
+      </w:r>
+      <w:r>
+        <w:rPr>
+          <w:rFonts w:cstheme="minorHAnsi"/>
+        </w:rPr>
+        <w:t xml:space="preserve"> zu erkennen und in </w:t>
+      </w:r>
+      <w:r>
+        <w:rPr>
+          <w:rFonts w:cstheme="minorHAnsi"/>
+        </w:rPr>
+        <w:lastRenderedPageBreak/>
+        <w:t xml:space="preserve">einem zweiten Schritt diese zu ergänzen, ohne die Aussage des Autors zu verändern und zu stark eingreifen zu wollen. Durch die Übersetzung von Englisch nach Deutsch </w:t>
+      </w:r>
+      <w:r>
+        <w:rPr>
+          <w:rFonts w:cstheme="minorHAnsi"/>
+        </w:rPr>
+        <w:t>verstärkte</w:t>
+      </w:r>
+      <w:r>
+        <w:rPr>
+          <w:rFonts w:cstheme="minorHAnsi"/>
+        </w:rPr>
+        <w:t xml:space="preserve"> sich dies</w:t>
+      </w:r>
+      <w:r>
+        <w:rPr>
+          <w:rFonts w:cstheme="minorHAnsi"/>
+        </w:rPr>
+        <w:t>e Gefahr,</w:t>
+      </w:r>
+      <w:r>
+        <w:rPr>
+          <w:rFonts w:cstheme="minorHAnsi"/>
+        </w:rPr>
+        <w:t xml:space="preserve"> aber gab uns </w:t>
+      </w:r>
+      <w:r>
+        <w:rPr>
+          <w:rFonts w:cstheme="minorHAnsi"/>
+        </w:rPr>
+        <w:t>auch</w:t>
+      </w:r>
+      <w:r>
+        <w:rPr>
+          <w:rFonts w:cstheme="minorHAnsi"/>
+        </w:rPr>
+        <w:t xml:space="preserve"> die Möglichkeit, </w:t>
+      </w:r>
+      <w:r>
+        <w:rPr>
+          <w:rFonts w:cstheme="minorHAnsi"/>
+        </w:rPr>
+        <w:t xml:space="preserve">mit den einzelnen Prämissen besser umgehen zu können. </w:t>
+      </w:r>
+      <w:r>
+        <w:rPr>
+          <w:rFonts w:cstheme="minorHAnsi"/>
+        </w:rPr>
+        <w:t>Die Übersetzung</w:t>
+      </w:r>
+      <w:r>
+        <w:rPr>
+          <w:rFonts w:cstheme="minorHAnsi"/>
+        </w:rPr>
+        <w:t xml:space="preserve"> vereinfachte die Umformulierung, so dass die Argumente auch deduktiv gültig sind.</w:t>
+      </w:r>
+    </w:p>
+    <w:p>
+      <w:pPr>
+        <w:spacing w:line="360" w:lineRule="auto"/>
+        <w:jc w:val="both"/>
+        <w:rPr>
+          <w:rFonts w:cstheme="minorHAnsi"/>
+        </w:rPr>
+      </w:pPr>
+      <w:r>
+        <w:rPr>
+          <w:rFonts w:cstheme="minorHAnsi"/>
+        </w:rPr>
+        <w:t>Ein weiterer Punkt, welcher uns Schwierigkeiten bereitete, war die</w:t>
+      </w:r>
+      <w:r>
+        <w:rPr>
+          <w:rFonts w:cstheme="minorHAnsi"/>
+        </w:rPr>
+        <w:t xml:space="preserve"> Stärke der Argumente und der Umgang mit </w:t>
+      </w:r>
+      <w:r>
+        <w:rPr>
+          <w:rFonts w:cstheme="minorHAnsi"/>
+        </w:rPr>
+        <w:t>Konjunktiv</w:t>
+      </w:r>
+      <w:r>
+        <w:rPr>
+          <w:rFonts w:cstheme="minorHAnsi"/>
+        </w:rPr>
+        <w:t>-Formulierungen</w:t>
+      </w:r>
+      <w:r>
+        <w:rPr>
+          <w:rFonts w:cstheme="minorHAnsi"/>
+        </w:rPr>
+        <w:t xml:space="preserve"> und </w:t>
+      </w:r>
+      <w:r>
+        <w:rPr>
+          <w:rFonts w:cstheme="minorHAnsi"/>
+        </w:rPr>
+        <w:t xml:space="preserve">Hypothesen. Da sich die AI rapide entwickelt und besonders die in der Zukunft liegenden Gefahren nicht genau absehbar sind, wurden in den Texten vielfach «kann eine Gefahr sein» geschrieben. Dies konstant als «ist eine Gefahr» zu verwenden, wollten wir nicht. Dadurch </w:t>
+      </w:r>
+      <w:r>
+        <w:rPr>
+          <w:rFonts w:cstheme="minorHAnsi"/>
+        </w:rPr>
+        <w:t>ist</w:t>
+      </w:r>
+      <w:r>
+        <w:rPr>
+          <w:rFonts w:cstheme="minorHAnsi"/>
+        </w:rPr>
+        <w:t xml:space="preserve"> aber die Stärke verschiedener Argumente abgeschwächt worden.</w:t>
+      </w:r>
+    </w:p>
+    <w:p>
+      <w:pPr>
+        <w:spacing w:line="360" w:lineRule="auto"/>
+        <w:jc w:val="both"/>
+        <w:rPr>
+          <w:rFonts w:cstheme="minorHAnsi"/>
+        </w:rPr>
+      </w:pPr>
+      <w:r>
+        <w:rPr>
+          <w:rFonts w:cstheme="minorHAnsi"/>
+        </w:rPr>
+        <w:t xml:space="preserve">Die resultierende Karte zeigte auch ein weiteres Problem auf: </w:t>
+      </w:r>
+      <w:r>
+        <w:rPr>
+          <w:rFonts w:cstheme="minorHAnsi"/>
+        </w:rPr>
+        <w:t>Wir hatten nun eine sehr breite Karte mit verschiedenen Gruppen, welche alle auf eine einzelne Haupthese (AI ist gefährlich) zeigten. Wir ha</w:t>
+      </w:r>
+      <w:r>
+        <w:rPr>
+          <w:rFonts w:cstheme="minorHAnsi"/>
+        </w:rPr>
+        <w:t>tt</w:t>
+      </w:r>
+      <w:r>
+        <w:rPr>
+          <w:rFonts w:cstheme="minorHAnsi"/>
+        </w:rPr>
+        <w:t xml:space="preserve">en </w:t>
+      </w:r>
+      <w:r>
+        <w:rPr>
+          <w:rFonts w:cstheme="minorHAnsi"/>
+        </w:rPr>
+        <w:t xml:space="preserve">nun </w:t>
+      </w:r>
+      <w:r>
+        <w:rPr>
+          <w:rFonts w:cstheme="minorHAnsi"/>
+        </w:rPr>
+        <w:t>zwar in den Argumenten eine Hierarchie, aber die Karte selbst war noch sehr flach.</w:t>
+      </w:r>
+    </w:p>
+    <w:p>
+      <w:pPr>
+        <w:pStyle w:val="berschrift2"/>
+      </w:pPr>
+      <w:r>
+        <w:t>Präsentation und Feedback</w:t>
+      </w:r>
+    </w:p>
+    <w:p>
+      <w:pPr>
+        <w:spacing w:line="360" w:lineRule="auto"/>
+        <w:jc w:val="both"/>
+        <w:rPr>
+          <w:rFonts w:cstheme="minorHAnsi"/>
+        </w:rPr>
+      </w:pPr>
+      <w:r>
+        <w:rPr>
+          <w:rFonts w:cstheme="minorHAnsi"/>
+        </w:rPr>
+        <w:t>Das Feedback der Präsentation am 19 Mai 2020 spiegelte viele der Punkte wider, welche wir auch erkannt hatten. Die Menge der Argumente wurde als gut angesehen, doch die Struktur der Karte als mangelhaft. Die Lösung dazu lag in der Ausdifferenzierung der Hauptthese und der einzelnen Themen.</w:t>
+      </w:r>
+    </w:p>
+    <w:p>
+      <w:pPr>
+        <w:spacing w:line="360" w:lineRule="auto"/>
+        <w:jc w:val="both"/>
+        <w:rPr>
+          <w:rFonts w:cstheme="minorHAnsi"/>
+        </w:rPr>
+      </w:pPr>
+    </w:p>
+    <w:p>
+      <w:pPr>
+        <w:pStyle w:val="berschrift2"/>
+      </w:pPr>
+      <w:bookmarkStart w:id="2" w:name="_GoBack"/>
+      <w:bookmarkEnd w:id="2"/>
+      <w:r>
+        <w:t>Fazit</w:t>
+      </w:r>
+    </w:p>
+    <w:p>
+      <w:pPr>
+        <w:spacing w:line="360" w:lineRule="auto"/>
+        <w:jc w:val="both"/>
+        <w:rPr>
+          <w:rFonts w:cstheme="minorHAnsi"/>
+        </w:rPr>
+      </w:pPr>
+    </w:p>
+    <w:p>
+      <w:pPr>
+        <w:spacing w:line="360" w:lineRule="auto"/>
+        <w:jc w:val="both"/>
+        <w:rPr>
+          <w:rFonts w:cstheme="minorHAnsi"/>
+        </w:rPr>
+      </w:pPr>
+    </w:p>
+    <w:p>
+      <w:pPr>
+        <w:rPr>
+          <w:rFonts w:cstheme="minorHAnsi"/>
           <w:b/>
-        </w:rPr>
-      </w:pPr>
+          <w:bCs/>
+        </w:rPr>
+      </w:pPr>
+      <w:r>
+        <w:rPr>
+          <w:rFonts w:cstheme="minorHAnsi"/>
+          <w:b/>
+          <w:bCs/>
+        </w:rPr>
+        <w:br w:type="page"/>
+      </w:r>
     </w:p>
     <w:p>
       <w:pPr>
@@ -1508,457 +1765,16 @@
         <w:rPr>
           <w:rFonts w:cstheme="minorHAnsi"/>
           <w:b/>
+          <w:bCs/>
+          <w:lang w:val="fr-CH"/>
         </w:rPr>
       </w:pPr>
       <w:r>
         <w:rPr>
           <w:rFonts w:cstheme="minorHAnsi"/>
           <w:b/>
-        </w:rPr>
-        <w:t>Erste Erkenntnisse</w:t>
-      </w:r>
-    </w:p>
-    <w:p>
-      <w:pPr>
-        <w:spacing w:line="360" w:lineRule="auto"/>
-        <w:jc w:val="both"/>
-        <w:rPr>
-          <w:rFonts w:cstheme="minorHAnsi"/>
-        </w:rPr>
-      </w:pPr>
-      <w:r>
-        <w:rPr>
-          <w:rFonts w:cstheme="minorHAnsi"/>
-        </w:rPr>
-        <w:t xml:space="preserve">Wir haben durch die Auswahl der Texte, welche wir bearbeitet und Argumente daraus rekonstruiert haben, einen guten Überblick der Gefahren der AI-Entwicklung gewonnen. Die Kernaussagen der einzelnen Texte </w:t>
-      </w:r>
-      <w:r>
-        <w:rPr>
-          <w:rFonts w:cstheme="minorHAnsi"/>
-        </w:rPr>
-        <w:t>wurden</w:t>
-      </w:r>
-      <w:r>
-        <w:rPr>
-          <w:rFonts w:cstheme="minorHAnsi"/>
-        </w:rPr>
-        <w:t xml:space="preserve"> analysiert und als Argumente rekonstruiert</w:t>
-      </w:r>
-      <w:r>
-        <w:rPr>
-          <w:rFonts w:cstheme="minorHAnsi"/>
-        </w:rPr>
-        <w:t>.</w:t>
-      </w:r>
-    </w:p>
-    <w:p>
-      <w:pPr>
-        <w:spacing w:line="360" w:lineRule="auto"/>
-        <w:jc w:val="both"/>
-        <w:rPr>
-          <w:rFonts w:cstheme="minorHAnsi"/>
-        </w:rPr>
-      </w:pPr>
-      <w:r>
-        <w:rPr>
-          <w:rFonts w:cstheme="minorHAnsi"/>
-        </w:rPr>
-        <w:t>Die Rekonstruktion hat aber einige Schwierigkeiten aufgezeigt. So ist es oft nicht einfach ein komplettes Argument aus einer spezifischen Textstelle herauszukristallisieren. Die Argumente aus dem Buch «</w:t>
-      </w:r>
-      <w:proofErr w:type="spellStart"/>
-      <w:r>
-        <w:rPr>
-          <w:rFonts w:cstheme="minorHAnsi"/>
-        </w:rPr>
-        <w:t>Superintelligence</w:t>
-      </w:r>
-      <w:proofErr w:type="spellEnd"/>
-      <w:r>
-        <w:rPr>
-          <w:rFonts w:cstheme="minorHAnsi"/>
-        </w:rPr>
-        <w:t xml:space="preserve">» strecken sich über mehrere Kapitel hinweg. Zudem ist es nicht </w:t>
-      </w:r>
-      <w:proofErr w:type="gramStart"/>
-      <w:r>
-        <w:rPr>
-          <w:rFonts w:cstheme="minorHAnsi"/>
-        </w:rPr>
-        <w:t>ganz ersichtlich</w:t>
-      </w:r>
-      <w:proofErr w:type="gramEnd"/>
-      <w:r>
-        <w:rPr>
-          <w:rFonts w:cstheme="minorHAnsi"/>
-        </w:rPr>
-        <w:t xml:space="preserve">, welche Argumente in andere greifen. Der Einfachheit halber und um die Lesbarkeit der Karte nicht unnötig zu strapazieren, haben wir die Argumente möglichst isoliert gehalten. So unterstützt das Argument «Strategischer Vorteil» einer Superintelligenz zwar «Zukunft verändern» und «Globale Zerstörung», wir haben aber davon abgesehen, diesen strategischen Vorteil auch in weitere </w:t>
-      </w:r>
-      <w:r>
-        <w:rPr>
-          <w:rFonts w:cstheme="minorHAnsi"/>
-        </w:rPr>
-        <w:t>Argumente</w:t>
-      </w:r>
-      <w:r>
-        <w:rPr>
-          <w:rFonts w:cstheme="minorHAnsi"/>
-        </w:rPr>
-        <w:t xml:space="preserve"> </w:t>
-      </w:r>
-      <w:r>
-        <w:rPr>
-          <w:rFonts w:cstheme="minorHAnsi"/>
-        </w:rPr>
-        <w:t>einfliessen zu lassen.</w:t>
-      </w:r>
-    </w:p>
-    <w:p>
-      <w:pPr>
-        <w:spacing w:line="360" w:lineRule="auto"/>
-        <w:jc w:val="both"/>
-        <w:rPr>
-          <w:rFonts w:cstheme="minorHAnsi"/>
-        </w:rPr>
-      </w:pPr>
-      <w:r>
-        <w:rPr>
-          <w:rFonts w:cstheme="minorHAnsi"/>
-        </w:rPr>
-        <w:t xml:space="preserve">Unser Entscheid, die Arbeit auf Deutsch zu verfassen, führte dazu, dass einige Ausdrücke bei der Übersetzung die Gefahr mit sich </w:t>
-      </w:r>
-      <w:r>
-        <w:rPr>
-          <w:rFonts w:cstheme="minorHAnsi"/>
-        </w:rPr>
-        <w:t>brachten</w:t>
-      </w:r>
-      <w:r>
-        <w:rPr>
-          <w:rFonts w:cstheme="minorHAnsi"/>
-        </w:rPr>
-        <w:t xml:space="preserve">, nicht genau dasselbe </w:t>
-      </w:r>
-      <w:r>
-        <w:rPr>
-          <w:rFonts w:cstheme="minorHAnsi"/>
-        </w:rPr>
-        <w:t>a</w:t>
-      </w:r>
-      <w:r>
-        <w:rPr>
-          <w:rFonts w:cstheme="minorHAnsi"/>
-        </w:rPr>
-        <w:t>uszudrücken.</w:t>
-      </w:r>
-      <w:r>
-        <w:rPr>
-          <w:rFonts w:cstheme="minorHAnsi"/>
-        </w:rPr>
-        <w:t xml:space="preserve"> </w:t>
-      </w:r>
-      <w:r>
-        <w:rPr>
-          <w:rFonts w:cstheme="minorHAnsi"/>
-        </w:rPr>
-        <w:t xml:space="preserve">Durch die teilweise komplexe Formulierung mit vielen spezifischen Fachausdrücken in den Texten hat sich die Übersetzung als teilweise schwierig herausgestellt. Gewisse (Fach-) Ausdrücke lassen sich entweder gar nicht oder nur schwer übersetzen, ohne den Inhalt geringfügig zu verändern. </w:t>
-      </w:r>
-      <w:r>
-        <w:rPr>
-          <w:rFonts w:cstheme="minorHAnsi"/>
-        </w:rPr>
-        <w:t>Ein solches Wort war das englische «</w:t>
-      </w:r>
-      <w:proofErr w:type="spellStart"/>
-      <w:r>
-        <w:rPr>
-          <w:rFonts w:cstheme="minorHAnsi"/>
-        </w:rPr>
-        <w:t>Emergence</w:t>
-      </w:r>
-      <w:proofErr w:type="spellEnd"/>
-      <w:r>
-        <w:rPr>
-          <w:rFonts w:cstheme="minorHAnsi"/>
-        </w:rPr>
-        <w:t xml:space="preserve">», welches nach Themengebiet (Botanik, Technologie, Philosophie des Geistes, etc.) verschieden aufgefasst werden kann. Wir haben uns auf den Ausdruck «Entstehen» geeinigt. Dies umfasst zwar nicht die ganze Definition des Wortes, aber </w:t>
-      </w:r>
-      <w:r>
-        <w:rPr>
-          <w:rFonts w:cstheme="minorHAnsi"/>
-        </w:rPr>
-        <w:t>ist</w:t>
-      </w:r>
-      <w:r>
-        <w:rPr>
-          <w:rFonts w:cstheme="minorHAnsi"/>
-        </w:rPr>
-        <w:t xml:space="preserve"> im Kontext des Argumentes </w:t>
-      </w:r>
-      <w:r>
-        <w:rPr>
-          <w:rFonts w:cstheme="minorHAnsi"/>
-        </w:rPr>
-        <w:t>verständlicher.</w:t>
-      </w:r>
-    </w:p>
-    <w:p>
-      <w:pPr>
-        <w:spacing w:line="360" w:lineRule="auto"/>
-        <w:jc w:val="both"/>
-        <w:rPr>
-          <w:rFonts w:cstheme="minorHAnsi"/>
-        </w:rPr>
-      </w:pPr>
-      <w:r>
-        <w:rPr>
-          <w:rFonts w:cstheme="minorHAnsi"/>
-        </w:rPr>
-        <w:lastRenderedPageBreak/>
-        <w:t>Die Hauptherausforderung dieser ersten Phase war die logische Form der Argumente. Es war zum Teil nicht einfach, ein komplettes Argument aus den Textstellen herauszuziehen. Die Schwierigkeit ergab sich dann, aus den Texten genügend Informationen zu erkennen und in einem zweiten Schritt diese zu ergänzen, ohne die Aussage des Autors zu verändern und zu stark eingreifen zu wollen. Durch die Übersetzung von Englisch nach Deutsch amplifizierte sich dies</w:t>
-      </w:r>
-      <w:r>
-        <w:rPr>
-          <w:rFonts w:cstheme="minorHAnsi"/>
-        </w:rPr>
-        <w:t>e Gefahr,</w:t>
-      </w:r>
-      <w:r>
-        <w:rPr>
-          <w:rFonts w:cstheme="minorHAnsi"/>
-        </w:rPr>
-        <w:t xml:space="preserve"> aber gab uns </w:t>
-      </w:r>
-      <w:r>
-        <w:rPr>
-          <w:rFonts w:cstheme="minorHAnsi"/>
-        </w:rPr>
-        <w:t>auch</w:t>
-      </w:r>
-      <w:r>
-        <w:rPr>
-          <w:rFonts w:cstheme="minorHAnsi"/>
-        </w:rPr>
-        <w:t xml:space="preserve"> die Möglichkeit, </w:t>
-      </w:r>
-      <w:r>
-        <w:rPr>
-          <w:rFonts w:cstheme="minorHAnsi"/>
-        </w:rPr>
-        <w:t xml:space="preserve">mit den einzelnen Prämissen besser umgehen zu können. </w:t>
-      </w:r>
-      <w:r>
-        <w:rPr>
-          <w:rFonts w:cstheme="minorHAnsi"/>
-        </w:rPr>
-        <w:t>Es vereinfachte die Umformulierung, so dass die Argumente auch deduktiv gültig sind.</w:t>
-      </w:r>
-    </w:p>
-    <w:p>
-      <w:pPr>
-        <w:spacing w:line="360" w:lineRule="auto"/>
-        <w:jc w:val="both"/>
-        <w:rPr>
-          <w:rFonts w:cstheme="minorHAnsi"/>
-        </w:rPr>
-      </w:pPr>
-      <w:r>
-        <w:rPr>
-          <w:rFonts w:cstheme="minorHAnsi"/>
-        </w:rPr>
-        <w:t>Ein weiterer Punkt, welcher uns Schwierigkeiten bereitete, war die</w:t>
-      </w:r>
-      <w:r>
-        <w:rPr>
-          <w:rFonts w:cstheme="minorHAnsi"/>
-        </w:rPr>
-        <w:t xml:space="preserve"> Stärke der Argumente und der Umgang mit </w:t>
-      </w:r>
-      <w:r>
-        <w:rPr>
-          <w:rFonts w:cstheme="minorHAnsi"/>
-        </w:rPr>
-        <w:t xml:space="preserve">Konjunktiv und </w:t>
-      </w:r>
-      <w:r>
-        <w:rPr>
-          <w:rFonts w:cstheme="minorHAnsi"/>
-        </w:rPr>
-        <w:t xml:space="preserve">Hypothesen. Da sich die AI rapide entwickelt und besonders die in der Zukunft liegenden Gefahren nicht genau absehbar sind, wurden in den Texten vielfach «kann eine Gefahr sein» geschrieben. Dies konstant als «ist eine Gefahr» zu verwenden, wollten wir nicht. Dadurch </w:t>
-      </w:r>
-      <w:r>
-        <w:rPr>
-          <w:rFonts w:cstheme="minorHAnsi"/>
-        </w:rPr>
-        <w:t>ist</w:t>
-      </w:r>
-      <w:r>
-        <w:rPr>
-          <w:rFonts w:cstheme="minorHAnsi"/>
-        </w:rPr>
-        <w:t xml:space="preserve"> aber die Stärke verschiedener Argumente abgeschwächt worden. </w:t>
-      </w:r>
-    </w:p>
-    <w:p>
-      <w:pPr>
-        <w:spacing w:line="360" w:lineRule="auto"/>
-        <w:jc w:val="both"/>
-        <w:rPr>
-          <w:rFonts w:cstheme="minorHAnsi"/>
-        </w:rPr>
-      </w:pPr>
-      <w:r>
-        <w:rPr>
-          <w:rFonts w:cstheme="minorHAnsi"/>
-        </w:rPr>
-        <w:t xml:space="preserve">Die resultierende Karte zeigte auch ein weiteres Problem auf: </w:t>
-      </w:r>
-      <w:r>
-        <w:rPr>
-          <w:rFonts w:cstheme="minorHAnsi"/>
-        </w:rPr>
-        <w:t xml:space="preserve">Wir hatten nun eine sehr breite Karte mit verschiedenen Gruppen, welche alle auf eine einzelne </w:t>
-      </w:r>
-      <w:proofErr w:type="spellStart"/>
-      <w:r>
-        <w:rPr>
-          <w:rFonts w:cstheme="minorHAnsi"/>
-        </w:rPr>
-        <w:t>Haupthese</w:t>
-      </w:r>
-      <w:proofErr w:type="spellEnd"/>
-      <w:r>
-        <w:rPr>
-          <w:rFonts w:cstheme="minorHAnsi"/>
-        </w:rPr>
-        <w:t xml:space="preserve"> (AI ist gefährlich) zeigten. Wir haben zwar in den Argumenten eine Hierarchie, aber die Karte selbst war noch sehr flach.</w:t>
-      </w:r>
-    </w:p>
-    <w:p>
-      <w:pPr>
-        <w:spacing w:line="360" w:lineRule="auto"/>
-        <w:jc w:val="both"/>
-        <w:rPr>
-          <w:rFonts w:cstheme="minorHAnsi"/>
-        </w:rPr>
-      </w:pPr>
-    </w:p>
-    <w:p>
-      <w:pPr>
-        <w:spacing w:line="360" w:lineRule="auto"/>
-        <w:jc w:val="both"/>
-        <w:rPr>
-          <w:rFonts w:cstheme="minorHAnsi"/>
-          <w:b/>
-        </w:rPr>
-      </w:pPr>
-      <w:r>
-        <w:rPr>
-          <w:rFonts w:cstheme="minorHAnsi"/>
-          <w:b/>
-        </w:rPr>
-        <w:t>Präsentation und Feedback</w:t>
-      </w:r>
-    </w:p>
-    <w:p>
-      <w:pPr>
-        <w:spacing w:line="360" w:lineRule="auto"/>
-        <w:jc w:val="both"/>
-        <w:rPr>
-          <w:rFonts w:cstheme="minorHAnsi"/>
-        </w:rPr>
-      </w:pPr>
-      <w:r>
-        <w:rPr>
-          <w:rFonts w:cstheme="minorHAnsi"/>
-        </w:rPr>
-        <w:t>Das Feedback der Präsentation am 19 Mai 2020 spiegelte viele der Punkte wider, welche wir auch erkannt hatten. Die Menge der Argumente wurde als gut angesehen, doch die Struktur der Karte als mangelhaft. Die Lösung dazu lag in der Ausdifferenzierung der Hauptthese und der einzelnen Themen.</w:t>
-      </w:r>
-    </w:p>
-    <w:p>
-      <w:pPr>
-        <w:spacing w:line="360" w:lineRule="auto"/>
-        <w:jc w:val="both"/>
-        <w:rPr>
-          <w:rFonts w:cstheme="minorHAnsi"/>
-        </w:rPr>
-      </w:pPr>
-    </w:p>
-    <w:p>
-      <w:pPr>
-        <w:spacing w:line="360" w:lineRule="auto"/>
-        <w:jc w:val="both"/>
-        <w:rPr>
-          <w:rFonts w:cstheme="minorHAnsi"/>
-        </w:rPr>
-      </w:pPr>
-    </w:p>
-    <w:p>
-      <w:pPr>
-        <w:spacing w:line="360" w:lineRule="auto"/>
-        <w:jc w:val="both"/>
-        <w:rPr>
-          <w:rFonts w:cstheme="minorHAnsi"/>
-          <w:b/>
-        </w:rPr>
-      </w:pPr>
-      <w:r>
-        <w:rPr>
-          <w:rFonts w:cstheme="minorHAnsi"/>
-          <w:b/>
-        </w:rPr>
-        <w:t>Fazit</w:t>
-      </w:r>
-    </w:p>
-    <w:p>
-      <w:pPr>
-        <w:spacing w:line="360" w:lineRule="auto"/>
-        <w:jc w:val="both"/>
-        <w:rPr>
-          <w:rFonts w:cstheme="minorHAnsi"/>
-        </w:rPr>
-      </w:pPr>
-    </w:p>
-    <w:p>
-      <w:pPr>
-        <w:spacing w:line="360" w:lineRule="auto"/>
-        <w:jc w:val="both"/>
-        <w:rPr>
-          <w:rFonts w:cstheme="minorHAnsi"/>
-        </w:rPr>
-      </w:pPr>
-    </w:p>
-    <w:p>
-      <w:pPr>
-        <w:rPr>
-          <w:rFonts w:cstheme="minorHAnsi"/>
-          <w:b/>
-          <w:bCs/>
-        </w:rPr>
-      </w:pPr>
-      <w:r>
-        <w:rPr>
-          <w:rFonts w:cstheme="minorHAnsi"/>
-          <w:b/>
-          <w:bCs/>
-        </w:rPr>
-        <w:br w:type="page"/>
-      </w:r>
-    </w:p>
-    <w:p>
-      <w:pPr>
-        <w:spacing w:line="360" w:lineRule="auto"/>
-        <w:jc w:val="both"/>
-        <w:rPr>
-          <w:rFonts w:cstheme="minorHAnsi"/>
-          <w:b/>
-          <w:bCs/>
-        </w:rPr>
-      </w:pPr>
-      <w:r>
-        <w:rPr>
-          <w:rFonts w:cstheme="minorHAnsi"/>
-          <w:b/>
-          <w:bCs/>
+          <w:bCs/>
+          <w:lang w:val="fr-CH"/>
         </w:rPr>
         <w:lastRenderedPageBreak/>
         <w:t>Bibliografie</w:t>
@@ -1968,6 +1784,7 @@
           <w:rFonts w:cstheme="minorHAnsi"/>
           <w:b/>
           <w:bCs/>
+          <w:lang w:val="fr-CH"/>
         </w:rPr>
         <w:t>:</w:t>
       </w:r>
@@ -1978,547 +1795,209 @@
         <w:jc w:val="both"/>
         <w:rPr>
           <w:rFonts w:cstheme="minorHAnsi"/>
-        </w:rPr>
-      </w:pPr>
-      <w:r>
-        <w:rPr>
-          <w:rFonts w:cstheme="minorHAnsi"/>
-        </w:rPr>
-        <w:t xml:space="preserve">Open Letter, «Research </w:t>
-      </w:r>
-      <w:proofErr w:type="spellStart"/>
-      <w:r>
-        <w:rPr>
-          <w:rFonts w:cstheme="minorHAnsi"/>
-        </w:rPr>
-        <w:t>Priorities</w:t>
-      </w:r>
-      <w:proofErr w:type="spellEnd"/>
-      <w:r>
-        <w:rPr>
-          <w:rFonts w:cstheme="minorHAnsi"/>
+          <w:lang w:val="en-US"/>
+        </w:rPr>
+      </w:pPr>
+      <w:r>
+        <w:rPr>
+          <w:rFonts w:cstheme="minorHAnsi"/>
+          <w:lang w:val="en-US"/>
+        </w:rPr>
+        <w:t>Open Letter, «Research Priorities for Robust and Beneficial AI»</w:t>
+      </w:r>
+      <w:r>
+        <w:rPr>
+          <w:rFonts w:cstheme="minorHAnsi"/>
+          <w:lang w:val="en-US"/>
+        </w:rPr>
+        <w:t>, 2015.</w:t>
+      </w:r>
+    </w:p>
+    <w:p>
+      <w:pPr>
+        <w:spacing w:line="360" w:lineRule="auto"/>
+        <w:jc w:val="both"/>
+        <w:rPr>
+          <w:rFonts w:cstheme="minorHAnsi"/>
+          <w:lang w:val="en-US"/>
+        </w:rPr>
+      </w:pPr>
+      <w:r>
+        <w:rPr>
+          <w:rFonts w:cstheme="minorHAnsi"/>
+          <w:lang w:val="en-US"/>
+        </w:rPr>
+        <w:t>Bostrom, Nick, «Superintelligence: Paths, Dangers, Strategies»</w:t>
+      </w:r>
+      <w:r>
+        <w:rPr>
+          <w:rFonts w:cstheme="minorHAnsi"/>
+          <w:lang w:val="en-US"/>
+        </w:rPr>
+        <w:t>, 2014.</w:t>
+      </w:r>
+    </w:p>
+    <w:p>
+      <w:pPr>
+        <w:spacing w:line="360" w:lineRule="auto"/>
+        <w:jc w:val="both"/>
+        <w:rPr>
+          <w:rFonts w:cstheme="minorHAnsi"/>
+          <w:lang w:val="en-US"/>
+        </w:rPr>
+      </w:pPr>
+      <w:r>
+        <w:rPr>
+          <w:rFonts w:cstheme="minorHAnsi"/>
+          <w:lang w:val="en-US"/>
+        </w:rPr>
+        <w:t>Brynjolfsson, Erik and McAfee, Andrew, «The Second Machine Age», 2014.</w:t>
+      </w:r>
+    </w:p>
+    <w:p>
+      <w:pPr>
+        <w:spacing w:line="360" w:lineRule="auto"/>
+        <w:jc w:val="both"/>
+        <w:rPr>
+          <w:rFonts w:cstheme="minorHAnsi"/>
+          <w:lang w:val="en-US"/>
+        </w:rPr>
+      </w:pPr>
+      <w:r>
+        <w:rPr>
+          <w:rFonts w:cstheme="minorHAnsi"/>
+          <w:lang w:val="en-US"/>
+        </w:rPr>
+        <w:t>Calo, Ryan, «The Case for a Federal Robotics Commission»</w:t>
+      </w:r>
+      <w:r>
+        <w:rPr>
+          <w:rFonts w:cstheme="minorHAnsi"/>
+          <w:lang w:val="en-US"/>
+        </w:rPr>
+        <w:t>, 2014.</w:t>
+      </w:r>
+    </w:p>
+    <w:p>
+      <w:pPr>
+        <w:spacing w:line="360" w:lineRule="auto"/>
+        <w:rPr>
+          <w:rFonts w:cstheme="minorHAnsi"/>
+          <w:lang w:val="en-US"/>
+        </w:rPr>
+      </w:pPr>
+      <w:r>
+        <w:rPr>
+          <w:rFonts w:cstheme="minorHAnsi"/>
+          <w:lang w:val="en-US"/>
+        </w:rPr>
+        <w:t>Docherty, Bonnie, «Losing humanity: the case against killer robots», 2012.</w:t>
+      </w:r>
+    </w:p>
+    <w:p>
+      <w:pPr>
+        <w:spacing w:line="360" w:lineRule="auto"/>
+        <w:jc w:val="both"/>
+        <w:rPr>
+          <w:rFonts w:cstheme="minorHAnsi"/>
+          <w:lang w:val="en-US"/>
+        </w:rPr>
+      </w:pPr>
+      <w:r>
+        <w:rPr>
+          <w:rFonts w:cstheme="minorHAnsi"/>
+          <w:lang w:val="en-US"/>
+        </w:rPr>
+        <w:t>Mokyr, Joel, «Secular stagnation? Not in your life», 2014.</w:t>
+      </w:r>
+    </w:p>
+    <w:p>
+      <w:pPr>
+        <w:spacing w:line="360" w:lineRule="auto"/>
+        <w:rPr>
+          <w:rFonts w:cstheme="minorHAnsi"/>
+          <w:lang w:val="en-US"/>
+        </w:rPr>
+      </w:pPr>
+      <w:r>
+        <w:rPr>
+          <w:rFonts w:cstheme="minorHAnsi"/>
+          <w:lang w:val="en-US"/>
+        </w:rPr>
+        <w:t>Wallach, Wendell &amp; Allen, Colin, «Moral Machines: Teaching Robots Right from Wrong», 2008.</w:t>
+      </w:r>
+    </w:p>
+    <w:p>
+      <w:pPr>
+        <w:spacing w:line="360" w:lineRule="auto"/>
+        <w:rPr>
+          <w:rFonts w:cstheme="minorHAnsi"/>
+          <w:lang w:val="en-US"/>
+        </w:rPr>
+      </w:pPr>
+    </w:p>
+    <w:p>
+      <w:pPr>
+        <w:spacing w:line="360" w:lineRule="auto"/>
+        <w:rPr>
+          <w:lang w:val="en-US"/>
+        </w:rPr>
+      </w:pPr>
+      <w:r>
+        <w:rPr>
+          <w:lang w:val="en-US"/>
+        </w:rPr>
+        <w:t>Future of Life-Institute</w:t>
+      </w:r>
+      <w:r>
+        <w:rPr>
+          <w:lang w:val="en-US"/>
+        </w:rPr>
+        <w:t>,</w:t>
+      </w:r>
+      <w:r>
+        <w:rPr>
+          <w:lang w:val="en-US"/>
         </w:rPr>
         <w:t xml:space="preserve"> </w:t>
       </w:r>
-      <w:proofErr w:type="spellStart"/>
-      <w:r>
-        <w:rPr>
-          <w:rFonts w:cstheme="minorHAnsi"/>
-        </w:rPr>
-        <w:t>for</w:t>
-      </w:r>
-      <w:proofErr w:type="spellEnd"/>
-      <w:r>
-        <w:rPr>
-          <w:rFonts w:cstheme="minorHAnsi"/>
-        </w:rPr>
-        <w:t xml:space="preserve"> </w:t>
-      </w:r>
-      <w:proofErr w:type="gramStart"/>
-      <w:r>
-        <w:rPr>
-          <w:rFonts w:cstheme="minorHAnsi"/>
-        </w:rPr>
-        <w:t>Robust</w:t>
-      </w:r>
-      <w:proofErr w:type="gramEnd"/>
-      <w:r>
-        <w:rPr>
-          <w:rFonts w:cstheme="minorHAnsi"/>
-        </w:rPr>
-        <w:t xml:space="preserve"> and </w:t>
-      </w:r>
-      <w:proofErr w:type="spellStart"/>
-      <w:r>
-        <w:rPr>
-          <w:rFonts w:cstheme="minorHAnsi"/>
-        </w:rPr>
-        <w:t>Beneficial</w:t>
-      </w:r>
-      <w:proofErr w:type="spellEnd"/>
-      <w:r>
-        <w:rPr>
-          <w:rFonts w:cstheme="minorHAnsi"/>
-        </w:rPr>
-        <w:t xml:space="preserve"> AI»</w:t>
-      </w:r>
-      <w:r>
-        <w:rPr>
-          <w:rFonts w:cstheme="minorHAnsi"/>
-        </w:rPr>
-        <w:t>, 2015.</w:t>
-      </w:r>
-    </w:p>
-    <w:p>
-      <w:pPr>
-        <w:spacing w:line="360" w:lineRule="auto"/>
-        <w:jc w:val="both"/>
-        <w:rPr>
-          <w:rFonts w:cstheme="minorHAnsi"/>
-        </w:rPr>
-      </w:pPr>
-      <w:proofErr w:type="spellStart"/>
-      <w:r>
-        <w:rPr>
-          <w:rFonts w:cstheme="minorHAnsi"/>
-        </w:rPr>
-        <w:t>Bostrom</w:t>
-      </w:r>
-      <w:proofErr w:type="spellEnd"/>
-      <w:r>
-        <w:rPr>
-          <w:rFonts w:cstheme="minorHAnsi"/>
-        </w:rPr>
-        <w:t>, Nick, «</w:t>
-      </w:r>
-      <w:proofErr w:type="spellStart"/>
-      <w:r>
-        <w:rPr>
-          <w:rFonts w:cstheme="minorHAnsi"/>
-        </w:rPr>
-        <w:t>Superintelligence</w:t>
-      </w:r>
-      <w:proofErr w:type="spellEnd"/>
-      <w:r>
-        <w:rPr>
-          <w:rFonts w:cstheme="minorHAnsi"/>
-        </w:rPr>
-        <w:t xml:space="preserve">: </w:t>
-      </w:r>
-      <w:proofErr w:type="spellStart"/>
-      <w:r>
-        <w:rPr>
-          <w:rFonts w:cstheme="minorHAnsi"/>
-        </w:rPr>
-        <w:t>Paths</w:t>
-      </w:r>
-      <w:proofErr w:type="spellEnd"/>
-      <w:r>
-        <w:rPr>
-          <w:rFonts w:cstheme="minorHAnsi"/>
-        </w:rPr>
-        <w:t xml:space="preserve">, </w:t>
-      </w:r>
-      <w:proofErr w:type="spellStart"/>
-      <w:r>
-        <w:rPr>
-          <w:rFonts w:cstheme="minorHAnsi"/>
-        </w:rPr>
-        <w:t>Dangers</w:t>
-      </w:r>
-      <w:proofErr w:type="spellEnd"/>
-      <w:r>
-        <w:rPr>
-          <w:rFonts w:cstheme="minorHAnsi"/>
-        </w:rPr>
-        <w:t xml:space="preserve">, </w:t>
-      </w:r>
-      <w:proofErr w:type="spellStart"/>
-      <w:r>
-        <w:rPr>
-          <w:rFonts w:cstheme="minorHAnsi"/>
-        </w:rPr>
-        <w:t>Strategies</w:t>
-      </w:r>
-      <w:proofErr w:type="spellEnd"/>
-      <w:r>
-        <w:rPr>
-          <w:rFonts w:cstheme="minorHAnsi"/>
-        </w:rPr>
-        <w:t>»</w:t>
-      </w:r>
-      <w:r>
-        <w:rPr>
-          <w:rFonts w:cstheme="minorHAnsi"/>
-        </w:rPr>
-        <w:t>, 2014.</w:t>
-      </w:r>
-    </w:p>
-    <w:p>
-      <w:pPr>
-        <w:spacing w:line="360" w:lineRule="auto"/>
-        <w:jc w:val="both"/>
-        <w:rPr>
-          <w:rFonts w:cstheme="minorHAnsi"/>
-        </w:rPr>
-      </w:pPr>
-      <w:proofErr w:type="spellStart"/>
-      <w:r>
-        <w:rPr>
-          <w:rFonts w:cstheme="minorHAnsi"/>
-        </w:rPr>
-        <w:t>Brynjolfsson</w:t>
-      </w:r>
-      <w:proofErr w:type="spellEnd"/>
-      <w:r>
-        <w:rPr>
-          <w:rFonts w:cstheme="minorHAnsi"/>
-        </w:rPr>
-        <w:t xml:space="preserve">, Erik and McAfee, Andrew, «The Second </w:t>
-      </w:r>
-      <w:proofErr w:type="spellStart"/>
-      <w:r>
-        <w:rPr>
-          <w:rFonts w:cstheme="minorHAnsi"/>
-        </w:rPr>
-        <w:t>Machine</w:t>
-      </w:r>
-      <w:proofErr w:type="spellEnd"/>
-      <w:r>
-        <w:rPr>
-          <w:rFonts w:cstheme="minorHAnsi"/>
-        </w:rPr>
-        <w:t xml:space="preserve"> Age», 2014.</w:t>
-      </w:r>
-    </w:p>
-    <w:p>
-      <w:pPr>
-        <w:spacing w:line="360" w:lineRule="auto"/>
-        <w:jc w:val="both"/>
-        <w:rPr>
-          <w:rFonts w:cstheme="minorHAnsi"/>
-        </w:rPr>
-      </w:pPr>
-      <w:proofErr w:type="spellStart"/>
-      <w:r>
-        <w:rPr>
-          <w:rFonts w:cstheme="minorHAnsi"/>
-        </w:rPr>
-        <w:t>Calo</w:t>
-      </w:r>
-      <w:proofErr w:type="spellEnd"/>
-      <w:r>
-        <w:rPr>
-          <w:rFonts w:cstheme="minorHAnsi"/>
-        </w:rPr>
-        <w:t xml:space="preserve">, Ryan, «The Case </w:t>
-      </w:r>
-      <w:proofErr w:type="spellStart"/>
-      <w:r>
-        <w:rPr>
-          <w:rFonts w:cstheme="minorHAnsi"/>
-        </w:rPr>
-        <w:t>for</w:t>
-      </w:r>
-      <w:proofErr w:type="spellEnd"/>
-      <w:r>
-        <w:rPr>
-          <w:rFonts w:cstheme="minorHAnsi"/>
-        </w:rPr>
-        <w:t xml:space="preserve"> a Federal Robotics </w:t>
-      </w:r>
-      <w:proofErr w:type="spellStart"/>
-      <w:r>
-        <w:rPr>
-          <w:rFonts w:cstheme="minorHAnsi"/>
-        </w:rPr>
-        <w:t>Commission</w:t>
-      </w:r>
-      <w:proofErr w:type="spellEnd"/>
-      <w:r>
-        <w:rPr>
-          <w:rFonts w:cstheme="minorHAnsi"/>
-        </w:rPr>
-        <w:t>»</w:t>
-      </w:r>
-      <w:r>
-        <w:rPr>
-          <w:rFonts w:cstheme="minorHAnsi"/>
-        </w:rPr>
-        <w:t>, 2014.</w:t>
-      </w:r>
-    </w:p>
-    <w:p>
-      <w:pPr>
-        <w:spacing w:line="360" w:lineRule="auto"/>
-        <w:rPr>
-          <w:rFonts w:cstheme="minorHAnsi"/>
-        </w:rPr>
-      </w:pPr>
-      <w:proofErr w:type="spellStart"/>
-      <w:r>
-        <w:rPr>
-          <w:rFonts w:cstheme="minorHAnsi"/>
-        </w:rPr>
-        <w:t>Docherty</w:t>
-      </w:r>
-      <w:proofErr w:type="spellEnd"/>
-      <w:r>
-        <w:rPr>
-          <w:rFonts w:cstheme="minorHAnsi"/>
-        </w:rPr>
-        <w:t>, Bonnie, «</w:t>
-      </w:r>
-      <w:proofErr w:type="spellStart"/>
-      <w:r>
-        <w:rPr>
-          <w:rFonts w:cstheme="minorHAnsi"/>
-        </w:rPr>
-        <w:t>Losing</w:t>
-      </w:r>
-      <w:proofErr w:type="spellEnd"/>
-      <w:r>
-        <w:rPr>
-          <w:rFonts w:cstheme="minorHAnsi"/>
-        </w:rPr>
-        <w:t xml:space="preserve"> </w:t>
-      </w:r>
-      <w:proofErr w:type="spellStart"/>
-      <w:r>
-        <w:rPr>
-          <w:rFonts w:cstheme="minorHAnsi"/>
-        </w:rPr>
-        <w:t>humanity</w:t>
-      </w:r>
-      <w:proofErr w:type="spellEnd"/>
-      <w:r>
-        <w:rPr>
-          <w:rFonts w:cstheme="minorHAnsi"/>
-        </w:rPr>
-        <w:t xml:space="preserve">: </w:t>
-      </w:r>
-      <w:proofErr w:type="spellStart"/>
-      <w:r>
-        <w:rPr>
-          <w:rFonts w:cstheme="minorHAnsi"/>
-        </w:rPr>
-        <w:t>the</w:t>
-      </w:r>
-      <w:proofErr w:type="spellEnd"/>
-      <w:r>
-        <w:rPr>
-          <w:rFonts w:cstheme="minorHAnsi"/>
-        </w:rPr>
-        <w:t xml:space="preserve"> </w:t>
-      </w:r>
-      <w:proofErr w:type="spellStart"/>
-      <w:r>
-        <w:rPr>
-          <w:rFonts w:cstheme="minorHAnsi"/>
-        </w:rPr>
-        <w:t>case</w:t>
-      </w:r>
-      <w:proofErr w:type="spellEnd"/>
-      <w:r>
-        <w:rPr>
-          <w:rFonts w:cstheme="minorHAnsi"/>
-        </w:rPr>
-        <w:t xml:space="preserve"> </w:t>
-      </w:r>
-      <w:proofErr w:type="spellStart"/>
-      <w:r>
-        <w:rPr>
-          <w:rFonts w:cstheme="minorHAnsi"/>
-        </w:rPr>
-        <w:t>against</w:t>
-      </w:r>
-      <w:proofErr w:type="spellEnd"/>
-      <w:r>
-        <w:rPr>
-          <w:rFonts w:cstheme="minorHAnsi"/>
-        </w:rPr>
-        <w:t xml:space="preserve"> </w:t>
-      </w:r>
-      <w:proofErr w:type="spellStart"/>
-      <w:r>
-        <w:rPr>
-          <w:rFonts w:cstheme="minorHAnsi"/>
-        </w:rPr>
-        <w:t>killer</w:t>
-      </w:r>
-      <w:proofErr w:type="spellEnd"/>
-      <w:r>
-        <w:rPr>
-          <w:rFonts w:cstheme="minorHAnsi"/>
-        </w:rPr>
-        <w:t xml:space="preserve"> </w:t>
-      </w:r>
-      <w:proofErr w:type="spellStart"/>
-      <w:r>
-        <w:rPr>
-          <w:rFonts w:cstheme="minorHAnsi"/>
-        </w:rPr>
-        <w:t>robots</w:t>
-      </w:r>
-      <w:proofErr w:type="spellEnd"/>
-      <w:r>
-        <w:rPr>
-          <w:rFonts w:cstheme="minorHAnsi"/>
-        </w:rPr>
-        <w:t>», 2012.</w:t>
-      </w:r>
-    </w:p>
-    <w:p>
-      <w:pPr>
-        <w:spacing w:line="360" w:lineRule="auto"/>
-        <w:jc w:val="both"/>
-        <w:rPr>
-          <w:rFonts w:cstheme="minorHAnsi"/>
-        </w:rPr>
-      </w:pPr>
-      <w:proofErr w:type="spellStart"/>
-      <w:r>
-        <w:rPr>
-          <w:rFonts w:cstheme="minorHAnsi"/>
-        </w:rPr>
-        <w:t>Mokyr</w:t>
-      </w:r>
-      <w:proofErr w:type="spellEnd"/>
-      <w:r>
-        <w:rPr>
-          <w:rFonts w:cstheme="minorHAnsi"/>
-        </w:rPr>
-        <w:t>, Joel, «</w:t>
-      </w:r>
-      <w:proofErr w:type="spellStart"/>
-      <w:r>
-        <w:rPr>
-          <w:rFonts w:cstheme="minorHAnsi"/>
-        </w:rPr>
-        <w:t>Secular</w:t>
-      </w:r>
-      <w:proofErr w:type="spellEnd"/>
-      <w:r>
-        <w:rPr>
-          <w:rFonts w:cstheme="minorHAnsi"/>
-        </w:rPr>
-        <w:t xml:space="preserve"> </w:t>
-      </w:r>
-      <w:proofErr w:type="spellStart"/>
-      <w:r>
-        <w:rPr>
-          <w:rFonts w:cstheme="minorHAnsi"/>
-        </w:rPr>
-        <w:t>stagnation</w:t>
-      </w:r>
-      <w:proofErr w:type="spellEnd"/>
-      <w:r>
-        <w:rPr>
-          <w:rFonts w:cstheme="minorHAnsi"/>
-        </w:rPr>
-        <w:t xml:space="preserve">? Not in </w:t>
-      </w:r>
-      <w:proofErr w:type="spellStart"/>
-      <w:r>
-        <w:rPr>
-          <w:rFonts w:cstheme="minorHAnsi"/>
-        </w:rPr>
-        <w:t>your</w:t>
-      </w:r>
-      <w:proofErr w:type="spellEnd"/>
-      <w:r>
-        <w:rPr>
-          <w:rFonts w:cstheme="minorHAnsi"/>
-        </w:rPr>
-        <w:t xml:space="preserve"> </w:t>
-      </w:r>
-      <w:proofErr w:type="spellStart"/>
-      <w:r>
-        <w:rPr>
-          <w:rFonts w:cstheme="minorHAnsi"/>
-        </w:rPr>
-        <w:t>life</w:t>
-      </w:r>
-      <w:proofErr w:type="spellEnd"/>
-      <w:r>
-        <w:rPr>
-          <w:rFonts w:cstheme="minorHAnsi"/>
-        </w:rPr>
-        <w:t>», 2014.</w:t>
-      </w:r>
-    </w:p>
-    <w:p>
-      <w:pPr>
-        <w:spacing w:line="360" w:lineRule="auto"/>
-        <w:rPr>
-          <w:rFonts w:cstheme="minorHAnsi"/>
-        </w:rPr>
-      </w:pPr>
-      <w:r>
-        <w:rPr>
-          <w:rFonts w:cstheme="minorHAnsi"/>
-        </w:rPr>
-        <w:t xml:space="preserve">Wallach, Wendell &amp; Allen, Colin, «Moral Machines: Teaching Robots Right </w:t>
-      </w:r>
-      <w:proofErr w:type="spellStart"/>
-      <w:r>
-        <w:rPr>
-          <w:rFonts w:cstheme="minorHAnsi"/>
-        </w:rPr>
-        <w:t>from</w:t>
-      </w:r>
-      <w:proofErr w:type="spellEnd"/>
-      <w:r>
-        <w:rPr>
-          <w:rFonts w:cstheme="minorHAnsi"/>
-        </w:rPr>
-        <w:t xml:space="preserve"> </w:t>
-      </w:r>
-      <w:proofErr w:type="spellStart"/>
-      <w:r>
-        <w:rPr>
-          <w:rFonts w:cstheme="minorHAnsi"/>
-        </w:rPr>
-        <w:t>Wrong</w:t>
-      </w:r>
-      <w:proofErr w:type="spellEnd"/>
-      <w:r>
-        <w:rPr>
-          <w:rFonts w:cstheme="minorHAnsi"/>
-        </w:rPr>
-        <w:t>», 2008.</w:t>
-      </w:r>
-    </w:p>
-    <w:p>
-      <w:pPr>
-        <w:spacing w:line="360" w:lineRule="auto"/>
-        <w:rPr>
-          <w:rFonts w:cstheme="minorHAnsi"/>
-        </w:rPr>
-      </w:pPr>
-    </w:p>
-    <w:p>
-      <w:pPr>
-        <w:spacing w:line="360" w:lineRule="auto"/>
-      </w:pPr>
-      <w:r>
-        <w:t xml:space="preserve">Future </w:t>
-      </w:r>
-      <w:proofErr w:type="spellStart"/>
-      <w:r>
-        <w:t>of</w:t>
-      </w:r>
-      <w:proofErr w:type="spellEnd"/>
-      <w:r>
-        <w:t xml:space="preserve"> Life-Institute</w:t>
-      </w:r>
-      <w:r>
-        <w:t>,</w:t>
-      </w:r>
-      <w:r>
-        <w:t xml:space="preserve"> </w:t>
-      </w:r>
-      <w:r>
+      <w:r>
+        <w:rPr>
+          <w:lang w:val="en-US"/>
+        </w:rPr>
         <w:t>o</w:t>
       </w:r>
       <w:r>
+        <w:rPr>
+          <w:lang w:val="en-US"/>
+        </w:rPr>
         <w:t xml:space="preserve">nline unter: </w:t>
       </w:r>
-      <w:hyperlink r:id="rId8" w:history="1">
+      <w:hyperlink r:id="rId11" w:history="1">
         <w:r>
           <w:rPr>
             <w:rStyle w:val="Hyperlink"/>
+            <w:lang w:val="en-US"/>
           </w:rPr>
           <w:t>https://futureoflife.org/</w:t>
         </w:r>
       </w:hyperlink>
       <w:r>
+        <w:rPr>
+          <w:lang w:val="en-US"/>
+        </w:rPr>
         <w:t xml:space="preserve"> (Zu</w:t>
       </w:r>
       <w:r>
+        <w:rPr>
+          <w:lang w:val="en-US"/>
+        </w:rPr>
         <w:t>griff</w:t>
       </w:r>
       <w:r>
+        <w:rPr>
+          <w:lang w:val="en-US"/>
+        </w:rPr>
         <w:t>: 10.07.2020).</w:t>
       </w:r>
     </w:p>
@@ -2526,23 +2005,10 @@
       <w:pPr>
         <w:spacing w:line="360" w:lineRule="auto"/>
       </w:pPr>
-      <w:proofErr w:type="spellStart"/>
-      <w:r>
-        <w:t>Github</w:t>
-      </w:r>
-      <w:proofErr w:type="spellEnd"/>
-      <w:r>
-        <w:t xml:space="preserve"> </w:t>
-      </w:r>
-      <w:proofErr w:type="spellStart"/>
-      <w:r>
-        <w:t>repository</w:t>
-      </w:r>
-      <w:proofErr w:type="spellEnd"/>
-      <w:r>
-        <w:t xml:space="preserve">, online unter: </w:t>
-      </w:r>
-      <w:hyperlink r:id="rId9" w:history="1">
+      <w:r>
+        <w:t xml:space="preserve">Github repository, online unter: </w:t>
+      </w:r>
+      <w:hyperlink r:id="rId12" w:history="1">
         <w:r>
           <w:rPr>
             <w:rStyle w:val="Hyperlink"/>
@@ -2561,15 +2027,10 @@
           <w:rFonts w:cstheme="minorHAnsi"/>
         </w:rPr>
       </w:pPr>
-      <w:proofErr w:type="spellStart"/>
-      <w:r>
-        <w:t>Zotero</w:t>
-      </w:r>
-      <w:proofErr w:type="spellEnd"/>
-      <w:r>
-        <w:t xml:space="preserve">, online unter: </w:t>
-      </w:r>
-      <w:hyperlink r:id="rId10" w:history="1">
+      <w:r>
+        <w:t xml:space="preserve">Zotero, online unter: </w:t>
+      </w:r>
+      <w:hyperlink r:id="rId13" w:history="1">
         <w:r>
           <w:rPr>
             <w:rStyle w:val="Hyperlink"/>
@@ -2617,28 +2078,14 @@
         <w:rPr>
           <w:rFonts w:cstheme="minorHAnsi"/>
         </w:rPr>
-        <w:t xml:space="preserve">Alle Texte sind auf </w:t>
-      </w:r>
-      <w:proofErr w:type="spellStart"/>
-      <w:r>
-        <w:rPr>
-          <w:rFonts w:cstheme="minorHAnsi"/>
-        </w:rPr>
-        <w:t>Github</w:t>
-      </w:r>
-      <w:proofErr w:type="spellEnd"/>
-      <w:r>
-        <w:rPr>
-          <w:rFonts w:cstheme="minorHAnsi"/>
-        </w:rPr>
-        <w:t xml:space="preserve"> verfügbar:</w:t>
-      </w:r>
-    </w:p>
-    <w:p>
-      <w:pPr>
-        <w:spacing w:line="360" w:lineRule="auto"/>
-      </w:pPr>
-      <w:hyperlink r:id="rId11" w:history="1">
+        <w:t>Alle Texte sind auf Github verfügbar:</w:t>
+      </w:r>
+    </w:p>
+    <w:p>
+      <w:pPr>
+        <w:spacing w:line="360" w:lineRule="auto"/>
+      </w:pPr>
+      <w:hyperlink r:id="rId14" w:history="1">
         <w:r>
           <w:rPr>
             <w:rStyle w:val="Hyperlink"/>
@@ -2691,7 +2138,6 @@
           <w:u w:val="none"/>
         </w:rPr>
       </w:pPr>
-      <w:proofErr w:type="spellStart"/>
       <w:r>
         <w:rPr>
           <w:rStyle w:val="Hyperlink"/>
@@ -2699,37 +2145,7 @@
           <w:color w:val="auto"/>
           <w:u w:val="none"/>
         </w:rPr>
-        <w:t>Zotero</w:t>
-      </w:r>
-      <w:proofErr w:type="spellEnd"/>
-      <w:r>
-        <w:rPr>
-          <w:rStyle w:val="Hyperlink"/>
-          <w:rFonts w:cstheme="minorHAnsi"/>
-          <w:color w:val="auto"/>
-          <w:u w:val="none"/>
-        </w:rPr>
-        <w:t xml:space="preserve">: Auf </w:t>
-      </w:r>
-      <w:proofErr w:type="spellStart"/>
-      <w:r>
-        <w:rPr>
-          <w:rStyle w:val="Hyperlink"/>
-          <w:rFonts w:cstheme="minorHAnsi"/>
-          <w:color w:val="auto"/>
-          <w:u w:val="none"/>
-        </w:rPr>
-        <w:t>Zotero</w:t>
-      </w:r>
-      <w:proofErr w:type="spellEnd"/>
-      <w:r>
-        <w:rPr>
-          <w:rStyle w:val="Hyperlink"/>
-          <w:rFonts w:cstheme="minorHAnsi"/>
-          <w:color w:val="auto"/>
-          <w:u w:val="none"/>
-        </w:rPr>
-        <w:t xml:space="preserve"> haben wir eine Bibliothek angelegt, um die Quellenverweise dynamisch verwalten zu können:</w:t>
+        <w:t>Zotero: Auf Zotero haben wir eine Bibliothek angelegt, um die Quellenverweise dynamisch verwalten zu können:</w:t>
       </w:r>
     </w:p>
     <w:p>
@@ -2740,7 +2156,7 @@
           <w:rFonts w:cstheme="minorHAnsi"/>
         </w:rPr>
       </w:pPr>
-      <w:hyperlink r:id="rId12" w:history="1">
+      <w:hyperlink r:id="rId15" w:history="1">
         <w:r>
           <w:rPr>
             <w:rStyle w:val="Hyperlink"/>
@@ -2769,30 +2185,20 @@
           <w:bCs/>
         </w:rPr>
       </w:pPr>
-      <w:proofErr w:type="spellStart"/>
       <w:r>
         <w:rPr>
           <w:rFonts w:cstheme="minorHAnsi"/>
           <w:b/>
           <w:bCs/>
         </w:rPr>
-        <w:t>Argdown</w:t>
-      </w:r>
-      <w:proofErr w:type="spellEnd"/>
+        <w:t>Argdown-Karte</w:t>
+      </w:r>
       <w:r>
         <w:rPr>
           <w:rFonts w:cstheme="minorHAnsi"/>
           <w:b/>
           <w:bCs/>
         </w:rPr>
-        <w:t>-Karte</w:t>
-      </w:r>
-      <w:r>
-        <w:rPr>
-          <w:rFonts w:cstheme="minorHAnsi"/>
-          <w:b/>
-          <w:bCs/>
-        </w:rPr>
         <w:t>:</w:t>
       </w:r>
     </w:p>
@@ -2809,35 +2215,7 @@
           <w:rFonts w:cstheme="minorHAnsi"/>
         </w:rPr>
         <w:lastRenderedPageBreak/>
-        <w:t xml:space="preserve">Die </w:t>
-      </w:r>
-      <w:proofErr w:type="spellStart"/>
-      <w:r>
-        <w:rPr>
-          <w:rFonts w:cstheme="minorHAnsi"/>
-        </w:rPr>
-        <w:t>Argdown</w:t>
-      </w:r>
-      <w:proofErr w:type="spellEnd"/>
-      <w:r>
-        <w:rPr>
-          <w:rFonts w:cstheme="minorHAnsi"/>
-        </w:rPr>
-        <w:t xml:space="preserve">-Karte ist auf </w:t>
-      </w:r>
-      <w:proofErr w:type="spellStart"/>
-      <w:r>
-        <w:rPr>
-          <w:rFonts w:cstheme="minorHAnsi"/>
-        </w:rPr>
-        <w:t>Github</w:t>
-      </w:r>
-      <w:proofErr w:type="spellEnd"/>
-      <w:r>
-        <w:rPr>
-          <w:rFonts w:cstheme="minorHAnsi"/>
-        </w:rPr>
-        <w:t xml:space="preserve"> verfügbar:</w:t>
+        <w:t>Die Argdown-Karte ist auf Github verfügbar:</w:t>
       </w:r>
     </w:p>
     <w:p>
@@ -2854,7 +2232,7 @@
         </w:rPr>
         <w:t xml:space="preserve">Als HTML: </w:t>
       </w:r>
-      <w:hyperlink r:id="rId13" w:history="1">
+      <w:hyperlink r:id="rId16" w:history="1">
         <w:r>
           <w:rPr>
             <w:rStyle w:val="Hyperlink"/>
@@ -2876,21 +2254,7 @@
         <w:rPr>
           <w:rFonts w:cstheme="minorHAnsi"/>
         </w:rPr>
-        <w:t xml:space="preserve">Einzelne </w:t>
-      </w:r>
-      <w:proofErr w:type="spellStart"/>
-      <w:r>
-        <w:rPr>
-          <w:rFonts w:cstheme="minorHAnsi"/>
-        </w:rPr>
-        <w:t>Argdown</w:t>
-      </w:r>
-      <w:proofErr w:type="spellEnd"/>
-      <w:r>
-        <w:rPr>
-          <w:rFonts w:cstheme="minorHAnsi"/>
-        </w:rPr>
-        <w:t>-Dateien:</w:t>
+        <w:t>Einzelne Argdown-Dateien:</w:t>
       </w:r>
     </w:p>
     <w:p>
@@ -2902,7 +2266,7 @@
           <w:rFonts w:cstheme="minorHAnsi"/>
         </w:rPr>
       </w:pPr>
-      <w:hyperlink r:id="rId14" w:history="1">
+      <w:hyperlink r:id="rId17" w:history="1">
         <w:r>
           <w:rPr>
             <w:rStyle w:val="Hyperlink"/>
@@ -2920,7 +2284,7 @@
           <w:rFonts w:cstheme="minorHAnsi"/>
         </w:rPr>
       </w:pPr>
-      <w:hyperlink r:id="rId15" w:history="1">
+      <w:hyperlink r:id="rId18" w:history="1">
         <w:r>
           <w:rPr>
             <w:rStyle w:val="Hyperlink"/>
@@ -2938,7 +2302,7 @@
           <w:rFonts w:cstheme="minorHAnsi"/>
         </w:rPr>
       </w:pPr>
-      <w:hyperlink r:id="rId16" w:history="1">
+      <w:hyperlink r:id="rId19" w:history="1">
         <w:r>
           <w:rPr>
             <w:rStyle w:val="Hyperlink"/>
@@ -2972,21 +2336,7 @@
         <w:rPr>
           <w:rFonts w:cstheme="minorHAnsi"/>
         </w:rPr>
-        <w:t xml:space="preserve">ist auf </w:t>
-      </w:r>
-      <w:proofErr w:type="spellStart"/>
-      <w:r>
-        <w:rPr>
-          <w:rFonts w:cstheme="minorHAnsi"/>
-        </w:rPr>
-        <w:t>Github</w:t>
-      </w:r>
-      <w:proofErr w:type="spellEnd"/>
-      <w:r>
-        <w:rPr>
-          <w:rFonts w:cstheme="minorHAnsi"/>
-        </w:rPr>
-        <w:t xml:space="preserve"> verfügbar</w:t>
+        <w:t>ist auf Github verfügbar</w:t>
       </w:r>
       <w:r>
         <w:rPr>
@@ -3003,7 +2353,7 @@
           <w:rFonts w:cstheme="minorHAnsi"/>
         </w:rPr>
       </w:pPr>
-      <w:hyperlink r:id="rId17" w:history="1">
+      <w:hyperlink r:id="rId20" w:history="1">
         <w:r>
           <w:rPr>
             <w:rStyle w:val="Hyperlink"/>
@@ -3023,8 +2373,8 @@
       </w:pPr>
     </w:p>
     <w:sectPr>
-      <w:headerReference w:type="default" r:id="rId18"/>
-      <w:footerReference w:type="default" r:id="rId19"/>
+      <w:headerReference w:type="default" r:id="rId21"/>
+      <w:footerReference w:type="default" r:id="rId22"/>
       <w:pgSz w:w="11906" w:h="16838"/>
       <w:pgMar w:top="1440" w:right="1440" w:bottom="1440" w:left="1440" w:header="708" w:footer="708" w:gutter="0"/>
       <w:cols w:space="708"/>
@@ -3034,8 +2384,68 @@
 </w:document>
 </file>
 
+<file path=word/comments.xml><?xml version="1.0" encoding="utf-8"?>
+<w:comments xmlns:wpc="http://schemas.microsoft.com/office/word/2010/wordprocessingCanvas" xmlns:cx="http://schemas.microsoft.com/office/drawing/2014/chartex" xmlns:cx1="http://schemas.microsoft.com/office/drawing/2015/9/8/chartex" xmlns:cx2="http://schemas.microsoft.com/office/drawing/2015/10/21/chartex" xmlns:cx3="http://schemas.microsoft.com/office/drawing/2016/5/9/chartex" xmlns:cx4="http://schemas.microsoft.com/office/drawing/2016/5/10/chartex" xmlns:cx5="http://schemas.microsoft.com/office/drawing/2016/5/11/chartex" xmlns:cx6="http://schemas.microsoft.com/office/drawing/2016/5/12/chartex" xmlns:cx7="http://schemas.microsoft.com/office/drawing/2016/5/13/chartex" xmlns:cx8="http://schemas.microsoft.com/office/drawing/2016/5/14/chartex" xmlns:mc="http://schemas.openxmlformats.org/markup-compatibility/2006" xmlns:aink="http://schemas.microsoft.com/office/drawing/2016/ink" xmlns:am3d="http://schemas.microsoft.com/office/drawing/2017/model3d" xmlns:o="urn:schemas-microsoft-com:office:office" xmlns:r="http://schemas.openxmlformats.org/officeDocument/2006/relationships" xmlns:m="http://schemas.openxmlformats.org/officeDocument/2006/math" xmlns:v="urn:schemas-microsoft-com:vml" xmlns:wp14="http://schemas.microsoft.com/office/word/2010/wordprocessingDrawing" xmlns:wp="http://schemas.openxmlformats.org/drawingml/2006/wordprocessingDrawing" xmlns:w10="urn:schemas-microsoft-com:office:word" xmlns:w="http://schemas.openxmlformats.org/wordprocessingml/2006/main" xmlns:w14="http://schemas.microsoft.com/office/word/2010/wordml" xmlns:w15="http://schemas.microsoft.com/office/word/2012/wordml" xmlns:w16cid="http://schemas.microsoft.com/office/word/2016/wordml/cid" xmlns:w16se="http://schemas.microsoft.com/office/word/2015/wordml/symex" xmlns:wpg="http://schemas.microsoft.com/office/word/2010/wordprocessingGroup" xmlns:wpi="http://schemas.microsoft.com/office/word/2010/wordprocessingInk" xmlns:wne="http://schemas.microsoft.com/office/word/2006/wordml" xmlns:wps="http://schemas.microsoft.com/office/word/2010/wordprocessingShape" mc:Ignorable="w14 w15 w16se w16cid wp14">
+  <w:comment w:id="0" w:author="Flick, Sebastian (WBKOLLEG)" w:date="2020-08-11T22:02:00Z" w:initials="FS(">
+    <w:p>
+      <w:pPr>
+        <w:pStyle w:val="Kommentartext"/>
+      </w:pPr>
+      <w:r>
+        <w:rPr>
+          <w:rStyle w:val="Kommentarzeichen"/>
+        </w:rPr>
+        <w:annotationRef/>
+      </w:r>
+      <w:r>
+        <w:t>Ist dieser Punkt nicht schon im ersten Punkt enthalten?</w:t>
+      </w:r>
+    </w:p>
+  </w:comment>
+  <w:comment w:id="1" w:author="Flick, Sebastian (WBKOLLEG)" w:date="2020-08-11T22:38:00Z" w:initials="FS(">
+    <w:p>
+      <w:pPr>
+        <w:pStyle w:val="Kommentartext"/>
+      </w:pPr>
+      <w:r>
+        <w:rPr>
+          <w:rStyle w:val="Kommentarzeichen"/>
+        </w:rPr>
+        <w:annotationRef/>
+      </w:r>
+      <w:r>
+        <w:t>Dieser Satz ist extrem heikel. Es geht ja bei der Argumentanalyse genau darum, die einzelnen Argumente zu verknüpfen.</w:t>
+      </w:r>
+      <w:r>
+        <w:br/>
+        <w:t>Ich würde eher schreiben «weil wir möglichst exakt arbeiten und möglichst nah am Wortlaut bleiben wollten, gab es einige Argumentreihen die für sich stehen.»</w:t>
+      </w:r>
+    </w:p>
+    <w:p>
+      <w:pPr>
+        <w:pStyle w:val="Kommentartext"/>
+      </w:pPr>
+    </w:p>
+  </w:comment>
+</w:comments>
+</file>
+
+<file path=word/commentsExtended.xml><?xml version="1.0" encoding="utf-8"?>
+<w15:commentsEx xmlns:wpc="http://schemas.microsoft.com/office/word/2010/wordprocessingCanvas" xmlns:cx="http://schemas.microsoft.com/office/drawing/2014/chartex" xmlns:cx1="http://schemas.microsoft.com/office/drawing/2015/9/8/chartex" xmlns:cx2="http://schemas.microsoft.com/office/drawing/2015/10/21/chartex" xmlns:cx3="http://schemas.microsoft.com/office/drawing/2016/5/9/chartex" xmlns:cx4="http://schemas.microsoft.com/office/drawing/2016/5/10/chartex" xmlns:cx5="http://schemas.microsoft.com/office/drawing/2016/5/11/chartex" xmlns:cx6="http://schemas.microsoft.com/office/drawing/2016/5/12/chartex" xmlns:cx7="http://schemas.microsoft.com/office/drawing/2016/5/13/chartex" xmlns:cx8="http://schemas.microsoft.com/office/drawing/2016/5/14/chartex" xmlns:mc="http://schemas.openxmlformats.org/markup-compatibility/2006" xmlns:aink="http://schemas.microsoft.com/office/drawing/2016/ink" xmlns:am3d="http://schemas.microsoft.com/office/drawing/2017/model3d" xmlns:o="urn:schemas-microsoft-com:office:office" xmlns:r="http://schemas.openxmlformats.org/officeDocument/2006/relationships" xmlns:m="http://schemas.openxmlformats.org/officeDocument/2006/math" xmlns:v="urn:schemas-microsoft-com:vml" xmlns:wp14="http://schemas.microsoft.com/office/word/2010/wordprocessingDrawing" xmlns:wp="http://schemas.openxmlformats.org/drawingml/2006/wordprocessingDrawing" xmlns:w10="urn:schemas-microsoft-com:office:word" xmlns:w="http://schemas.openxmlformats.org/wordprocessingml/2006/main" xmlns:w14="http://schemas.microsoft.com/office/word/2010/wordml" xmlns:w15="http://schemas.microsoft.com/office/word/2012/wordml" xmlns:w16cid="http://schemas.microsoft.com/office/word/2016/wordml/cid" xmlns:w16se="http://schemas.microsoft.com/office/word/2015/wordml/symex" xmlns:wpg="http://schemas.microsoft.com/office/word/2010/wordprocessingGroup" xmlns:wpi="http://schemas.microsoft.com/office/word/2010/wordprocessingInk" xmlns:wne="http://schemas.microsoft.com/office/word/2006/wordml" xmlns:wps="http://schemas.microsoft.com/office/word/2010/wordprocessingShape" mc:Ignorable="w14 w15 w16se w16cid wp14">
+  <w15:commentEx w15:paraId="6997E5A5" w15:done="0"/>
+  <w15:commentEx w15:paraId="055983AC" w15:done="0"/>
+</w15:commentsEx>
+</file>
+
+<file path=word/commentsIds.xml><?xml version="1.0" encoding="utf-8"?>
+<w16cid:commentsIds xmlns:wpc="http://schemas.microsoft.com/office/word/2010/wordprocessingCanvas" xmlns:cx="http://schemas.microsoft.com/office/drawing/2014/chartex" xmlns:cx1="http://schemas.microsoft.com/office/drawing/2015/9/8/chartex" xmlns:cx2="http://schemas.microsoft.com/office/drawing/2015/10/21/chartex" xmlns:cx3="http://schemas.microsoft.com/office/drawing/2016/5/9/chartex" xmlns:cx4="http://schemas.microsoft.com/office/drawing/2016/5/10/chartex" xmlns:cx5="http://schemas.microsoft.com/office/drawing/2016/5/11/chartex" xmlns:cx6="http://schemas.microsoft.com/office/drawing/2016/5/12/chartex" xmlns:cx7="http://schemas.microsoft.com/office/drawing/2016/5/13/chartex" xmlns:cx8="http://schemas.microsoft.com/office/drawing/2016/5/14/chartex" xmlns:mc="http://schemas.openxmlformats.org/markup-compatibility/2006" xmlns:aink="http://schemas.microsoft.com/office/drawing/2016/ink" xmlns:am3d="http://schemas.microsoft.com/office/drawing/2017/model3d" xmlns:o="urn:schemas-microsoft-com:office:office" xmlns:r="http://schemas.openxmlformats.org/officeDocument/2006/relationships" xmlns:m="http://schemas.openxmlformats.org/officeDocument/2006/math" xmlns:v="urn:schemas-microsoft-com:vml" xmlns:wp14="http://schemas.microsoft.com/office/word/2010/wordprocessingDrawing" xmlns:wp="http://schemas.openxmlformats.org/drawingml/2006/wordprocessingDrawing" xmlns:w10="urn:schemas-microsoft-com:office:word" xmlns:w="http://schemas.openxmlformats.org/wordprocessingml/2006/main" xmlns:w14="http://schemas.microsoft.com/office/word/2010/wordml" xmlns:w15="http://schemas.microsoft.com/office/word/2012/wordml" xmlns:w16cid="http://schemas.microsoft.com/office/word/2016/wordml/cid" xmlns:w16se="http://schemas.microsoft.com/office/word/2015/wordml/symex" xmlns:wpg="http://schemas.microsoft.com/office/word/2010/wordprocessingGroup" xmlns:wpi="http://schemas.microsoft.com/office/word/2010/wordprocessingInk" xmlns:wne="http://schemas.microsoft.com/office/word/2006/wordml" xmlns:wps="http://schemas.microsoft.com/office/word/2010/wordprocessingShape" mc:Ignorable="w14 w15 w16se w16cid wp14">
+  <w16cid:commentId w16cid:paraId="6997E5A5" w16cid:durableId="22DD93F8"/>
+  <w16cid:commentId w16cid:paraId="055983AC" w16cid:durableId="22DD9C50"/>
+</w16cid:commentsIds>
+</file>
+
 <file path=word/endnotes.xml><?xml version="1.0" encoding="utf-8"?>
-<w:endnotes xmlns:wpc="http://schemas.microsoft.com/office/word/2010/wordprocessingCanvas" xmlns:cx="http://schemas.microsoft.com/office/drawing/2014/chartex" xmlns:cx1="http://schemas.microsoft.com/office/drawing/2015/9/8/chartex" xmlns:cx2="http://schemas.microsoft.com/office/drawing/2015/10/21/chartex" xmlns:cx3="http://schemas.microsoft.com/office/drawing/2016/5/9/chartex" xmlns:cx4="http://schemas.microsoft.com/office/drawing/2016/5/10/chartex" xmlns:cx5="http://schemas.microsoft.com/office/drawing/2016/5/11/chartex" xmlns:cx6="http://schemas.microsoft.com/office/drawing/2016/5/12/chartex" xmlns:cx7="http://schemas.microsoft.com/office/drawing/2016/5/13/chartex" xmlns:cx8="http://schemas.microsoft.com/office/drawing/2016/5/14/chartex" xmlns:mc="http://schemas.openxmlformats.org/markup-compatibility/2006" xmlns:aink="http://schemas.microsoft.com/office/drawing/2016/ink" xmlns:am3d="http://schemas.microsoft.com/office/drawing/2017/model3d" xmlns:o="urn:schemas-microsoft-com:office:office" xmlns:r="http://schemas.openxmlformats.org/officeDocument/2006/relationships" xmlns:m="http://schemas.openxmlformats.org/officeDocument/2006/math" xmlns:v="urn:schemas-microsoft-com:vml" xmlns:wp14="http://schemas.microsoft.com/office/word/2010/wordprocessingDrawing" xmlns:wp="http://schemas.openxmlformats.org/drawingml/2006/wordprocessingDrawing" xmlns:w10="urn:schemas-microsoft-com:office:word" xmlns:w="http://schemas.openxmlformats.org/wordprocessingml/2006/main" xmlns:w14="http://schemas.microsoft.com/office/word/2010/wordml" xmlns:w15="http://schemas.microsoft.com/office/word/2012/wordml" xmlns:w16cex="http://schemas.microsoft.com/office/word/2018/wordml/cex" xmlns:w16cid="http://schemas.microsoft.com/office/word/2016/wordml/cid" xmlns:w16="http://schemas.microsoft.com/office/word/2018/wordml" xmlns:w16se="http://schemas.microsoft.com/office/word/2015/wordml/symex" xmlns:wpg="http://schemas.microsoft.com/office/word/2010/wordprocessingGroup" xmlns:wpi="http://schemas.microsoft.com/office/word/2010/wordprocessingInk" xmlns:wne="http://schemas.microsoft.com/office/word/2006/wordml" xmlns:wps="http://schemas.microsoft.com/office/word/2010/wordprocessingShape" mc:Ignorable="w14 w15 w16se w16cid w16 w16cex wp14">
+<w:endnotes xmlns:wpc="http://schemas.microsoft.com/office/word/2010/wordprocessingCanvas" xmlns:cx="http://schemas.microsoft.com/office/drawing/2014/chartex" xmlns:cx1="http://schemas.microsoft.com/office/drawing/2015/9/8/chartex" xmlns:cx2="http://schemas.microsoft.com/office/drawing/2015/10/21/chartex" xmlns:cx3="http://schemas.microsoft.com/office/drawing/2016/5/9/chartex" xmlns:cx4="http://schemas.microsoft.com/office/drawing/2016/5/10/chartex" xmlns:cx5="http://schemas.microsoft.com/office/drawing/2016/5/11/chartex" xmlns:cx6="http://schemas.microsoft.com/office/drawing/2016/5/12/chartex" xmlns:cx7="http://schemas.microsoft.com/office/drawing/2016/5/13/chartex" xmlns:cx8="http://schemas.microsoft.com/office/drawing/2016/5/14/chartex" xmlns:mc="http://schemas.openxmlformats.org/markup-compatibility/2006" xmlns:aink="http://schemas.microsoft.com/office/drawing/2016/ink" xmlns:am3d="http://schemas.microsoft.com/office/drawing/2017/model3d" xmlns:o="urn:schemas-microsoft-com:office:office" xmlns:r="http://schemas.openxmlformats.org/officeDocument/2006/relationships" xmlns:m="http://schemas.openxmlformats.org/officeDocument/2006/math" xmlns:v="urn:schemas-microsoft-com:vml" xmlns:wp14="http://schemas.microsoft.com/office/word/2010/wordprocessingDrawing" xmlns:wp="http://schemas.openxmlformats.org/drawingml/2006/wordprocessingDrawing" xmlns:w10="urn:schemas-microsoft-com:office:word" xmlns:w="http://schemas.openxmlformats.org/wordprocessingml/2006/main" xmlns:w14="http://schemas.microsoft.com/office/word/2010/wordml" xmlns:w15="http://schemas.microsoft.com/office/word/2012/wordml" xmlns:w16cid="http://schemas.microsoft.com/office/word/2016/wordml/cid" xmlns:w16se="http://schemas.microsoft.com/office/word/2015/wordml/symex" xmlns:wpg="http://schemas.microsoft.com/office/word/2010/wordprocessingGroup" xmlns:wpi="http://schemas.microsoft.com/office/word/2010/wordprocessingInk" xmlns:wne="http://schemas.microsoft.com/office/word/2006/wordml" xmlns:wps="http://schemas.microsoft.com/office/word/2010/wordprocessingShape" mc:Ignorable="w14 w15 w16se w16cid wp14">
   <w:endnote w:type="separator" w:id="-1">
     <w:p>
       <w:pPr>
@@ -3060,7 +2470,7 @@
 </file>
 
 <file path=word/footer1.xml><?xml version="1.0" encoding="utf-8"?>
-<w:ftr xmlns:wpc="http://schemas.microsoft.com/office/word/2010/wordprocessingCanvas" xmlns:cx="http://schemas.microsoft.com/office/drawing/2014/chartex" xmlns:cx1="http://schemas.microsoft.com/office/drawing/2015/9/8/chartex" xmlns:cx2="http://schemas.microsoft.com/office/drawing/2015/10/21/chartex" xmlns:cx3="http://schemas.microsoft.com/office/drawing/2016/5/9/chartex" xmlns:cx4="http://schemas.microsoft.com/office/drawing/2016/5/10/chartex" xmlns:cx5="http://schemas.microsoft.com/office/drawing/2016/5/11/chartex" xmlns:cx6="http://schemas.microsoft.com/office/drawing/2016/5/12/chartex" xmlns:cx7="http://schemas.microsoft.com/office/drawing/2016/5/13/chartex" xmlns:cx8="http://schemas.microsoft.com/office/drawing/2016/5/14/chartex" xmlns:mc="http://schemas.openxmlformats.org/markup-compatibility/2006" xmlns:aink="http://schemas.microsoft.com/office/drawing/2016/ink" xmlns:am3d="http://schemas.microsoft.com/office/drawing/2017/model3d" xmlns:o="urn:schemas-microsoft-com:office:office" xmlns:r="http://schemas.openxmlformats.org/officeDocument/2006/relationships" xmlns:m="http://schemas.openxmlformats.org/officeDocument/2006/math" xmlns:v="urn:schemas-microsoft-com:vml" xmlns:wp14="http://schemas.microsoft.com/office/word/2010/wordprocessingDrawing" xmlns:wp="http://schemas.openxmlformats.org/drawingml/2006/wordprocessingDrawing" xmlns:w10="urn:schemas-microsoft-com:office:word" xmlns:w="http://schemas.openxmlformats.org/wordprocessingml/2006/main" xmlns:w14="http://schemas.microsoft.com/office/word/2010/wordml" xmlns:w15="http://schemas.microsoft.com/office/word/2012/wordml" xmlns:w16cex="http://schemas.microsoft.com/office/word/2018/wordml/cex" xmlns:w16cid="http://schemas.microsoft.com/office/word/2016/wordml/cid" xmlns:w16="http://schemas.microsoft.com/office/word/2018/wordml" xmlns:w16se="http://schemas.microsoft.com/office/word/2015/wordml/symex" xmlns:wpg="http://schemas.microsoft.com/office/word/2010/wordprocessingGroup" xmlns:wpi="http://schemas.microsoft.com/office/word/2010/wordprocessingInk" xmlns:wne="http://schemas.microsoft.com/office/word/2006/wordml" xmlns:wps="http://schemas.microsoft.com/office/word/2010/wordprocessingShape" mc:Ignorable="w14 w15 w16se w16cid w16 w16cex wp14">
+<w:ftr xmlns:wpc="http://schemas.microsoft.com/office/word/2010/wordprocessingCanvas" xmlns:cx="http://schemas.microsoft.com/office/drawing/2014/chartex" xmlns:cx1="http://schemas.microsoft.com/office/drawing/2015/9/8/chartex" xmlns:cx2="http://schemas.microsoft.com/office/drawing/2015/10/21/chartex" xmlns:cx3="http://schemas.microsoft.com/office/drawing/2016/5/9/chartex" xmlns:cx4="http://schemas.microsoft.com/office/drawing/2016/5/10/chartex" xmlns:cx5="http://schemas.microsoft.com/office/drawing/2016/5/11/chartex" xmlns:cx6="http://schemas.microsoft.com/office/drawing/2016/5/12/chartex" xmlns:cx7="http://schemas.microsoft.com/office/drawing/2016/5/13/chartex" xmlns:cx8="http://schemas.microsoft.com/office/drawing/2016/5/14/chartex" xmlns:mc="http://schemas.openxmlformats.org/markup-compatibility/2006" xmlns:aink="http://schemas.microsoft.com/office/drawing/2016/ink" xmlns:am3d="http://schemas.microsoft.com/office/drawing/2017/model3d" xmlns:o="urn:schemas-microsoft-com:office:office" xmlns:r="http://schemas.openxmlformats.org/officeDocument/2006/relationships" xmlns:m="http://schemas.openxmlformats.org/officeDocument/2006/math" xmlns:v="urn:schemas-microsoft-com:vml" xmlns:wp14="http://schemas.microsoft.com/office/word/2010/wordprocessingDrawing" xmlns:wp="http://schemas.openxmlformats.org/drawingml/2006/wordprocessingDrawing" xmlns:w10="urn:schemas-microsoft-com:office:word" xmlns:w="http://schemas.openxmlformats.org/wordprocessingml/2006/main" xmlns:w14="http://schemas.microsoft.com/office/word/2010/wordml" xmlns:w15="http://schemas.microsoft.com/office/word/2012/wordml" xmlns:w16cid="http://schemas.microsoft.com/office/word/2016/wordml/cid" xmlns:w16se="http://schemas.microsoft.com/office/word/2015/wordml/symex" xmlns:wpg="http://schemas.microsoft.com/office/word/2010/wordprocessingGroup" xmlns:wpi="http://schemas.microsoft.com/office/word/2010/wordprocessingInk" xmlns:wne="http://schemas.microsoft.com/office/word/2006/wordml" xmlns:wps="http://schemas.microsoft.com/office/word/2010/wordprocessingShape" mc:Ignorable="w14 w15 w16se w16cid wp14">
   <w:sdt>
     <w:sdtPr>
       <w:id w:val="-991793211"/>
@@ -3106,7 +2516,7 @@
 </file>
 
 <file path=word/footnotes.xml><?xml version="1.0" encoding="utf-8"?>
-<w:footnotes xmlns:wpc="http://schemas.microsoft.com/office/word/2010/wordprocessingCanvas" xmlns:cx="http://schemas.microsoft.com/office/drawing/2014/chartex" xmlns:cx1="http://schemas.microsoft.com/office/drawing/2015/9/8/chartex" xmlns:cx2="http://schemas.microsoft.com/office/drawing/2015/10/21/chartex" xmlns:cx3="http://schemas.microsoft.com/office/drawing/2016/5/9/chartex" xmlns:cx4="http://schemas.microsoft.com/office/drawing/2016/5/10/chartex" xmlns:cx5="http://schemas.microsoft.com/office/drawing/2016/5/11/chartex" xmlns:cx6="http://schemas.microsoft.com/office/drawing/2016/5/12/chartex" xmlns:cx7="http://schemas.microsoft.com/office/drawing/2016/5/13/chartex" xmlns:cx8="http://schemas.microsoft.com/office/drawing/2016/5/14/chartex" xmlns:mc="http://schemas.openxmlformats.org/markup-compatibility/2006" xmlns:aink="http://schemas.microsoft.com/office/drawing/2016/ink" xmlns:am3d="http://schemas.microsoft.com/office/drawing/2017/model3d" xmlns:o="urn:schemas-microsoft-com:office:office" xmlns:r="http://schemas.openxmlformats.org/officeDocument/2006/relationships" xmlns:m="http://schemas.openxmlformats.org/officeDocument/2006/math" xmlns:v="urn:schemas-microsoft-com:vml" xmlns:wp14="http://schemas.microsoft.com/office/word/2010/wordprocessingDrawing" xmlns:wp="http://schemas.openxmlformats.org/drawingml/2006/wordprocessingDrawing" xmlns:w10="urn:schemas-microsoft-com:office:word" xmlns:w="http://schemas.openxmlformats.org/wordprocessingml/2006/main" xmlns:w14="http://schemas.microsoft.com/office/word/2010/wordml" xmlns:w15="http://schemas.microsoft.com/office/word/2012/wordml" xmlns:w16cex="http://schemas.microsoft.com/office/word/2018/wordml/cex" xmlns:w16cid="http://schemas.microsoft.com/office/word/2016/wordml/cid" xmlns:w16="http://schemas.microsoft.com/office/word/2018/wordml" xmlns:w16se="http://schemas.microsoft.com/office/word/2015/wordml/symex" xmlns:wpg="http://schemas.microsoft.com/office/word/2010/wordprocessingGroup" xmlns:wpi="http://schemas.microsoft.com/office/word/2010/wordprocessingInk" xmlns:wne="http://schemas.microsoft.com/office/word/2006/wordml" xmlns:wps="http://schemas.microsoft.com/office/word/2010/wordprocessingShape" mc:Ignorable="w14 w15 w16se w16cid w16 w16cex wp14">
+<w:footnotes xmlns:wpc="http://schemas.microsoft.com/office/word/2010/wordprocessingCanvas" xmlns:cx="http://schemas.microsoft.com/office/drawing/2014/chartex" xmlns:cx1="http://schemas.microsoft.com/office/drawing/2015/9/8/chartex" xmlns:cx2="http://schemas.microsoft.com/office/drawing/2015/10/21/chartex" xmlns:cx3="http://schemas.microsoft.com/office/drawing/2016/5/9/chartex" xmlns:cx4="http://schemas.microsoft.com/office/drawing/2016/5/10/chartex" xmlns:cx5="http://schemas.microsoft.com/office/drawing/2016/5/11/chartex" xmlns:cx6="http://schemas.microsoft.com/office/drawing/2016/5/12/chartex" xmlns:cx7="http://schemas.microsoft.com/office/drawing/2016/5/13/chartex" xmlns:cx8="http://schemas.microsoft.com/office/drawing/2016/5/14/chartex" xmlns:mc="http://schemas.openxmlformats.org/markup-compatibility/2006" xmlns:aink="http://schemas.microsoft.com/office/drawing/2016/ink" xmlns:am3d="http://schemas.microsoft.com/office/drawing/2017/model3d" xmlns:o="urn:schemas-microsoft-com:office:office" xmlns:r="http://schemas.openxmlformats.org/officeDocument/2006/relationships" xmlns:m="http://schemas.openxmlformats.org/officeDocument/2006/math" xmlns:v="urn:schemas-microsoft-com:vml" xmlns:wp14="http://schemas.microsoft.com/office/word/2010/wordprocessingDrawing" xmlns:wp="http://schemas.openxmlformats.org/drawingml/2006/wordprocessingDrawing" xmlns:w10="urn:schemas-microsoft-com:office:word" xmlns:w="http://schemas.openxmlformats.org/wordprocessingml/2006/main" xmlns:w14="http://schemas.microsoft.com/office/word/2010/wordml" xmlns:w15="http://schemas.microsoft.com/office/word/2012/wordml" xmlns:w16cid="http://schemas.microsoft.com/office/word/2016/wordml/cid" xmlns:w16se="http://schemas.microsoft.com/office/word/2015/wordml/symex" xmlns:wpg="http://schemas.microsoft.com/office/word/2010/wordprocessingGroup" xmlns:wpi="http://schemas.microsoft.com/office/word/2010/wordprocessingInk" xmlns:wne="http://schemas.microsoft.com/office/word/2006/wordml" xmlns:wps="http://schemas.microsoft.com/office/word/2010/wordprocessingShape" mc:Ignorable="w14 w15 w16se w16cid wp14">
   <w:footnote w:type="separator" w:id="-1">
     <w:p>
       <w:pPr>
@@ -3131,9 +2541,6 @@
     <w:p>
       <w:pPr>
         <w:pStyle w:val="Funotentext"/>
-        <w:rPr>
-          <w:lang w:val="en-GB"/>
-        </w:rPr>
       </w:pPr>
       <w:r>
         <w:rPr>
@@ -3164,28 +2571,30 @@
         <w:footnoteRef/>
       </w:r>
       <w:r>
+        <w:rPr>
+          <w:lang w:val="en-US"/>
+        </w:rPr>
         <w:t xml:space="preserve"> </w:t>
       </w:r>
       <w:r>
-        <w:t xml:space="preserve">Future </w:t>
-      </w:r>
-      <w:proofErr w:type="spellStart"/>
-      <w:r>
-        <w:t>of</w:t>
-      </w:r>
-      <w:proofErr w:type="spellEnd"/>
-      <w:r>
-        <w:t xml:space="preserve"> Life-Institute: Online unter: </w:t>
+        <w:rPr>
+          <w:lang w:val="en-US"/>
+        </w:rPr>
+        <w:t xml:space="preserve">Future of Life-Institute: Online unter: </w:t>
       </w:r>
       <w:hyperlink r:id="rId1" w:history="1">
         <w:r>
           <w:rPr>
             <w:rStyle w:val="Hyperlink"/>
+            <w:lang w:val="en-US"/>
           </w:rPr>
           <w:t>https://futureoflife.org/</w:t>
         </w:r>
       </w:hyperlink>
       <w:r>
+        <w:rPr>
+          <w:lang w:val="en-US"/>
+        </w:rPr>
         <w:t xml:space="preserve"> (Zugang: 10.07.2020).</w:t>
       </w:r>
     </w:p>
@@ -3194,9 +2603,6 @@
     <w:p>
       <w:pPr>
         <w:pStyle w:val="Funotentext"/>
-        <w:rPr>
-          <w:lang w:val="en-GB"/>
-        </w:rPr>
       </w:pPr>
       <w:r>
         <w:rPr>
@@ -3213,9 +2619,6 @@
     <w:p>
       <w:pPr>
         <w:pStyle w:val="Funotentext"/>
-        <w:rPr>
-          <w:lang w:val="en-GB"/>
-        </w:rPr>
       </w:pPr>
       <w:r>
         <w:rPr>
@@ -3232,9 +2635,6 @@
     <w:p>
       <w:pPr>
         <w:pStyle w:val="Funotentext"/>
-        <w:rPr>
-          <w:lang w:val="en-GB"/>
-        </w:rPr>
       </w:pPr>
       <w:r>
         <w:rPr>
@@ -3257,9 +2657,6 @@
     <w:p>
       <w:pPr>
         <w:pStyle w:val="Funotentext"/>
-        <w:rPr>
-          <w:lang w:val="en-GB"/>
-        </w:rPr>
       </w:pPr>
       <w:r>
         <w:rPr>
@@ -3276,9 +2673,6 @@
     <w:p>
       <w:pPr>
         <w:pStyle w:val="Funotentext"/>
-        <w:rPr>
-          <w:lang w:val="en-GB"/>
-        </w:rPr>
       </w:pPr>
       <w:r>
         <w:rPr>
@@ -3295,9 +2689,6 @@
     <w:p>
       <w:pPr>
         <w:pStyle w:val="Funotentext"/>
-        <w:rPr>
-          <w:lang w:val="en-GB"/>
-        </w:rPr>
       </w:pPr>
       <w:r>
         <w:rPr>
@@ -3308,21 +2699,8 @@
       <w:r>
         <w:t xml:space="preserve"> </w:t>
       </w:r>
-      <w:proofErr w:type="spellStart"/>
-      <w:r>
-        <w:t>Github</w:t>
-      </w:r>
-      <w:proofErr w:type="spellEnd"/>
-      <w:r>
-        <w:t xml:space="preserve"> </w:t>
-      </w:r>
-      <w:proofErr w:type="spellStart"/>
-      <w:r>
-        <w:t>repository</w:t>
-      </w:r>
-      <w:proofErr w:type="spellEnd"/>
-      <w:r>
-        <w:t xml:space="preserve">, online unter: </w:t>
+      <w:r>
+        <w:t xml:space="preserve">Github repository, online unter: </w:t>
       </w:r>
       <w:hyperlink r:id="rId2" w:history="1">
         <w:r>
@@ -3341,9 +2719,6 @@
     <w:p>
       <w:pPr>
         <w:pStyle w:val="Funotentext"/>
-        <w:rPr>
-          <w:lang w:val="en-GB"/>
-        </w:rPr>
       </w:pPr>
       <w:r>
         <w:rPr>
@@ -3354,13 +2729,8 @@
       <w:r>
         <w:t xml:space="preserve"> </w:t>
       </w:r>
-      <w:proofErr w:type="spellStart"/>
-      <w:r>
-        <w:t>Zotero</w:t>
-      </w:r>
-      <w:proofErr w:type="spellEnd"/>
-      <w:r>
-        <w:t>, online unter: https://www.zotero.org/groups/2463181/musk_argumentationsanalyse/collections/2VWWS9ZF (Zugriff: 10.07.2020).</w:t>
+      <w:r>
+        <w:t>Zotero, online unter: https://www.zotero.org/groups/2463181/musk_argumentationsanalyse/collections/2VWWS9ZF (Zugriff: 10.07.2020).</w:t>
       </w:r>
     </w:p>
   </w:footnote>
@@ -3406,7 +2776,7 @@
 </file>
 
 <file path=word/header1.xml><?xml version="1.0" encoding="utf-8"?>
-<w:hdr xmlns:wpc="http://schemas.microsoft.com/office/word/2010/wordprocessingCanvas" xmlns:cx="http://schemas.microsoft.com/office/drawing/2014/chartex" xmlns:cx1="http://schemas.microsoft.com/office/drawing/2015/9/8/chartex" xmlns:cx2="http://schemas.microsoft.com/office/drawing/2015/10/21/chartex" xmlns:cx3="http://schemas.microsoft.com/office/drawing/2016/5/9/chartex" xmlns:cx4="http://schemas.microsoft.com/office/drawing/2016/5/10/chartex" xmlns:cx5="http://schemas.microsoft.com/office/drawing/2016/5/11/chartex" xmlns:cx6="http://schemas.microsoft.com/office/drawing/2016/5/12/chartex" xmlns:cx7="http://schemas.microsoft.com/office/drawing/2016/5/13/chartex" xmlns:cx8="http://schemas.microsoft.com/office/drawing/2016/5/14/chartex" xmlns:mc="http://schemas.openxmlformats.org/markup-compatibility/2006" xmlns:aink="http://schemas.microsoft.com/office/drawing/2016/ink" xmlns:am3d="http://schemas.microsoft.com/office/drawing/2017/model3d" xmlns:o="urn:schemas-microsoft-com:office:office" xmlns:r="http://schemas.openxmlformats.org/officeDocument/2006/relationships" xmlns:m="http://schemas.openxmlformats.org/officeDocument/2006/math" xmlns:v="urn:schemas-microsoft-com:vml" xmlns:wp14="http://schemas.microsoft.com/office/word/2010/wordprocessingDrawing" xmlns:wp="http://schemas.openxmlformats.org/drawingml/2006/wordprocessingDrawing" xmlns:w10="urn:schemas-microsoft-com:office:word" xmlns:w="http://schemas.openxmlformats.org/wordprocessingml/2006/main" xmlns:w14="http://schemas.microsoft.com/office/word/2010/wordml" xmlns:w15="http://schemas.microsoft.com/office/word/2012/wordml" xmlns:w16cex="http://schemas.microsoft.com/office/word/2018/wordml/cex" xmlns:w16cid="http://schemas.microsoft.com/office/word/2016/wordml/cid" xmlns:w16="http://schemas.microsoft.com/office/word/2018/wordml" xmlns:w16se="http://schemas.microsoft.com/office/word/2015/wordml/symex" xmlns:wpg="http://schemas.microsoft.com/office/word/2010/wordprocessingGroup" xmlns:wpi="http://schemas.microsoft.com/office/word/2010/wordprocessingInk" xmlns:wne="http://schemas.microsoft.com/office/word/2006/wordml" xmlns:wps="http://schemas.microsoft.com/office/word/2010/wordprocessingShape" mc:Ignorable="w14 w15 w16se w16cid w16 w16cex wp14">
+<w:hdr xmlns:wpc="http://schemas.microsoft.com/office/word/2010/wordprocessingCanvas" xmlns:cx="http://schemas.microsoft.com/office/drawing/2014/chartex" xmlns:cx1="http://schemas.microsoft.com/office/drawing/2015/9/8/chartex" xmlns:cx2="http://schemas.microsoft.com/office/drawing/2015/10/21/chartex" xmlns:cx3="http://schemas.microsoft.com/office/drawing/2016/5/9/chartex" xmlns:cx4="http://schemas.microsoft.com/office/drawing/2016/5/10/chartex" xmlns:cx5="http://schemas.microsoft.com/office/drawing/2016/5/11/chartex" xmlns:cx6="http://schemas.microsoft.com/office/drawing/2016/5/12/chartex" xmlns:cx7="http://schemas.microsoft.com/office/drawing/2016/5/13/chartex" xmlns:cx8="http://schemas.microsoft.com/office/drawing/2016/5/14/chartex" xmlns:mc="http://schemas.openxmlformats.org/markup-compatibility/2006" xmlns:aink="http://schemas.microsoft.com/office/drawing/2016/ink" xmlns:am3d="http://schemas.microsoft.com/office/drawing/2017/model3d" xmlns:o="urn:schemas-microsoft-com:office:office" xmlns:r="http://schemas.openxmlformats.org/officeDocument/2006/relationships" xmlns:m="http://schemas.openxmlformats.org/officeDocument/2006/math" xmlns:v="urn:schemas-microsoft-com:vml" xmlns:wp14="http://schemas.microsoft.com/office/word/2010/wordprocessingDrawing" xmlns:wp="http://schemas.openxmlformats.org/drawingml/2006/wordprocessingDrawing" xmlns:w10="urn:schemas-microsoft-com:office:word" xmlns:w="http://schemas.openxmlformats.org/wordprocessingml/2006/main" xmlns:w14="http://schemas.microsoft.com/office/word/2010/wordml" xmlns:w15="http://schemas.microsoft.com/office/word/2012/wordml" xmlns:w16cid="http://schemas.microsoft.com/office/word/2016/wordml/cid" xmlns:w16se="http://schemas.microsoft.com/office/word/2015/wordml/symex" xmlns:wpg="http://schemas.microsoft.com/office/word/2010/wordprocessingGroup" xmlns:wpi="http://schemas.microsoft.com/office/word/2010/wordprocessingInk" xmlns:wne="http://schemas.microsoft.com/office/word/2006/wordml" xmlns:wps="http://schemas.microsoft.com/office/word/2010/wordprocessingShape" mc:Ignorable="w14 w15 w16se w16cid wp14">
   <w:p>
     <w:pPr>
       <w:pStyle w:val="Kopfzeile"/>
@@ -3562,23 +2932,7 @@
         <w:rFonts w:cs="Arial"/>
         <w:lang w:val="en-GB"/>
       </w:rPr>
-      <w:t xml:space="preserve">Prof. </w:t>
-    </w:r>
-    <w:proofErr w:type="spellStart"/>
-    <w:r>
-      <w:rPr>
-        <w:rFonts w:cs="Arial"/>
-        <w:lang w:val="en-GB"/>
-      </w:rPr>
-      <w:t>Dr.</w:t>
-    </w:r>
-    <w:proofErr w:type="spellEnd"/>
-    <w:r>
-      <w:rPr>
-        <w:rFonts w:cs="Arial"/>
-        <w:lang w:val="en-GB"/>
-      </w:rPr>
-      <w:t xml:space="preserve"> Georg Brun</w:t>
+      <w:t>Prof. Dr. Georg Brun</w:t>
     </w:r>
     <w:r>
       <w:rPr>
@@ -3635,7 +2989,7 @@
 </file>
 
 <file path=word/numbering.xml><?xml version="1.0" encoding="utf-8"?>
-<w:numbering xmlns:wpc="http://schemas.microsoft.com/office/word/2010/wordprocessingCanvas" xmlns:cx="http://schemas.microsoft.com/office/drawing/2014/chartex" xmlns:cx1="http://schemas.microsoft.com/office/drawing/2015/9/8/chartex" xmlns:cx2="http://schemas.microsoft.com/office/drawing/2015/10/21/chartex" xmlns:cx3="http://schemas.microsoft.com/office/drawing/2016/5/9/chartex" xmlns:cx4="http://schemas.microsoft.com/office/drawing/2016/5/10/chartex" xmlns:cx5="http://schemas.microsoft.com/office/drawing/2016/5/11/chartex" xmlns:cx6="http://schemas.microsoft.com/office/drawing/2016/5/12/chartex" xmlns:cx7="http://schemas.microsoft.com/office/drawing/2016/5/13/chartex" xmlns:cx8="http://schemas.microsoft.com/office/drawing/2016/5/14/chartex" xmlns:mc="http://schemas.openxmlformats.org/markup-compatibility/2006" xmlns:aink="http://schemas.microsoft.com/office/drawing/2016/ink" xmlns:am3d="http://schemas.microsoft.com/office/drawing/2017/model3d" xmlns:o="urn:schemas-microsoft-com:office:office" xmlns:r="http://schemas.openxmlformats.org/officeDocument/2006/relationships" xmlns:m="http://schemas.openxmlformats.org/officeDocument/2006/math" xmlns:v="urn:schemas-microsoft-com:vml" xmlns:wp14="http://schemas.microsoft.com/office/word/2010/wordprocessingDrawing" xmlns:wp="http://schemas.openxmlformats.org/drawingml/2006/wordprocessingDrawing" xmlns:w10="urn:schemas-microsoft-com:office:word" xmlns:w="http://schemas.openxmlformats.org/wordprocessingml/2006/main" xmlns:w14="http://schemas.microsoft.com/office/word/2010/wordml" xmlns:w15="http://schemas.microsoft.com/office/word/2012/wordml" xmlns:w16cex="http://schemas.microsoft.com/office/word/2018/wordml/cex" xmlns:w16cid="http://schemas.microsoft.com/office/word/2016/wordml/cid" xmlns:w16="http://schemas.microsoft.com/office/word/2018/wordml" xmlns:w16se="http://schemas.microsoft.com/office/word/2015/wordml/symex" xmlns:wpg="http://schemas.microsoft.com/office/word/2010/wordprocessingGroup" xmlns:wpi="http://schemas.microsoft.com/office/word/2010/wordprocessingInk" xmlns:wne="http://schemas.microsoft.com/office/word/2006/wordml" xmlns:wps="http://schemas.microsoft.com/office/word/2010/wordprocessingShape" mc:Ignorable="w14 w15 w16se w16cid w16 w16cex wp14">
+<w:numbering xmlns:wpc="http://schemas.microsoft.com/office/word/2010/wordprocessingCanvas" xmlns:cx="http://schemas.microsoft.com/office/drawing/2014/chartex" xmlns:cx1="http://schemas.microsoft.com/office/drawing/2015/9/8/chartex" xmlns:cx2="http://schemas.microsoft.com/office/drawing/2015/10/21/chartex" xmlns:cx3="http://schemas.microsoft.com/office/drawing/2016/5/9/chartex" xmlns:cx4="http://schemas.microsoft.com/office/drawing/2016/5/10/chartex" xmlns:cx5="http://schemas.microsoft.com/office/drawing/2016/5/11/chartex" xmlns:cx6="http://schemas.microsoft.com/office/drawing/2016/5/12/chartex" xmlns:cx7="http://schemas.microsoft.com/office/drawing/2016/5/13/chartex" xmlns:cx8="http://schemas.microsoft.com/office/drawing/2016/5/14/chartex" xmlns:mc="http://schemas.openxmlformats.org/markup-compatibility/2006" xmlns:aink="http://schemas.microsoft.com/office/drawing/2016/ink" xmlns:am3d="http://schemas.microsoft.com/office/drawing/2017/model3d" xmlns:o="urn:schemas-microsoft-com:office:office" xmlns:r="http://schemas.openxmlformats.org/officeDocument/2006/relationships" xmlns:m="http://schemas.openxmlformats.org/officeDocument/2006/math" xmlns:v="urn:schemas-microsoft-com:vml" xmlns:wp14="http://schemas.microsoft.com/office/word/2010/wordprocessingDrawing" xmlns:wp="http://schemas.openxmlformats.org/drawingml/2006/wordprocessingDrawing" xmlns:w10="urn:schemas-microsoft-com:office:word" xmlns:w="http://schemas.openxmlformats.org/wordprocessingml/2006/main" xmlns:w14="http://schemas.microsoft.com/office/word/2010/wordml" xmlns:w15="http://schemas.microsoft.com/office/word/2012/wordml" xmlns:w16cid="http://schemas.microsoft.com/office/word/2016/wordml/cid" xmlns:w16se="http://schemas.microsoft.com/office/word/2015/wordml/symex" xmlns:wpg="http://schemas.microsoft.com/office/word/2010/wordprocessingGroup" xmlns:wpi="http://schemas.microsoft.com/office/word/2010/wordprocessingInk" xmlns:wne="http://schemas.microsoft.com/office/word/2006/wordml" xmlns:wps="http://schemas.microsoft.com/office/word/2010/wordprocessingShape" mc:Ignorable="w14 w15 w16se w16cid wp14">
   <w:abstractNum w:abstractNumId="0" w15:restartNumberingAfterBreak="0">
     <w:nsid w:val="006134D4"/>
     <w:multiLevelType w:val="hybridMultilevel"/>
@@ -5023,8 +4377,16 @@
 </w:numbering>
 </file>
 
+<file path=word/people.xml><?xml version="1.0" encoding="utf-8"?>
+<w15:people xmlns:wpc="http://schemas.microsoft.com/office/word/2010/wordprocessingCanvas" xmlns:cx="http://schemas.microsoft.com/office/drawing/2014/chartex" xmlns:cx1="http://schemas.microsoft.com/office/drawing/2015/9/8/chartex" xmlns:cx2="http://schemas.microsoft.com/office/drawing/2015/10/21/chartex" xmlns:cx3="http://schemas.microsoft.com/office/drawing/2016/5/9/chartex" xmlns:cx4="http://schemas.microsoft.com/office/drawing/2016/5/10/chartex" xmlns:cx5="http://schemas.microsoft.com/office/drawing/2016/5/11/chartex" xmlns:cx6="http://schemas.microsoft.com/office/drawing/2016/5/12/chartex" xmlns:cx7="http://schemas.microsoft.com/office/drawing/2016/5/13/chartex" xmlns:cx8="http://schemas.microsoft.com/office/drawing/2016/5/14/chartex" xmlns:mc="http://schemas.openxmlformats.org/markup-compatibility/2006" xmlns:aink="http://schemas.microsoft.com/office/drawing/2016/ink" xmlns:am3d="http://schemas.microsoft.com/office/drawing/2017/model3d" xmlns:o="urn:schemas-microsoft-com:office:office" xmlns:r="http://schemas.openxmlformats.org/officeDocument/2006/relationships" xmlns:m="http://schemas.openxmlformats.org/officeDocument/2006/math" xmlns:v="urn:schemas-microsoft-com:vml" xmlns:wp14="http://schemas.microsoft.com/office/word/2010/wordprocessingDrawing" xmlns:wp="http://schemas.openxmlformats.org/drawingml/2006/wordprocessingDrawing" xmlns:w10="urn:schemas-microsoft-com:office:word" xmlns:w="http://schemas.openxmlformats.org/wordprocessingml/2006/main" xmlns:w14="http://schemas.microsoft.com/office/word/2010/wordml" xmlns:w15="http://schemas.microsoft.com/office/word/2012/wordml" xmlns:w16cid="http://schemas.microsoft.com/office/word/2016/wordml/cid" xmlns:w16se="http://schemas.microsoft.com/office/word/2015/wordml/symex" xmlns:wpg="http://schemas.microsoft.com/office/word/2010/wordprocessingGroup" xmlns:wpi="http://schemas.microsoft.com/office/word/2010/wordprocessingInk" xmlns:wne="http://schemas.microsoft.com/office/word/2006/wordml" xmlns:wps="http://schemas.microsoft.com/office/word/2010/wordprocessingShape" mc:Ignorable="w14 w15 w16se w16cid wp14">
+  <w15:person w15:author="Flick, Sebastian (WBKOLLEG)">
+    <w15:presenceInfo w15:providerId="AD" w15:userId="S::sf19z976@campus.unibe.ch::a7b7d30d-b883-4a7f-bf4d-725fffd96e36"/>
+  </w15:person>
+</w15:people>
+</file>
+
 <file path=word/styles.xml><?xml version="1.0" encoding="utf-8"?>
-<w:styles xmlns:mc="http://schemas.openxmlformats.org/markup-compatibility/2006" xmlns:r="http://schemas.openxmlformats.org/officeDocument/2006/relationships" xmlns:w="http://schemas.openxmlformats.org/wordprocessingml/2006/main" xmlns:w14="http://schemas.microsoft.com/office/word/2010/wordml" xmlns:w15="http://schemas.microsoft.com/office/word/2012/wordml" xmlns:w16cex="http://schemas.microsoft.com/office/word/2018/wordml/cex" xmlns:w16cid="http://schemas.microsoft.com/office/word/2016/wordml/cid" xmlns:w16="http://schemas.microsoft.com/office/word/2018/wordml" xmlns:w16se="http://schemas.microsoft.com/office/word/2015/wordml/symex" mc:Ignorable="w14 w15 w16se w16cid w16 w16cex">
+<w:styles xmlns:mc="http://schemas.openxmlformats.org/markup-compatibility/2006" xmlns:r="http://schemas.openxmlformats.org/officeDocument/2006/relationships" xmlns:w="http://schemas.openxmlformats.org/wordprocessingml/2006/main" xmlns:w14="http://schemas.microsoft.com/office/word/2010/wordml" xmlns:w15="http://schemas.microsoft.com/office/word/2012/wordml" xmlns:w16cid="http://schemas.microsoft.com/office/word/2016/wordml/cid" xmlns:w16se="http://schemas.microsoft.com/office/word/2015/wordml/symex" mc:Ignorable="w14 w15 w16se w16cid">
   <w:docDefaults>
     <w:rPrDefault>
       <w:rPr>
@@ -5422,6 +4784,49 @@
     <w:name w:val="Normal"/>
     <w:qFormat/>
   </w:style>
+  <w:style w:type="paragraph" w:styleId="berschrift1">
+    <w:name w:val="heading 1"/>
+    <w:basedOn w:val="Standard"/>
+    <w:next w:val="Standard"/>
+    <w:link w:val="berschrift1Zchn"/>
+    <w:uiPriority w:val="9"/>
+    <w:qFormat/>
+    <w:rsid w:val="00DF7EFF"/>
+    <w:pPr>
+      <w:keepNext/>
+      <w:keepLines/>
+      <w:spacing w:before="240" w:after="0"/>
+      <w:outlineLvl w:val="0"/>
+    </w:pPr>
+    <w:rPr>
+      <w:rFonts w:asciiTheme="majorHAnsi" w:eastAsiaTheme="majorEastAsia" w:hAnsiTheme="majorHAnsi" w:cstheme="majorBidi"/>
+      <w:color w:val="2F5496" w:themeColor="accent1" w:themeShade="BF"/>
+      <w:sz w:val="32"/>
+      <w:szCs w:val="32"/>
+    </w:rPr>
+  </w:style>
+  <w:style w:type="paragraph" w:styleId="berschrift2">
+    <w:name w:val="heading 2"/>
+    <w:basedOn w:val="Standard"/>
+    <w:next w:val="Standard"/>
+    <w:link w:val="berschrift2Zchn"/>
+    <w:uiPriority w:val="9"/>
+    <w:unhideWhenUsed/>
+    <w:qFormat/>
+    <w:rsid w:val="00DF7EFF"/>
+    <w:pPr>
+      <w:keepNext/>
+      <w:keepLines/>
+      <w:spacing w:before="40" w:after="0"/>
+      <w:outlineLvl w:val="1"/>
+    </w:pPr>
+    <w:rPr>
+      <w:rFonts w:asciiTheme="majorHAnsi" w:eastAsiaTheme="majorEastAsia" w:hAnsiTheme="majorHAnsi" w:cstheme="majorBidi"/>
+      <w:color w:val="2F5496" w:themeColor="accent1" w:themeShade="BF"/>
+      <w:sz w:val="26"/>
+      <w:szCs w:val="26"/>
+    </w:rPr>
+  </w:style>
   <w:style w:type="character" w:default="1" w:styleId="Absatz-Standardschriftart">
     <w:name w:val="Default Paragraph Font"/>
     <w:uiPriority w:val="1"/>
@@ -5576,6 +4981,130 @@
     <w:rsid w:val="00E82CD2"/>
     <w:rPr>
       <w:vertAlign w:val="superscript"/>
+    </w:rPr>
+  </w:style>
+  <w:style w:type="character" w:styleId="Kommentarzeichen">
+    <w:name w:val="annotation reference"/>
+    <w:basedOn w:val="Absatz-Standardschriftart"/>
+    <w:uiPriority w:val="99"/>
+    <w:semiHidden/>
+    <w:unhideWhenUsed/>
+    <w:rsid w:val="004F1A06"/>
+    <w:rPr>
+      <w:sz w:val="16"/>
+      <w:szCs w:val="16"/>
+    </w:rPr>
+  </w:style>
+  <w:style w:type="paragraph" w:styleId="Kommentartext">
+    <w:name w:val="annotation text"/>
+    <w:basedOn w:val="Standard"/>
+    <w:link w:val="KommentartextZchn"/>
+    <w:uiPriority w:val="99"/>
+    <w:semiHidden/>
+    <w:unhideWhenUsed/>
+    <w:rsid w:val="004F1A06"/>
+    <w:pPr>
+      <w:spacing w:line="240" w:lineRule="auto"/>
+    </w:pPr>
+    <w:rPr>
+      <w:sz w:val="20"/>
+      <w:szCs w:val="20"/>
+    </w:rPr>
+  </w:style>
+  <w:style w:type="character" w:customStyle="1" w:styleId="KommentartextZchn">
+    <w:name w:val="Kommentartext Zchn"/>
+    <w:basedOn w:val="Absatz-Standardschriftart"/>
+    <w:link w:val="Kommentartext"/>
+    <w:uiPriority w:val="99"/>
+    <w:semiHidden/>
+    <w:rsid w:val="004F1A06"/>
+    <w:rPr>
+      <w:sz w:val="20"/>
+      <w:szCs w:val="20"/>
+    </w:rPr>
+  </w:style>
+  <w:style w:type="paragraph" w:styleId="Kommentarthema">
+    <w:name w:val="annotation subject"/>
+    <w:basedOn w:val="Kommentartext"/>
+    <w:next w:val="Kommentartext"/>
+    <w:link w:val="KommentarthemaZchn"/>
+    <w:uiPriority w:val="99"/>
+    <w:semiHidden/>
+    <w:unhideWhenUsed/>
+    <w:rsid w:val="004F1A06"/>
+    <w:rPr>
+      <w:b/>
+      <w:bCs/>
+    </w:rPr>
+  </w:style>
+  <w:style w:type="character" w:customStyle="1" w:styleId="KommentarthemaZchn">
+    <w:name w:val="Kommentarthema Zchn"/>
+    <w:basedOn w:val="KommentartextZchn"/>
+    <w:link w:val="Kommentarthema"/>
+    <w:uiPriority w:val="99"/>
+    <w:semiHidden/>
+    <w:rsid w:val="004F1A06"/>
+    <w:rPr>
+      <w:b/>
+      <w:bCs/>
+      <w:sz w:val="20"/>
+      <w:szCs w:val="20"/>
+    </w:rPr>
+  </w:style>
+  <w:style w:type="paragraph" w:styleId="Sprechblasentext">
+    <w:name w:val="Balloon Text"/>
+    <w:basedOn w:val="Standard"/>
+    <w:link w:val="SprechblasentextZchn"/>
+    <w:uiPriority w:val="99"/>
+    <w:semiHidden/>
+    <w:unhideWhenUsed/>
+    <w:rsid w:val="004F1A06"/>
+    <w:pPr>
+      <w:spacing w:after="0" w:line="240" w:lineRule="auto"/>
+    </w:pPr>
+    <w:rPr>
+      <w:rFonts w:ascii="Segoe UI" w:hAnsi="Segoe UI" w:cs="Segoe UI"/>
+      <w:sz w:val="18"/>
+      <w:szCs w:val="18"/>
+    </w:rPr>
+  </w:style>
+  <w:style w:type="character" w:customStyle="1" w:styleId="SprechblasentextZchn">
+    <w:name w:val="Sprechblasentext Zchn"/>
+    <w:basedOn w:val="Absatz-Standardschriftart"/>
+    <w:link w:val="Sprechblasentext"/>
+    <w:uiPriority w:val="99"/>
+    <w:semiHidden/>
+    <w:rsid w:val="004F1A06"/>
+    <w:rPr>
+      <w:rFonts w:ascii="Segoe UI" w:hAnsi="Segoe UI" w:cs="Segoe UI"/>
+      <w:sz w:val="18"/>
+      <w:szCs w:val="18"/>
+    </w:rPr>
+  </w:style>
+  <w:style w:type="character" w:customStyle="1" w:styleId="berschrift1Zchn">
+    <w:name w:val="Überschrift 1 Zchn"/>
+    <w:basedOn w:val="Absatz-Standardschriftart"/>
+    <w:link w:val="berschrift1"/>
+    <w:uiPriority w:val="9"/>
+    <w:rsid w:val="00DF7EFF"/>
+    <w:rPr>
+      <w:rFonts w:asciiTheme="majorHAnsi" w:eastAsiaTheme="majorEastAsia" w:hAnsiTheme="majorHAnsi" w:cstheme="majorBidi"/>
+      <w:color w:val="2F5496" w:themeColor="accent1" w:themeShade="BF"/>
+      <w:sz w:val="32"/>
+      <w:szCs w:val="32"/>
+    </w:rPr>
+  </w:style>
+  <w:style w:type="character" w:customStyle="1" w:styleId="berschrift2Zchn">
+    <w:name w:val="Überschrift 2 Zchn"/>
+    <w:basedOn w:val="Absatz-Standardschriftart"/>
+    <w:link w:val="berschrift2"/>
+    <w:uiPriority w:val="9"/>
+    <w:rsid w:val="00DF7EFF"/>
+    <w:rPr>
+      <w:rFonts w:asciiTheme="majorHAnsi" w:eastAsiaTheme="majorEastAsia" w:hAnsiTheme="majorHAnsi" w:cstheme="majorBidi"/>
+      <w:color w:val="2F5496" w:themeColor="accent1" w:themeShade="BF"/>
+      <w:sz w:val="26"/>
+      <w:szCs w:val="26"/>
     </w:rPr>
   </w:style>
 </w:styles>
@@ -5881,7 +5410,7 @@
 </file>
 
 <file path=customXml/itemProps1.xml><?xml version="1.0" encoding="utf-8"?>
-<ds:datastoreItem xmlns:ds="http://schemas.openxmlformats.org/officeDocument/2006/customXml" ds:itemID="{B241534A-F21C-4138-9AEB-17D580A9AFB0}">
+<ds:datastoreItem xmlns:ds="http://schemas.openxmlformats.org/officeDocument/2006/customXml" ds:itemID="{2FDC4966-846B-4561-8A4D-BA730B3A7CC3}">
   <ds:schemaRefs>
     <ds:schemaRef ds:uri="http://schemas.openxmlformats.org/officeDocument/2006/bibliography"/>
   </ds:schemaRefs>

</xml_diff>

<commit_message>
add "technisches" to Projektbericht
</commit_message>
<xml_diff>
--- a/Projektbericht_AI_200710.docx
+++ b/Projektbericht_AI_200710.docx
@@ -184,7 +184,23 @@
           <w:rFonts w:cstheme="minorHAnsi"/>
           <w:bCs/>
         </w:rPr>
-        <w:t xml:space="preserve"> geäussert. Neben Proponenten der AI gibt es auch sehr kritische Ansichten, die eine oft dystopische Zukunft voraussagen. Im Jahr 2015 verfassten Wissenschaftler des Institutes «Future of Life»</w:t>
+        <w:t xml:space="preserve"> geäussert. Neben Proponenten der AI gibt es auch sehr kritische Ansichten, die eine oft dystopische Zukunft voraussagen. Im Jahr 2015 verfassten Wissenschaftler des Institutes «Future </w:t>
+      </w:r>
+      <w:proofErr w:type="spellStart"/>
+      <w:r>
+        <w:rPr>
+          <w:rFonts w:cstheme="minorHAnsi"/>
+          <w:bCs/>
+        </w:rPr>
+        <w:t>of</w:t>
+      </w:r>
+      <w:proofErr w:type="spellEnd"/>
+      <w:r>
+        <w:rPr>
+          <w:rFonts w:cstheme="minorHAnsi"/>
+          <w:bCs/>
+        </w:rPr>
+        <w:t xml:space="preserve"> Life»</w:t>
       </w:r>
       <w:r>
         <w:rPr>
@@ -228,7 +244,55 @@
           <w:rFonts w:cstheme="minorHAnsi"/>
           <w:bCs/>
         </w:rPr>
-        <w:t xml:space="preserve"> «Research Priorities for Robust and Beneficial AI», welches auf die verschiedenen Gefahren und Chancen in der AI-Entwicklung hinweist. Dieses 10-seitige Dokument benutz</w:t>
+        <w:t xml:space="preserve"> «Research </w:t>
+      </w:r>
+      <w:proofErr w:type="spellStart"/>
+      <w:r>
+        <w:rPr>
+          <w:rFonts w:cstheme="minorHAnsi"/>
+          <w:bCs/>
+        </w:rPr>
+        <w:t>Priorities</w:t>
+      </w:r>
+      <w:proofErr w:type="spellEnd"/>
+      <w:r>
+        <w:rPr>
+          <w:rFonts w:cstheme="minorHAnsi"/>
+          <w:bCs/>
+        </w:rPr>
+        <w:t xml:space="preserve"> </w:t>
+      </w:r>
+      <w:proofErr w:type="spellStart"/>
+      <w:r>
+        <w:rPr>
+          <w:rFonts w:cstheme="minorHAnsi"/>
+          <w:bCs/>
+        </w:rPr>
+        <w:t>for</w:t>
+      </w:r>
+      <w:proofErr w:type="spellEnd"/>
+      <w:r>
+        <w:rPr>
+          <w:rFonts w:cstheme="minorHAnsi"/>
+          <w:bCs/>
+        </w:rPr>
+        <w:t xml:space="preserve"> Robust and </w:t>
+      </w:r>
+      <w:proofErr w:type="spellStart"/>
+      <w:r>
+        <w:rPr>
+          <w:rFonts w:cstheme="minorHAnsi"/>
+          <w:bCs/>
+        </w:rPr>
+        <w:t>Beneficial</w:t>
+      </w:r>
+      <w:proofErr w:type="spellEnd"/>
+      <w:r>
+        <w:rPr>
+          <w:rFonts w:cstheme="minorHAnsi"/>
+          <w:bCs/>
+        </w:rPr>
+        <w:t xml:space="preserve"> AI», welches auf die verschiedenen Gefahren und Chancen in der AI-Entwicklung hinweist. Dieses 10-seitige Dokument benutz</w:t>
       </w:r>
       <w:r>
         <w:rPr>
@@ -742,6 +806,7 @@
         </w:rPr>
         <w:t xml:space="preserve">, der Gründung von </w:t>
       </w:r>
+      <w:proofErr w:type="spellStart"/>
       <w:r>
         <w:rPr>
           <w:rFonts w:cstheme="minorHAnsi"/>
@@ -750,12 +815,14 @@
         </w:rPr>
         <w:t>OpenAI</w:t>
       </w:r>
+      <w:proofErr w:type="spellEnd"/>
       <w:r>
         <w:rPr>
           <w:rFonts w:cstheme="minorHAnsi"/>
         </w:rPr>
         <w:t xml:space="preserve"> (Entwicklung einer Open-Source-KI) und der Firma </w:t>
       </w:r>
+      <w:proofErr w:type="spellStart"/>
       <w:r>
         <w:rPr>
           <w:rFonts w:cstheme="minorHAnsi"/>
@@ -764,6 +831,7 @@
         </w:rPr>
         <w:t>Neuralink</w:t>
       </w:r>
+      <w:proofErr w:type="spellEnd"/>
       <w:r>
         <w:rPr>
           <w:rFonts w:cstheme="minorHAnsi"/>
@@ -798,7 +866,21 @@
         <w:rPr>
           <w:rFonts w:cstheme="minorHAnsi"/>
         </w:rPr>
-        <w:t xml:space="preserve"> Doch wurde nach eingehender Recherche festgestellt, dass Elon Musk nur sehr wenige Argumente vorträgt. Er beschränkt sich im Rahmen der Interviews und Symposien, welche wir untersucht haben, auf oberflächliche Aussagen und für Medien attraktive «Sound-bites». </w:t>
+        <w:t xml:space="preserve"> Doch wurde nach eingehender Recherche festgestellt, dass Elon Musk nur sehr wenige Argumente vorträgt. Er beschränkt sich im Rahmen der Interviews und Symposien, welche wir untersucht haben, auf oberflächliche Aussagen und für Medien attraktive «Sound-</w:t>
+      </w:r>
+      <w:proofErr w:type="spellStart"/>
+      <w:r>
+        <w:rPr>
+          <w:rFonts w:cstheme="minorHAnsi"/>
+        </w:rPr>
+        <w:t>bites</w:t>
+      </w:r>
+      <w:proofErr w:type="spellEnd"/>
+      <w:r>
+        <w:rPr>
+          <w:rFonts w:cstheme="minorHAnsi"/>
+        </w:rPr>
+        <w:t xml:space="preserve">». </w:t>
       </w:r>
       <w:r>
         <w:rPr>
@@ -845,7 +927,21 @@
         <w:rPr>
           <w:rFonts w:cstheme="minorHAnsi"/>
         </w:rPr>
-        <w:t>«Future of Life»-Institutes</w:t>
+        <w:t xml:space="preserve">«Future </w:t>
+      </w:r>
+      <w:proofErr w:type="spellStart"/>
+      <w:r>
+        <w:rPr>
+          <w:rFonts w:cstheme="minorHAnsi"/>
+        </w:rPr>
+        <w:t>of</w:t>
+      </w:r>
+      <w:proofErr w:type="spellEnd"/>
+      <w:r>
+        <w:rPr>
+          <w:rFonts w:cstheme="minorHAnsi"/>
+        </w:rPr>
+        <w:t xml:space="preserve"> Life»-Institutes</w:t>
       </w:r>
       <w:r>
         <w:rPr>
@@ -869,7 +965,49 @@
         <w:rPr>
           <w:rFonts w:cstheme="minorHAnsi"/>
         </w:rPr>
-        <w:t xml:space="preserve"> 10-seitige Bericht mit dem Titel «Research Priorities for Robust and Beneficial AI» bietet eine hervorragende Übersicht zur Thematik und enthält sehr viele Quellen zu wissenschaftlichen Artikeln, Bücher und Papieren</w:t>
+        <w:t xml:space="preserve"> 10-seitige Bericht mit dem Titel «Research </w:t>
+      </w:r>
+      <w:proofErr w:type="spellStart"/>
+      <w:r>
+        <w:rPr>
+          <w:rFonts w:cstheme="minorHAnsi"/>
+        </w:rPr>
+        <w:t>Priorities</w:t>
+      </w:r>
+      <w:proofErr w:type="spellEnd"/>
+      <w:r>
+        <w:rPr>
+          <w:rFonts w:cstheme="minorHAnsi"/>
+        </w:rPr>
+        <w:t xml:space="preserve"> </w:t>
+      </w:r>
+      <w:proofErr w:type="spellStart"/>
+      <w:r>
+        <w:rPr>
+          <w:rFonts w:cstheme="minorHAnsi"/>
+        </w:rPr>
+        <w:t>for</w:t>
+      </w:r>
+      <w:proofErr w:type="spellEnd"/>
+      <w:r>
+        <w:rPr>
+          <w:rFonts w:cstheme="minorHAnsi"/>
+        </w:rPr>
+        <w:t xml:space="preserve"> Robust and </w:t>
+      </w:r>
+      <w:proofErr w:type="spellStart"/>
+      <w:r>
+        <w:rPr>
+          <w:rFonts w:cstheme="minorHAnsi"/>
+        </w:rPr>
+        <w:t>Beneficial</w:t>
+      </w:r>
+      <w:proofErr w:type="spellEnd"/>
+      <w:r>
+        <w:rPr>
+          <w:rFonts w:cstheme="minorHAnsi"/>
+        </w:rPr>
+        <w:t xml:space="preserve"> AI» bietet eine hervorragende Übersicht zur Thematik und enthält sehr viele Quellen zu wissenschaftlichen Artikeln, Bücher und Papieren</w:t>
       </w:r>
       <w:r>
         <w:rPr>
@@ -1071,6 +1209,7 @@
         </w:rPr>
         <w:t xml:space="preserve"> wir auf </w:t>
       </w:r>
+      <w:proofErr w:type="spellStart"/>
       <w:r>
         <w:rPr>
           <w:rFonts w:cstheme="minorHAnsi"/>
@@ -1080,6 +1219,7 @@
         </w:rPr>
         <w:t>Github</w:t>
       </w:r>
+      <w:proofErr w:type="spellEnd"/>
       <w:r>
         <w:rPr>
           <w:rStyle w:val="Funotenzeichen"/>
@@ -1167,6 +1307,7 @@
         </w:rPr>
         <w:t xml:space="preserve">Auf </w:t>
       </w:r>
+      <w:proofErr w:type="spellStart"/>
       <w:r>
         <w:rPr>
           <w:rStyle w:val="Hyperlink"/>
@@ -1178,6 +1319,7 @@
         </w:rPr>
         <w:t>Zotero</w:t>
       </w:r>
+      <w:proofErr w:type="spellEnd"/>
       <w:r>
         <w:rPr>
           <w:rStyle w:val="Funotenzeichen"/>
@@ -1227,7 +1369,21 @@
         <w:rPr>
           <w:rFonts w:cstheme="minorHAnsi"/>
         </w:rPr>
-        <w:t>Im Team wurde die zu untersuchenden Artikel grob nach kurzfristigen und längerfristigen Gefahren aufgeteilt. Während Claude zuerst das Buch «Superintelligence»</w:t>
+        <w:t>Im Team wurde die zu untersuchenden Artikel grob nach kurzfristigen und längerfristigen Gefahren aufgeteilt. Während Claude zuerst das Buch «</w:t>
+      </w:r>
+      <w:proofErr w:type="spellStart"/>
+      <w:r>
+        <w:rPr>
+          <w:rFonts w:cstheme="minorHAnsi"/>
+        </w:rPr>
+        <w:t>Superintelligence</w:t>
+      </w:r>
+      <w:proofErr w:type="spellEnd"/>
+      <w:r>
+        <w:rPr>
+          <w:rFonts w:cstheme="minorHAnsi"/>
+        </w:rPr>
+        <w:t>»</w:t>
       </w:r>
       <w:r>
         <w:rPr>
@@ -1240,7 +1396,21 @@
         <w:rPr>
           <w:rFonts w:cstheme="minorHAnsi"/>
         </w:rPr>
-        <w:t xml:space="preserve"> des Philosophen und Futurologen Nick Bostrom untersuchte und sich somit in die längerfristigen Gefahren der AI-Entwicklung </w:t>
+        <w:t xml:space="preserve"> des Philosophen und Futurologen Nick </w:t>
+      </w:r>
+      <w:proofErr w:type="spellStart"/>
+      <w:r>
+        <w:rPr>
+          <w:rFonts w:cstheme="minorHAnsi"/>
+        </w:rPr>
+        <w:t>Bostrom</w:t>
+      </w:r>
+      <w:proofErr w:type="spellEnd"/>
+      <w:r>
+        <w:rPr>
+          <w:rFonts w:cstheme="minorHAnsi"/>
+        </w:rPr>
+        <w:t xml:space="preserve"> untersuchte und sich somit in die längerfristigen Gefahren der AI-Entwicklung </w:t>
       </w:r>
       <w:r>
         <w:rPr>
@@ -1259,7 +1429,21 @@
         <w:rPr>
           <w:rFonts w:cstheme="minorHAnsi"/>
         </w:rPr>
-        <w:t xml:space="preserve"> Sebastian das Buch «The Second Machine Age»</w:t>
+        <w:t xml:space="preserve"> Sebastian das Buch «The Second </w:t>
+      </w:r>
+      <w:proofErr w:type="spellStart"/>
+      <w:r>
+        <w:rPr>
+          <w:rFonts w:cstheme="minorHAnsi"/>
+        </w:rPr>
+        <w:t>Machine</w:t>
+      </w:r>
+      <w:proofErr w:type="spellEnd"/>
+      <w:r>
+        <w:rPr>
+          <w:rFonts w:cstheme="minorHAnsi"/>
+        </w:rPr>
+        <w:t xml:space="preserve"> Age»</w:t>
       </w:r>
       <w:r>
         <w:rPr>
@@ -1272,7 +1456,21 @@
         <w:rPr>
           <w:rFonts w:cstheme="minorHAnsi"/>
         </w:rPr>
-        <w:t xml:space="preserve"> von Erik Brynjolfsson und Andrew McAfee</w:t>
+        <w:t xml:space="preserve"> von Erik </w:t>
+      </w:r>
+      <w:proofErr w:type="spellStart"/>
+      <w:r>
+        <w:rPr>
+          <w:rFonts w:cstheme="minorHAnsi"/>
+        </w:rPr>
+        <w:t>Brynjolfsson</w:t>
+      </w:r>
+      <w:proofErr w:type="spellEnd"/>
+      <w:r>
+        <w:rPr>
+          <w:rFonts w:cstheme="minorHAnsi"/>
+        </w:rPr>
+        <w:t xml:space="preserve"> und Andrew McAfee</w:t>
       </w:r>
       <w:r>
         <w:rPr>
@@ -1357,7 +1555,21 @@
         <w:rPr>
           <w:rFonts w:cstheme="minorHAnsi"/>
         </w:rPr>
-        <w:t xml:space="preserve">Die Rekonstruktion hat aber einige Schwierigkeiten aufgezeigt. So ist es oft nicht einfach ein komplettes Argument aus einer spezifischen Textstelle herauszukristallisieren. Die Argumente aus dem Buch «Superintelligence» strecken sich über mehrere Kapitel hinweg. Zudem ist es nicht ganz ersichtlich, welche Argumente in andere greifen. </w:t>
+        <w:t>Die Rekonstruktion hat aber einige Schwierigkeiten aufgezeigt. So ist es oft nicht einfach ein komplettes Argument aus einer spezifischen Textstelle herauszukristallisieren. Die Argumente aus dem Buch «</w:t>
+      </w:r>
+      <w:proofErr w:type="spellStart"/>
+      <w:r>
+        <w:rPr>
+          <w:rFonts w:cstheme="minorHAnsi"/>
+        </w:rPr>
+        <w:t>Superintelligence</w:t>
+      </w:r>
+      <w:proofErr w:type="spellEnd"/>
+      <w:r>
+        <w:rPr>
+          <w:rFonts w:cstheme="minorHAnsi"/>
+        </w:rPr>
+        <w:t xml:space="preserve">» strecken sich über mehrere Kapitel hinweg. Zudem ist es nicht ganz ersichtlich, welche Argumente in andere greifen. </w:t>
       </w:r>
       <w:commentRangeStart w:id="1"/>
       <w:r>
@@ -1446,7 +1658,21 @@
         <w:rPr>
           <w:rFonts w:cstheme="minorHAnsi"/>
         </w:rPr>
-        <w:t xml:space="preserve">Ein solches Wort war das englische «Emergence», welches </w:t>
+        <w:t>Ein solches Wort war das englische «</w:t>
+      </w:r>
+      <w:proofErr w:type="spellStart"/>
+      <w:r>
+        <w:rPr>
+          <w:rFonts w:cstheme="minorHAnsi"/>
+        </w:rPr>
+        <w:t>Emergence</w:t>
+      </w:r>
+      <w:proofErr w:type="spellEnd"/>
+      <w:r>
+        <w:rPr>
+          <w:rFonts w:cstheme="minorHAnsi"/>
+        </w:rPr>
+        <w:t xml:space="preserve">», welches </w:t>
       </w:r>
       <w:r>
         <w:rPr>
@@ -1654,7 +1880,21 @@
         <w:rPr>
           <w:rFonts w:cstheme="minorHAnsi"/>
         </w:rPr>
-        <w:t>Wir hatten nun eine sehr breite Karte mit verschiedenen Gruppen, welche alle auf eine einzelne Haupthese (AI ist gefährlich) zeigten. Wir ha</w:t>
+        <w:t xml:space="preserve">Wir hatten nun eine sehr breite Karte mit verschiedenen Gruppen, welche alle auf eine einzelne </w:t>
+      </w:r>
+      <w:proofErr w:type="spellStart"/>
+      <w:r>
+        <w:rPr>
+          <w:rFonts w:cstheme="minorHAnsi"/>
+        </w:rPr>
+        <w:t>Haupthese</w:t>
+      </w:r>
+      <w:proofErr w:type="spellEnd"/>
+      <w:r>
+        <w:rPr>
+          <w:rFonts w:cstheme="minorHAnsi"/>
+        </w:rPr>
+        <w:t xml:space="preserve"> (AI ist gefährlich) zeigten. Wir ha</w:t>
       </w:r>
       <w:r>
         <w:rPr>
@@ -1680,6 +1920,230 @@
         </w:rPr>
         <w:t>zwar in den Argumenten eine Hierarchie, aber die Karte selbst war noch sehr flach.</w:t>
       </w:r>
+    </w:p>
+    <w:p>
+      <w:pPr>
+        <w:pStyle w:val="berschrift2"/>
+      </w:pPr>
+      <w:r>
+        <w:t>Technisches</w:t>
+      </w:r>
+    </w:p>
+    <w:p>
+      <w:pPr>
+        <w:pStyle w:val="berschrift3"/>
+      </w:pPr>
+      <w:proofErr w:type="spellStart"/>
+      <w:r>
+        <w:t>Argdown</w:t>
+      </w:r>
+      <w:proofErr w:type="spellEnd"/>
+    </w:p>
+    <w:p>
+      <w:r>
+        <w:t xml:space="preserve">Die Arbeit mit </w:t>
+      </w:r>
+      <w:proofErr w:type="spellStart"/>
+      <w:r>
+        <w:t>Argdown</w:t>
+      </w:r>
+      <w:proofErr w:type="spellEnd"/>
+      <w:r>
+        <w:t xml:space="preserve"> gestaltete sich dank der guten Dokumentation recht gut. Die sehr grosse Flexibilität nutzten wir anfangs </w:t>
+      </w:r>
+      <w:r>
+        <w:t>aus,</w:t>
+      </w:r>
+      <w:r>
+        <w:t xml:space="preserve"> um schlicht Karten zu zeichnen und Relationen manuell zu erstellen, um dann später </w:t>
+      </w:r>
+      <w:r>
+        <w:t xml:space="preserve">saubere deduktive Argumente aufzustellen und </w:t>
+      </w:r>
+      <w:proofErr w:type="spellStart"/>
+      <w:r>
+        <w:t>Argdown</w:t>
+      </w:r>
+      <w:proofErr w:type="spellEnd"/>
+      <w:r>
+        <w:t xml:space="preserve"> möglichst selbst die Relationen ziehen zu lassen. Dies funktionierte erstaunlich gut und einfach. Einzig die Darstellung der Karte war zeitraubend, da es nicht möglich ist, den Rang von Argumenten oder Thesen selbst zu setzen, ist man etwas auf die </w:t>
+      </w:r>
+      <w:proofErr w:type="spellStart"/>
+      <w:r>
+        <w:t>Graphviz</w:t>
+      </w:r>
+      <w:proofErr w:type="spellEnd"/>
+      <w:r>
+        <w:t xml:space="preserve">-Engine angewiesen. Nachdem von uns ein Fehler identifiziert wurde, haben wir diesen direkt auf </w:t>
+      </w:r>
+      <w:proofErr w:type="spellStart"/>
+      <w:r>
+        <w:t>Github</w:t>
+      </w:r>
+      <w:proofErr w:type="spellEnd"/>
+      <w:r>
+        <w:t xml:space="preserve"> dem Entwickler gemeldet und wollen bei der Lösung des Problems helfen. Beim Fehler handelt es sich um eine Falsch-Setzung des Rangs eines Punktes auf der Karte, wenn die Beziehung dieses Punktes an der falschen Stelle im Code geschieht. </w:t>
+      </w:r>
+      <w:r>
+        <w:t xml:space="preserve">Details zum Fehler finden Sie im </w:t>
+      </w:r>
+      <w:proofErr w:type="spellStart"/>
+      <w:r>
+        <w:t>Issue</w:t>
+      </w:r>
+      <w:proofErr w:type="spellEnd"/>
+      <w:r>
+        <w:t xml:space="preserve"> auf </w:t>
+      </w:r>
+      <w:proofErr w:type="spellStart"/>
+      <w:r>
+        <w:t>Github</w:t>
+      </w:r>
+      <w:proofErr w:type="spellEnd"/>
+      <w:r>
+        <w:t xml:space="preserve">. </w:t>
+      </w:r>
+      <w:r>
+        <w:fldChar w:fldCharType="begin"/>
+      </w:r>
+      <w:r>
+        <w:instrText xml:space="preserve"> ADDIN ZOTERO_ITEM CSL_CITATION {"citationID":"byEbpu3y","properties":{"formattedCitation":"(Flick &amp; Voigt 2020)","plainCitation":"(Flick &amp; Voigt 2020)","noteIndex":0},"citationItems":[{"id":842,"uris":["http://zotero.org/groups/2463181/items/I8UGWDQ9"],"uri":["http://zotero.org/groups/2463181/items/I8UGWDQ9"],"itemData":{"id":842,"type":"post","abstract":"Depending on where in the Code a Relation between two statements is defined it influences the order of the nodes.","container-title":"GitHub","genre":"Issue","language":"en","title":"Place of Relation-Definition influences rank · Issue #182 · christianvoigt/argdown","URL":"https://github.com/christianvoigt/argdown/issues/182","author":[{"family":"Flick","given":"Sebastian"},{"family":"Voigt","given":"Christian"}],"accessed":{"date-parts":[["2020",8,12]]},"issued":{"date-parts":[["2020",8,9]]}}}],"schema":"https://github.com/citation-style-language/schema/raw/master/csl-citation.json"} </w:instrText>
+      </w:r>
+      <w:r>
+        <w:fldChar w:fldCharType="separate"/>
+      </w:r>
+      <w:r>
+        <w:rPr>
+          <w:rFonts w:ascii="Calibri" w:hAnsi="Calibri" w:cs="Calibri"/>
+        </w:rPr>
+        <w:t>(Flick &amp; Voigt 2020)</w:t>
+      </w:r>
+      <w:r>
+        <w:fldChar w:fldCharType="end"/>
+      </w:r>
+    </w:p>
+    <w:p>
+      <w:r>
+        <w:t xml:space="preserve">Bis relativ weit im Projektverlauf (Bis nach v1.0) benutzten wir für unsere Arbeit in </w:t>
+      </w:r>
+      <w:proofErr w:type="spellStart"/>
+      <w:r>
+        <w:t>Argdown</w:t>
+      </w:r>
+      <w:proofErr w:type="spellEnd"/>
+      <w:r>
+        <w:t xml:space="preserve"> eine Struktur von 3 Dateien. Dabei gab es eine Datei, an der Claude arbeitete, eine</w:t>
+      </w:r>
+      <w:r>
+        <w:t>,</w:t>
+      </w:r>
+      <w:r>
+        <w:t xml:space="preserve"> an der Sebastian arbeitete und eine dritte Datei, die die beiden Dateien zusammenfügte und einige Thesen mit der Hauptthese verband. In einem .</w:t>
+      </w:r>
+      <w:proofErr w:type="spellStart"/>
+      <w:r>
+        <w:t>config.json</w:t>
+      </w:r>
+      <w:proofErr w:type="spellEnd"/>
+      <w:r>
+        <w:t xml:space="preserve">-File </w:t>
+      </w:r>
+      <w:r>
+        <w:t>wurden Metadaten und verschiedene andere Optionen festgelegt. Karten wurden mittels der Kommandozeile produziert. Diese Struktur wurde später aufgegeben, da wir es sinnvoll fanden, alle Argumente in einer Datei zu haben und auch die Arbeit mit dem Visual-Studio-Code-IDE erleichtern wollten.</w:t>
+      </w:r>
+    </w:p>
+    <w:p>
+      <w:pPr>
+        <w:pStyle w:val="berschrift3"/>
+      </w:pPr>
+      <w:proofErr w:type="spellStart"/>
+      <w:r>
+        <w:t>Git</w:t>
+      </w:r>
+      <w:proofErr w:type="spellEnd"/>
+    </w:p>
+    <w:p>
+      <w:r>
+        <w:t xml:space="preserve">Wir bereuen die Entscheidung nicht, ein </w:t>
+      </w:r>
+      <w:proofErr w:type="spellStart"/>
+      <w:r>
+        <w:t>Git</w:t>
+      </w:r>
+      <w:proofErr w:type="spellEnd"/>
+      <w:r>
+        <w:t xml:space="preserve">-Repository für das Projekt erstellt zu haben. Dies ermöglicht uns auf jede frühere Version der Karte zurückzuschauen, es erlaubte uns, unsere eigenen Wege zu gehen und in einem anderen Branch etwas auszuprobieren, um vielleicht später Teile daraus zu übernehmen und schlussendlich liefert es auch ein objektives Bild für Aussenstehende über unsere Arbeit und es kann transparent nachvollzogen werden, wie wir gearbeitet haben. Wir freuen uns auch in Zukunft wieder Projekte und Arbeiten in Verbindung mit </w:t>
+      </w:r>
+      <w:proofErr w:type="spellStart"/>
+      <w:r>
+        <w:t>git</w:t>
+      </w:r>
+      <w:proofErr w:type="spellEnd"/>
+      <w:r>
+        <w:t xml:space="preserve"> zu schreiben.</w:t>
+      </w:r>
+    </w:p>
+    <w:p>
+      <w:pPr>
+        <w:pStyle w:val="berschrift3"/>
+      </w:pPr>
+      <w:proofErr w:type="spellStart"/>
+      <w:r>
+        <w:lastRenderedPageBreak/>
+        <w:t>Markdown</w:t>
+      </w:r>
+      <w:proofErr w:type="spellEnd"/>
+    </w:p>
+    <w:p>
+      <w:proofErr w:type="spellStart"/>
+      <w:r>
+        <w:t>Denr</w:t>
+      </w:r>
+      <w:proofErr w:type="spellEnd"/>
+      <w:r>
+        <w:t xml:space="preserve"> etwas ambitionierte Plan, in diesem Projekt direkt jeden Text in </w:t>
+      </w:r>
+      <w:proofErr w:type="spellStart"/>
+      <w:r>
+        <w:t>Markdown</w:t>
+      </w:r>
+      <w:proofErr w:type="spellEnd"/>
+      <w:r>
+        <w:t xml:space="preserve"> zu schreiben, mussten wir leider aufgeben. Zu gross war die Gewohnheit eine Word-Datei zu erstellen.</w:t>
+      </w:r>
+    </w:p>
+    <w:p>
+      <w:r>
+        <w:t xml:space="preserve">Dennoch konnten wir zumindest das Journal bis zu Version 1, unsere Notizen und den Projektbeschrieb in </w:t>
+      </w:r>
+      <w:proofErr w:type="spellStart"/>
+      <w:r>
+        <w:t>Markdown</w:t>
+      </w:r>
+      <w:proofErr w:type="spellEnd"/>
+      <w:r>
+        <w:t xml:space="preserve"> verfassen und haben auch gute Erfahrungen damit gemacht. Wir sind der Überzeugung, dass </w:t>
+      </w:r>
+      <w:proofErr w:type="spellStart"/>
+      <w:r>
+        <w:t>Markdown</w:t>
+      </w:r>
+      <w:proofErr w:type="spellEnd"/>
+      <w:r>
+        <w:t xml:space="preserve"> schon bald verbreitet auch in der akademischen Welt überall dort eingesetzt wird, wo Latex als Textsatz-Engine nicht unbedingt nötig ist.</w:t>
+      </w:r>
+    </w:p>
+    <w:p>
+      <w:pPr>
+        <w:pStyle w:val="berschrift2"/>
+      </w:pPr>
+      <w:r>
+        <w:t>Ergebnisse</w:t>
+      </w:r>
+    </w:p>
+    <w:p>
+      <w:bookmarkStart w:id="2" w:name="_GoBack"/>
+      <w:bookmarkEnd w:id="2"/>
     </w:p>
     <w:p>
       <w:pPr>
@@ -1716,12 +2180,18 @@
     <w:p>
       <w:pPr>
         <w:pStyle w:val="berschrift2"/>
-      </w:pPr>
-      <w:bookmarkStart w:id="2" w:name="_GoBack"/>
-      <w:bookmarkEnd w:id="2"/>
-      <w:r>
+        <w:rPr>
+          <w:lang w:val="en-US"/>
+        </w:rPr>
+      </w:pPr>
+      <w:proofErr w:type="spellStart"/>
+      <w:r>
+        <w:rPr>
+          <w:lang w:val="en-US"/>
+        </w:rPr>
         <w:t>Fazit</w:t>
       </w:r>
+      <w:proofErr w:type="spellEnd"/>
     </w:p>
     <w:p>
       <w:pPr>
@@ -1729,6 +2199,7 @@
         <w:jc w:val="both"/>
         <w:rPr>
           <w:rFonts w:cstheme="minorHAnsi"/>
+          <w:lang w:val="en-US"/>
         </w:rPr>
       </w:pPr>
     </w:p>
@@ -1738,6 +2209,7 @@
         <w:jc w:val="both"/>
         <w:rPr>
           <w:rFonts w:cstheme="minorHAnsi"/>
+          <w:lang w:val="en-US"/>
         </w:rPr>
       </w:pPr>
     </w:p>
@@ -1747,6 +2219,7 @@
           <w:rFonts w:cstheme="minorHAnsi"/>
           <w:b/>
           <w:bCs/>
+          <w:lang w:val="en-US"/>
         </w:rPr>
       </w:pPr>
       <w:r>
@@ -1754,6 +2227,7 @@
           <w:rFonts w:cstheme="minorHAnsi"/>
           <w:b/>
           <w:bCs/>
+          <w:lang w:val="en-US"/>
         </w:rPr>
         <w:br w:type="page"/>
       </w:r>
@@ -1769,6 +2243,7 @@
           <w:lang w:val="fr-CH"/>
         </w:rPr>
       </w:pPr>
+      <w:proofErr w:type="spellStart"/>
       <w:r>
         <w:rPr>
           <w:rFonts w:cstheme="minorHAnsi"/>
@@ -1779,6 +2254,7 @@
         <w:lastRenderedPageBreak/>
         <w:t>Bibliografie</w:t>
       </w:r>
+      <w:proofErr w:type="spellEnd"/>
       <w:r>
         <w:rPr>
           <w:rFonts w:cstheme="minorHAnsi"/>
@@ -1863,12 +2339,21 @@
           <w:lang w:val="en-US"/>
         </w:rPr>
       </w:pPr>
+      <w:proofErr w:type="spellStart"/>
       <w:r>
         <w:rPr>
           <w:rFonts w:cstheme="minorHAnsi"/>
           <w:lang w:val="en-US"/>
         </w:rPr>
-        <w:t>Calo, Ryan, «The Case for a Federal Robotics Commission»</w:t>
+        <w:t>Calo</w:t>
+      </w:r>
+      <w:proofErr w:type="spellEnd"/>
+      <w:r>
+        <w:rPr>
+          <w:rFonts w:cstheme="minorHAnsi"/>
+          <w:lang w:val="en-US"/>
+        </w:rPr>
+        <w:t>, Ryan, «The Case for a Federal Robotics Commission»</w:t>
       </w:r>
       <w:r>
         <w:rPr>
@@ -1971,7 +2456,21 @@
         <w:rPr>
           <w:lang w:val="en-US"/>
         </w:rPr>
-        <w:t xml:space="preserve">nline unter: </w:t>
+        <w:t xml:space="preserve">nline </w:t>
+      </w:r>
+      <w:proofErr w:type="spellStart"/>
+      <w:r>
+        <w:rPr>
+          <w:lang w:val="en-US"/>
+        </w:rPr>
+        <w:t>unter</w:t>
+      </w:r>
+      <w:proofErr w:type="spellEnd"/>
+      <w:r>
+        <w:rPr>
+          <w:lang w:val="en-US"/>
+        </w:rPr>
+        <w:t xml:space="preserve">: </w:t>
       </w:r>
       <w:hyperlink r:id="rId11" w:history="1">
         <w:r>
@@ -1986,14 +2485,22 @@
         <w:rPr>
           <w:lang w:val="en-US"/>
         </w:rPr>
-        <w:t xml:space="preserve"> (Zu</w:t>
-      </w:r>
+        <w:t xml:space="preserve"> (</w:t>
+      </w:r>
+      <w:proofErr w:type="spellStart"/>
       <w:r>
         <w:rPr>
           <w:lang w:val="en-US"/>
         </w:rPr>
+        <w:t>Zu</w:t>
+      </w:r>
+      <w:r>
+        <w:rPr>
+          <w:lang w:val="en-US"/>
+        </w:rPr>
         <w:t>griff</w:t>
       </w:r>
+      <w:proofErr w:type="spellEnd"/>
       <w:r>
         <w:rPr>
           <w:lang w:val="en-US"/>
@@ -2005,8 +2512,21 @@
       <w:pPr>
         <w:spacing w:line="360" w:lineRule="auto"/>
       </w:pPr>
-      <w:r>
-        <w:t xml:space="preserve">Github repository, online unter: </w:t>
+      <w:proofErr w:type="spellStart"/>
+      <w:r>
+        <w:t>Github</w:t>
+      </w:r>
+      <w:proofErr w:type="spellEnd"/>
+      <w:r>
+        <w:t xml:space="preserve"> </w:t>
+      </w:r>
+      <w:proofErr w:type="spellStart"/>
+      <w:r>
+        <w:t>repository</w:t>
+      </w:r>
+      <w:proofErr w:type="spellEnd"/>
+      <w:r>
+        <w:t xml:space="preserve">, online unter: </w:t>
       </w:r>
       <w:hyperlink r:id="rId12" w:history="1">
         <w:r>
@@ -2027,8 +2547,13 @@
           <w:rFonts w:cstheme="minorHAnsi"/>
         </w:rPr>
       </w:pPr>
-      <w:r>
-        <w:t xml:space="preserve">Zotero, online unter: </w:t>
+      <w:proofErr w:type="spellStart"/>
+      <w:r>
+        <w:t>Zotero</w:t>
+      </w:r>
+      <w:proofErr w:type="spellEnd"/>
+      <w:r>
+        <w:t xml:space="preserve">, online unter: </w:t>
       </w:r>
       <w:hyperlink r:id="rId13" w:history="1">
         <w:r>
@@ -2078,7 +2603,21 @@
         <w:rPr>
           <w:rFonts w:cstheme="minorHAnsi"/>
         </w:rPr>
-        <w:t>Alle Texte sind auf Github verfügbar:</w:t>
+        <w:t xml:space="preserve">Alle Texte sind auf </w:t>
+      </w:r>
+      <w:proofErr w:type="spellStart"/>
+      <w:r>
+        <w:rPr>
+          <w:rFonts w:cstheme="minorHAnsi"/>
+        </w:rPr>
+        <w:t>Github</w:t>
+      </w:r>
+      <w:proofErr w:type="spellEnd"/>
+      <w:r>
+        <w:rPr>
+          <w:rFonts w:cstheme="minorHAnsi"/>
+        </w:rPr>
+        <w:t xml:space="preserve"> verfügbar:</w:t>
       </w:r>
     </w:p>
     <w:p>
@@ -2138,6 +2677,7 @@
           <w:u w:val="none"/>
         </w:rPr>
       </w:pPr>
+      <w:proofErr w:type="spellStart"/>
       <w:r>
         <w:rPr>
           <w:rStyle w:val="Hyperlink"/>
@@ -2145,7 +2685,37 @@
           <w:color w:val="auto"/>
           <w:u w:val="none"/>
         </w:rPr>
-        <w:t>Zotero: Auf Zotero haben wir eine Bibliothek angelegt, um die Quellenverweise dynamisch verwalten zu können:</w:t>
+        <w:t>Zotero</w:t>
+      </w:r>
+      <w:proofErr w:type="spellEnd"/>
+      <w:r>
+        <w:rPr>
+          <w:rStyle w:val="Hyperlink"/>
+          <w:rFonts w:cstheme="minorHAnsi"/>
+          <w:color w:val="auto"/>
+          <w:u w:val="none"/>
+        </w:rPr>
+        <w:t xml:space="preserve">: Auf </w:t>
+      </w:r>
+      <w:proofErr w:type="spellStart"/>
+      <w:r>
+        <w:rPr>
+          <w:rStyle w:val="Hyperlink"/>
+          <w:rFonts w:cstheme="minorHAnsi"/>
+          <w:color w:val="auto"/>
+          <w:u w:val="none"/>
+        </w:rPr>
+        <w:t>Zotero</w:t>
+      </w:r>
+      <w:proofErr w:type="spellEnd"/>
+      <w:r>
+        <w:rPr>
+          <w:rStyle w:val="Hyperlink"/>
+          <w:rFonts w:cstheme="minorHAnsi"/>
+          <w:color w:val="auto"/>
+          <w:u w:val="none"/>
+        </w:rPr>
+        <w:t xml:space="preserve"> haben wir eine Bibliothek angelegt, um die Quellenverweise dynamisch verwalten zu können:</w:t>
       </w:r>
     </w:p>
     <w:p>
@@ -2185,13 +2755,23 @@
           <w:bCs/>
         </w:rPr>
       </w:pPr>
+      <w:proofErr w:type="spellStart"/>
       <w:r>
         <w:rPr>
           <w:rFonts w:cstheme="minorHAnsi"/>
           <w:b/>
           <w:bCs/>
         </w:rPr>
-        <w:t>Argdown-Karte</w:t>
+        <w:t>Argdown</w:t>
+      </w:r>
+      <w:proofErr w:type="spellEnd"/>
+      <w:r>
+        <w:rPr>
+          <w:rFonts w:cstheme="minorHAnsi"/>
+          <w:b/>
+          <w:bCs/>
+        </w:rPr>
+        <w:t>-Karte</w:t>
       </w:r>
       <w:r>
         <w:rPr>
@@ -2215,7 +2795,35 @@
           <w:rFonts w:cstheme="minorHAnsi"/>
         </w:rPr>
         <w:lastRenderedPageBreak/>
-        <w:t>Die Argdown-Karte ist auf Github verfügbar:</w:t>
+        <w:t xml:space="preserve">Die </w:t>
+      </w:r>
+      <w:proofErr w:type="spellStart"/>
+      <w:r>
+        <w:rPr>
+          <w:rFonts w:cstheme="minorHAnsi"/>
+        </w:rPr>
+        <w:t>Argdown</w:t>
+      </w:r>
+      <w:proofErr w:type="spellEnd"/>
+      <w:r>
+        <w:rPr>
+          <w:rFonts w:cstheme="minorHAnsi"/>
+        </w:rPr>
+        <w:t xml:space="preserve">-Karte ist auf </w:t>
+      </w:r>
+      <w:proofErr w:type="spellStart"/>
+      <w:r>
+        <w:rPr>
+          <w:rFonts w:cstheme="minorHAnsi"/>
+        </w:rPr>
+        <w:t>Github</w:t>
+      </w:r>
+      <w:proofErr w:type="spellEnd"/>
+      <w:r>
+        <w:rPr>
+          <w:rFonts w:cstheme="minorHAnsi"/>
+        </w:rPr>
+        <w:t xml:space="preserve"> verfügbar:</w:t>
       </w:r>
     </w:p>
     <w:p>
@@ -2254,7 +2862,21 @@
         <w:rPr>
           <w:rFonts w:cstheme="minorHAnsi"/>
         </w:rPr>
-        <w:t>Einzelne Argdown-Dateien:</w:t>
+        <w:t xml:space="preserve">Einzelne </w:t>
+      </w:r>
+      <w:proofErr w:type="spellStart"/>
+      <w:r>
+        <w:rPr>
+          <w:rFonts w:cstheme="minorHAnsi"/>
+        </w:rPr>
+        <w:t>Argdown</w:t>
+      </w:r>
+      <w:proofErr w:type="spellEnd"/>
+      <w:r>
+        <w:rPr>
+          <w:rFonts w:cstheme="minorHAnsi"/>
+        </w:rPr>
+        <w:t>-Dateien:</w:t>
       </w:r>
     </w:p>
     <w:p>
@@ -2336,7 +2958,21 @@
         <w:rPr>
           <w:rFonts w:cstheme="minorHAnsi"/>
         </w:rPr>
-        <w:t>ist auf Github verfügbar</w:t>
+        <w:t xml:space="preserve">ist auf </w:t>
+      </w:r>
+      <w:proofErr w:type="spellStart"/>
+      <w:r>
+        <w:rPr>
+          <w:rFonts w:cstheme="minorHAnsi"/>
+        </w:rPr>
+        <w:t>Github</w:t>
+      </w:r>
+      <w:proofErr w:type="spellEnd"/>
+      <w:r>
+        <w:rPr>
+          <w:rFonts w:cstheme="minorHAnsi"/>
+        </w:rPr>
+        <w:t xml:space="preserve"> verfügbar</w:t>
       </w:r>
       <w:r>
         <w:rPr>
@@ -2580,7 +3216,21 @@
         <w:rPr>
           <w:lang w:val="en-US"/>
         </w:rPr>
-        <w:t xml:space="preserve">Future of Life-Institute: Online unter: </w:t>
+        <w:t xml:space="preserve">Future of Life-Institute: Online </w:t>
+      </w:r>
+      <w:proofErr w:type="spellStart"/>
+      <w:r>
+        <w:rPr>
+          <w:lang w:val="en-US"/>
+        </w:rPr>
+        <w:t>unter</w:t>
+      </w:r>
+      <w:proofErr w:type="spellEnd"/>
+      <w:r>
+        <w:rPr>
+          <w:lang w:val="en-US"/>
+        </w:rPr>
+        <w:t xml:space="preserve">: </w:t>
       </w:r>
       <w:hyperlink r:id="rId1" w:history="1">
         <w:r>
@@ -2595,7 +3245,21 @@
         <w:rPr>
           <w:lang w:val="en-US"/>
         </w:rPr>
-        <w:t xml:space="preserve"> (Zugang: 10.07.2020).</w:t>
+        <w:t xml:space="preserve"> (</w:t>
+      </w:r>
+      <w:proofErr w:type="spellStart"/>
+      <w:r>
+        <w:rPr>
+          <w:lang w:val="en-US"/>
+        </w:rPr>
+        <w:t>Zugang</w:t>
+      </w:r>
+      <w:proofErr w:type="spellEnd"/>
+      <w:r>
+        <w:rPr>
+          <w:lang w:val="en-US"/>
+        </w:rPr>
+        <w:t>: 10.07.2020).</w:t>
       </w:r>
     </w:p>
   </w:footnote>
@@ -2699,8 +3363,21 @@
       <w:r>
         <w:t xml:space="preserve"> </w:t>
       </w:r>
-      <w:r>
-        <w:t xml:space="preserve">Github repository, online unter: </w:t>
+      <w:proofErr w:type="spellStart"/>
+      <w:r>
+        <w:t>Github</w:t>
+      </w:r>
+      <w:proofErr w:type="spellEnd"/>
+      <w:r>
+        <w:t xml:space="preserve"> </w:t>
+      </w:r>
+      <w:proofErr w:type="spellStart"/>
+      <w:r>
+        <w:t>repository</w:t>
+      </w:r>
+      <w:proofErr w:type="spellEnd"/>
+      <w:r>
+        <w:t xml:space="preserve">, online unter: </w:t>
       </w:r>
       <w:hyperlink r:id="rId2" w:history="1">
         <w:r>
@@ -2729,8 +3406,13 @@
       <w:r>
         <w:t xml:space="preserve"> </w:t>
       </w:r>
-      <w:r>
-        <w:t>Zotero, online unter: https://www.zotero.org/groups/2463181/musk_argumentationsanalyse/collections/2VWWS9ZF (Zugriff: 10.07.2020).</w:t>
+      <w:proofErr w:type="spellStart"/>
+      <w:r>
+        <w:t>Zotero</w:t>
+      </w:r>
+      <w:proofErr w:type="spellEnd"/>
+      <w:r>
+        <w:t>, online unter: https://www.zotero.org/groups/2463181/musk_argumentationsanalyse/collections/2VWWS9ZF (Zugriff: 10.07.2020).</w:t>
       </w:r>
     </w:p>
   </w:footnote>
@@ -2932,7 +3614,23 @@
         <w:rFonts w:cs="Arial"/>
         <w:lang w:val="en-GB"/>
       </w:rPr>
-      <w:t>Prof. Dr. Georg Brun</w:t>
+      <w:t xml:space="preserve">Prof. </w:t>
+    </w:r>
+    <w:proofErr w:type="spellStart"/>
+    <w:r>
+      <w:rPr>
+        <w:rFonts w:cs="Arial"/>
+        <w:lang w:val="en-GB"/>
+      </w:rPr>
+      <w:t>Dr.</w:t>
+    </w:r>
+    <w:proofErr w:type="spellEnd"/>
+    <w:r>
+      <w:rPr>
+        <w:rFonts w:cs="Arial"/>
+        <w:lang w:val="en-GB"/>
+      </w:rPr>
+      <w:t xml:space="preserve"> Georg Brun</w:t>
     </w:r>
     <w:r>
       <w:rPr>
@@ -2953,8 +3651,17 @@
         <w:rFonts w:cs="Arial"/>
         <w:lang w:val="en-GB"/>
       </w:rPr>
-      <w:t>Claude Aebersold</w:t>
+      <w:t xml:space="preserve">Claude </w:t>
     </w:r>
+    <w:proofErr w:type="spellStart"/>
+    <w:r>
+      <w:rPr>
+        <w:rFonts w:cs="Arial"/>
+        <w:lang w:val="en-GB"/>
+      </w:rPr>
+      <w:t>Aebersold</w:t>
+    </w:r>
+    <w:proofErr w:type="spellEnd"/>
   </w:p>
   <w:p>
     <w:pPr>
@@ -4827,10 +5534,31 @@
       <w:szCs w:val="26"/>
     </w:rPr>
   </w:style>
+  <w:style w:type="paragraph" w:styleId="berschrift3">
+    <w:name w:val="heading 3"/>
+    <w:basedOn w:val="Standard"/>
+    <w:next w:val="Standard"/>
+    <w:link w:val="berschrift3Zchn"/>
+    <w:uiPriority w:val="9"/>
+    <w:unhideWhenUsed/>
+    <w:qFormat/>
+    <w:rsid w:val="00A658E5"/>
+    <w:pPr>
+      <w:keepNext/>
+      <w:keepLines/>
+      <w:spacing w:before="40" w:after="0"/>
+      <w:outlineLvl w:val="2"/>
+    </w:pPr>
+    <w:rPr>
+      <w:rFonts w:asciiTheme="majorHAnsi" w:eastAsiaTheme="majorEastAsia" w:hAnsiTheme="majorHAnsi" w:cstheme="majorBidi"/>
+      <w:color w:val="1F3763" w:themeColor="accent1" w:themeShade="7F"/>
+      <w:sz w:val="24"/>
+      <w:szCs w:val="24"/>
+    </w:rPr>
+  </w:style>
   <w:style w:type="character" w:default="1" w:styleId="Absatz-Standardschriftart">
     <w:name w:val="Default Paragraph Font"/>
     <w:uiPriority w:val="1"/>
-    <w:semiHidden/>
     <w:unhideWhenUsed/>
   </w:style>
   <w:style w:type="table" w:default="1" w:styleId="NormaleTabelle">
@@ -5105,6 +5833,19 @@
       <w:color w:val="2F5496" w:themeColor="accent1" w:themeShade="BF"/>
       <w:sz w:val="26"/>
       <w:szCs w:val="26"/>
+    </w:rPr>
+  </w:style>
+  <w:style w:type="character" w:customStyle="1" w:styleId="berschrift3Zchn">
+    <w:name w:val="Überschrift 3 Zchn"/>
+    <w:basedOn w:val="Absatz-Standardschriftart"/>
+    <w:link w:val="berschrift3"/>
+    <w:uiPriority w:val="9"/>
+    <w:rsid w:val="00A658E5"/>
+    <w:rPr>
+      <w:rFonts w:asciiTheme="majorHAnsi" w:eastAsiaTheme="majorEastAsia" w:hAnsiTheme="majorHAnsi" w:cstheme="majorBidi"/>
+      <w:color w:val="1F3763" w:themeColor="accent1" w:themeShade="7F"/>
+      <w:sz w:val="24"/>
+      <w:szCs w:val="24"/>
     </w:rPr>
   </w:style>
 </w:styles>
@@ -5410,7 +6151,7 @@
 </file>
 
 <file path=customXml/itemProps1.xml><?xml version="1.0" encoding="utf-8"?>
-<ds:datastoreItem xmlns:ds="http://schemas.openxmlformats.org/officeDocument/2006/customXml" ds:itemID="{2FDC4966-846B-4561-8A4D-BA730B3A7CC3}">
+<ds:datastoreItem xmlns:ds="http://schemas.openxmlformats.org/officeDocument/2006/customXml" ds:itemID="{15A8018A-17AC-4E51-AE36-93CE4EC086AC}">
   <ds:schemaRefs>
     <ds:schemaRef ds:uri="http://schemas.openxmlformats.org/officeDocument/2006/bibliography"/>
   </ds:schemaRefs>

</xml_diff>